<commit_message>
Working on test cases in final doc
</commit_message>
<xml_diff>
--- a/Documentation/finaldoc.docx
+++ b/Documentation/finaldoc.docx
@@ -1477,8 +1477,6 @@
                 <w:shd w:val="clear" w:color="auto" w:fill="auto"/>
               </w:rPr>
             </w:pPr>
-            <w:bookmarkStart w:id="5" w:name="_GoBack"/>
-            <w:bookmarkEnd w:id="5"/>
             <w:r>
               <w:rPr>
                 <w:b/>
@@ -4962,7 +4960,7 @@
       <w:pPr>
         <w:pStyle w:val="Heading1"/>
       </w:pPr>
-      <w:bookmarkStart w:id="6" w:name="_Toc480594220"/>
+      <w:bookmarkStart w:id="5" w:name="_Toc480594220"/>
       <w:r>
         <w:t>III.</w:t>
       </w:r>
@@ -4970,14 +4968,14 @@
         <w:tab/>
         <w:t>Use Case, Sequence  and Interaction diagrams</w:t>
       </w:r>
-      <w:bookmarkEnd w:id="6"/>
+      <w:bookmarkEnd w:id="5"/>
     </w:p>
     <w:p/>
     <w:p>
       <w:pPr>
         <w:pStyle w:val="Heading1"/>
       </w:pPr>
-      <w:bookmarkStart w:id="7" w:name="_Toc480594221"/>
+      <w:bookmarkStart w:id="6" w:name="_Toc480594221"/>
       <w:r>
         <w:t>IV.</w:t>
       </w:r>
@@ -4985,7 +4983,7 @@
         <w:tab/>
         <w:t>Object Design</w:t>
       </w:r>
-      <w:bookmarkEnd w:id="7"/>
+      <w:bookmarkEnd w:id="6"/>
     </w:p>
     <w:p/>
     <w:p/>
@@ -5004,30 +5002,1346 @@
     </w:p>
     <w:p>
       <w:pPr>
+        <w:spacing w:after="160" w:line="259" w:lineRule="auto"/>
+        <w:ind w:firstLine="0"/>
+        <w:rPr>
+          <w:rFonts w:asciiTheme="majorHAnsi" w:eastAsiaTheme="majorEastAsia" w:hAnsiTheme="majorHAnsi" w:cstheme="majorBidi"/>
+          <w:color w:val="2E74B5" w:themeColor="accent1" w:themeShade="BF"/>
+          <w:sz w:val="32"/>
+          <w:szCs w:val="32"/>
+        </w:rPr>
+      </w:pPr>
+      <w:bookmarkStart w:id="7" w:name="_Toc480594222"/>
+      <w:r>
+        <w:br w:type="page"/>
+      </w:r>
+    </w:p>
+    <w:p>
+      <w:pPr>
         <w:pStyle w:val="Heading1"/>
       </w:pPr>
-      <w:bookmarkStart w:id="8" w:name="_Toc480594222"/>
       <w:r>
+        <w:lastRenderedPageBreak/>
         <w:t>V.</w:t>
       </w:r>
       <w:r>
         <w:tab/>
         <w:t>Test Cases (document)</w:t>
       </w:r>
+      <w:bookmarkEnd w:id="7"/>
+    </w:p>
+    <w:tbl>
+      <w:tblPr>
+        <w:tblStyle w:val="TableGrid"/>
+        <w:tblW w:w="0" w:type="auto"/>
+        <w:tblLook w:val="04A0" w:firstRow="1" w:lastRow="0" w:firstColumn="1" w:lastColumn="0" w:noHBand="0" w:noVBand="1"/>
+      </w:tblPr>
+      <w:tblGrid>
+        <w:gridCol w:w="4675"/>
+        <w:gridCol w:w="4675"/>
+      </w:tblGrid>
+      <w:tr>
+        <w:tc>
+          <w:tcPr>
+            <w:tcW w:w="4675" w:type="dxa"/>
+          </w:tcPr>
+          <w:p>
+            <w:pPr>
+              <w:rPr>
+                <w:sz w:val="20"/>
+                <w:szCs w:val="20"/>
+              </w:rPr>
+            </w:pPr>
+            <w:r>
+              <w:rPr>
+                <w:sz w:val="20"/>
+                <w:szCs w:val="20"/>
+              </w:rPr>
+              <w:t>Test-case Identifier</w:t>
+            </w:r>
+          </w:p>
+        </w:tc>
+        <w:tc>
+          <w:tcPr>
+            <w:tcW w:w="4675" w:type="dxa"/>
+          </w:tcPr>
+          <w:p>
+            <w:pPr>
+              <w:ind w:firstLine="0"/>
+              <w:rPr>
+                <w:sz w:val="20"/>
+                <w:szCs w:val="20"/>
+              </w:rPr>
+            </w:pPr>
+            <w:proofErr w:type="spellStart"/>
+            <w:r>
+              <w:rPr>
+                <w:sz w:val="20"/>
+                <w:szCs w:val="20"/>
+              </w:rPr>
+              <w:t>ServerConnectivity</w:t>
+            </w:r>
+            <w:proofErr w:type="spellEnd"/>
+          </w:p>
+        </w:tc>
+      </w:tr>
+      <w:tr>
+        <w:tc>
+          <w:tcPr>
+            <w:tcW w:w="4675" w:type="dxa"/>
+          </w:tcPr>
+          <w:p>
+            <w:pPr>
+              <w:rPr>
+                <w:sz w:val="20"/>
+                <w:szCs w:val="20"/>
+              </w:rPr>
+            </w:pPr>
+            <w:r>
+              <w:rPr>
+                <w:sz w:val="20"/>
+                <w:szCs w:val="20"/>
+              </w:rPr>
+              <w:t>Feature</w:t>
+            </w:r>
+          </w:p>
+        </w:tc>
+        <w:tc>
+          <w:tcPr>
+            <w:tcW w:w="4675" w:type="dxa"/>
+          </w:tcPr>
+          <w:p>
+            <w:pPr>
+              <w:ind w:firstLine="0"/>
+              <w:rPr>
+                <w:sz w:val="20"/>
+                <w:szCs w:val="20"/>
+              </w:rPr>
+            </w:pPr>
+            <w:r>
+              <w:rPr>
+                <w:sz w:val="20"/>
+                <w:szCs w:val="20"/>
+              </w:rPr>
+              <w:t>RTM: 4, 5, 7, 8</w:t>
+            </w:r>
+          </w:p>
+        </w:tc>
+      </w:tr>
+      <w:tr>
+        <w:tc>
+          <w:tcPr>
+            <w:tcW w:w="4675" w:type="dxa"/>
+          </w:tcPr>
+          <w:p>
+            <w:pPr>
+              <w:rPr>
+                <w:sz w:val="20"/>
+                <w:szCs w:val="20"/>
+              </w:rPr>
+            </w:pPr>
+            <w:r>
+              <w:rPr>
+                <w:sz w:val="20"/>
+                <w:szCs w:val="20"/>
+              </w:rPr>
+              <w:t>Feature Pass/Fail Criteria</w:t>
+            </w:r>
+          </w:p>
+        </w:tc>
+        <w:tc>
+          <w:tcPr>
+            <w:tcW w:w="4675" w:type="dxa"/>
+          </w:tcPr>
+          <w:p>
+            <w:pPr>
+              <w:ind w:firstLine="0"/>
+              <w:rPr>
+                <w:sz w:val="20"/>
+                <w:szCs w:val="20"/>
+              </w:rPr>
+            </w:pPr>
+            <w:r>
+              <w:rPr>
+                <w:sz w:val="20"/>
+                <w:szCs w:val="20"/>
+              </w:rPr>
+              <w:t>The test passes if each request receives a properly formed protocol compliant response.</w:t>
+            </w:r>
+          </w:p>
+        </w:tc>
+      </w:tr>
+      <w:tr>
+        <w:tc>
+          <w:tcPr>
+            <w:tcW w:w="4675" w:type="dxa"/>
+          </w:tcPr>
+          <w:p>
+            <w:pPr>
+              <w:rPr>
+                <w:sz w:val="20"/>
+                <w:szCs w:val="20"/>
+              </w:rPr>
+            </w:pPr>
+            <w:r>
+              <w:rPr>
+                <w:sz w:val="20"/>
+                <w:szCs w:val="20"/>
+              </w:rPr>
+              <w:t>Means of Control</w:t>
+            </w:r>
+          </w:p>
+        </w:tc>
+        <w:tc>
+          <w:tcPr>
+            <w:tcW w:w="4675" w:type="dxa"/>
+          </w:tcPr>
+          <w:p>
+            <w:pPr>
+              <w:ind w:firstLine="0"/>
+              <w:rPr>
+                <w:sz w:val="20"/>
+                <w:szCs w:val="20"/>
+              </w:rPr>
+            </w:pPr>
+            <w:r>
+              <w:rPr>
+                <w:sz w:val="20"/>
+                <w:szCs w:val="20"/>
+              </w:rPr>
+              <w:t>IMAP, SMTP direct connections</w:t>
+            </w:r>
+          </w:p>
+        </w:tc>
+      </w:tr>
+      <w:tr>
+        <w:tc>
+          <w:tcPr>
+            <w:tcW w:w="4675" w:type="dxa"/>
+          </w:tcPr>
+          <w:p>
+            <w:pPr>
+              <w:rPr>
+                <w:sz w:val="20"/>
+                <w:szCs w:val="20"/>
+              </w:rPr>
+            </w:pPr>
+            <w:r>
+              <w:rPr>
+                <w:sz w:val="20"/>
+                <w:szCs w:val="20"/>
+              </w:rPr>
+              <w:t>Data</w:t>
+            </w:r>
+          </w:p>
+        </w:tc>
+        <w:tc>
+          <w:tcPr>
+            <w:tcW w:w="4675" w:type="dxa"/>
+          </w:tcPr>
+          <w:p>
+            <w:pPr>
+              <w:ind w:firstLine="0"/>
+              <w:rPr>
+                <w:sz w:val="20"/>
+                <w:szCs w:val="20"/>
+              </w:rPr>
+            </w:pPr>
+            <w:r>
+              <w:rPr>
+                <w:sz w:val="20"/>
+                <w:szCs w:val="20"/>
+              </w:rPr>
+              <w:t>A series of protocol specific commands (both well-formed and mal-formed) and their expected protocol-specific responses.</w:t>
+            </w:r>
+          </w:p>
+        </w:tc>
+      </w:tr>
+      <w:tr>
+        <w:tc>
+          <w:tcPr>
+            <w:tcW w:w="4675" w:type="dxa"/>
+          </w:tcPr>
+          <w:p>
+            <w:pPr>
+              <w:rPr>
+                <w:sz w:val="20"/>
+                <w:szCs w:val="20"/>
+              </w:rPr>
+            </w:pPr>
+            <w:r>
+              <w:rPr>
+                <w:sz w:val="20"/>
+                <w:szCs w:val="20"/>
+              </w:rPr>
+              <w:t>Test Procedure</w:t>
+            </w:r>
+          </w:p>
+        </w:tc>
+        <w:tc>
+          <w:tcPr>
+            <w:tcW w:w="4675" w:type="dxa"/>
+          </w:tcPr>
+          <w:p>
+            <w:pPr>
+              <w:ind w:firstLine="0"/>
+              <w:rPr>
+                <w:sz w:val="20"/>
+                <w:szCs w:val="20"/>
+              </w:rPr>
+            </w:pPr>
+            <w:r>
+              <w:rPr>
+                <w:sz w:val="20"/>
+                <w:szCs w:val="20"/>
+              </w:rPr>
+              <w:t>Using a third party tool, the tester will create a series of concurrent connections to the server on both its IMAP and SMTP interfaces. Once each connection is established, a series of commands will be sent and the responses compared against expected results.</w:t>
+            </w:r>
+          </w:p>
+        </w:tc>
+      </w:tr>
+      <w:tr>
+        <w:tc>
+          <w:tcPr>
+            <w:tcW w:w="4675" w:type="dxa"/>
+          </w:tcPr>
+          <w:p>
+            <w:pPr>
+              <w:rPr>
+                <w:sz w:val="20"/>
+                <w:szCs w:val="20"/>
+              </w:rPr>
+            </w:pPr>
+            <w:r>
+              <w:rPr>
+                <w:sz w:val="20"/>
+                <w:szCs w:val="20"/>
+              </w:rPr>
+              <w:t>Special Requirements</w:t>
+            </w:r>
+          </w:p>
+        </w:tc>
+        <w:tc>
+          <w:tcPr>
+            <w:tcW w:w="4675" w:type="dxa"/>
+          </w:tcPr>
+          <w:p>
+            <w:pPr>
+              <w:ind w:firstLine="0"/>
+              <w:rPr>
+                <w:sz w:val="20"/>
+                <w:szCs w:val="20"/>
+              </w:rPr>
+            </w:pPr>
+            <w:r>
+              <w:rPr>
+                <w:sz w:val="20"/>
+                <w:szCs w:val="20"/>
+              </w:rPr>
+              <w:t>An authenticated account on the test server.</w:t>
+            </w:r>
+          </w:p>
+        </w:tc>
+      </w:tr>
+    </w:tbl>
+    <w:p>
+      <w:pPr>
+        <w:ind w:firstLine="0"/>
+      </w:pPr>
+    </w:p>
+    <w:p>
+      <w:pPr>
+        <w:ind w:firstLine="0"/>
+      </w:pPr>
+      <w:r>
+        <w:t>Target: Our Digital Ocean VM at 138.197.104.156 running the latest version of server.jar to demonstrate internet connectivity.</w:t>
+      </w:r>
+    </w:p>
+    <w:p>
+      <w:pPr>
+        <w:ind w:firstLine="0"/>
+      </w:pPr>
+      <w:r>
+        <w:rPr>
+          <w:noProof/>
+        </w:rPr>
+        <w:drawing>
+          <wp:anchor distT="0" distB="0" distL="114300" distR="114300" simplePos="0" relativeHeight="251660288" behindDoc="1" locked="0" layoutInCell="1" allowOverlap="1">
+            <wp:simplePos x="0" y="0"/>
+            <wp:positionH relativeFrom="column">
+              <wp:posOffset>0</wp:posOffset>
+            </wp:positionH>
+            <wp:positionV relativeFrom="paragraph">
+              <wp:posOffset>259715</wp:posOffset>
+            </wp:positionV>
+            <wp:extent cx="2930525" cy="2837815"/>
+            <wp:effectExtent l="0" t="0" r="3175" b="635"/>
+            <wp:wrapTight wrapText="bothSides">
+              <wp:wrapPolygon edited="0">
+                <wp:start x="0" y="0"/>
+                <wp:lineTo x="0" y="21460"/>
+                <wp:lineTo x="21483" y="21460"/>
+                <wp:lineTo x="21483" y="0"/>
+                <wp:lineTo x="0" y="0"/>
+              </wp:wrapPolygon>
+            </wp:wrapTight>
+            <wp:docPr id="5" name="Picture 5"/>
+            <wp:cNvGraphicFramePr>
+              <a:graphicFrameLocks xmlns:a="http://schemas.openxmlformats.org/drawingml/2006/main" noChangeAspect="1"/>
+            </wp:cNvGraphicFramePr>
+            <a:graphic xmlns:a="http://schemas.openxmlformats.org/drawingml/2006/main">
+              <a:graphicData uri="http://schemas.openxmlformats.org/drawingml/2006/picture">
+                <pic:pic xmlns:pic="http://schemas.openxmlformats.org/drawingml/2006/picture">
+                  <pic:nvPicPr>
+                    <pic:cNvPr id="5" name="conn_imap.jpg"/>
+                    <pic:cNvPicPr/>
+                  </pic:nvPicPr>
+                  <pic:blipFill>
+                    <a:blip r:embed="rId6" cstate="print">
+                      <a:extLst>
+                        <a:ext uri="{28A0092B-C50C-407E-A947-70E740481C1C}">
+                          <a14:useLocalDpi xmlns:a14="http://schemas.microsoft.com/office/drawing/2010/main" val="0"/>
+                        </a:ext>
+                      </a:extLst>
+                    </a:blip>
+                    <a:stretch>
+                      <a:fillRect/>
+                    </a:stretch>
+                  </pic:blipFill>
+                  <pic:spPr>
+                    <a:xfrm>
+                      <a:off x="0" y="0"/>
+                      <a:ext cx="2930525" cy="2837815"/>
+                    </a:xfrm>
+                    <a:prstGeom prst="rect">
+                      <a:avLst/>
+                    </a:prstGeom>
+                  </pic:spPr>
+                </pic:pic>
+              </a:graphicData>
+            </a:graphic>
+            <wp14:sizeRelH relativeFrom="margin">
+              <wp14:pctWidth>0</wp14:pctWidth>
+            </wp14:sizeRelH>
+            <wp14:sizeRelV relativeFrom="margin">
+              <wp14:pctHeight>0</wp14:pctHeight>
+            </wp14:sizeRelV>
+          </wp:anchor>
+        </w:drawing>
+      </w:r>
+      <w:r>
+        <w:rPr>
+          <w:noProof/>
+        </w:rPr>
+        <w:drawing>
+          <wp:anchor distT="0" distB="0" distL="114300" distR="114300" simplePos="0" relativeHeight="251659264" behindDoc="1" locked="0" layoutInCell="1" allowOverlap="1">
+            <wp:simplePos x="0" y="0"/>
+            <wp:positionH relativeFrom="column">
+              <wp:posOffset>3186430</wp:posOffset>
+            </wp:positionH>
+            <wp:positionV relativeFrom="paragraph">
+              <wp:posOffset>259715</wp:posOffset>
+            </wp:positionV>
+            <wp:extent cx="2914650" cy="2837815"/>
+            <wp:effectExtent l="0" t="0" r="0" b="635"/>
+            <wp:wrapTight wrapText="bothSides">
+              <wp:wrapPolygon edited="0">
+                <wp:start x="0" y="0"/>
+                <wp:lineTo x="0" y="21460"/>
+                <wp:lineTo x="21459" y="21460"/>
+                <wp:lineTo x="21459" y="0"/>
+                <wp:lineTo x="0" y="0"/>
+              </wp:wrapPolygon>
+            </wp:wrapTight>
+            <wp:docPr id="4" name="Picture 4"/>
+            <wp:cNvGraphicFramePr>
+              <a:graphicFrameLocks xmlns:a="http://schemas.openxmlformats.org/drawingml/2006/main" noChangeAspect="1"/>
+            </wp:cNvGraphicFramePr>
+            <a:graphic xmlns:a="http://schemas.openxmlformats.org/drawingml/2006/main">
+              <a:graphicData uri="http://schemas.openxmlformats.org/drawingml/2006/picture">
+                <pic:pic xmlns:pic="http://schemas.openxmlformats.org/drawingml/2006/picture">
+                  <pic:nvPicPr>
+                    <pic:cNvPr id="4" name="conn_smtp.jpg"/>
+                    <pic:cNvPicPr/>
+                  </pic:nvPicPr>
+                  <pic:blipFill>
+                    <a:blip r:embed="rId7" cstate="print">
+                      <a:extLst>
+                        <a:ext uri="{28A0092B-C50C-407E-A947-70E740481C1C}">
+                          <a14:useLocalDpi xmlns:a14="http://schemas.microsoft.com/office/drawing/2010/main" val="0"/>
+                        </a:ext>
+                      </a:extLst>
+                    </a:blip>
+                    <a:stretch>
+                      <a:fillRect/>
+                    </a:stretch>
+                  </pic:blipFill>
+                  <pic:spPr>
+                    <a:xfrm>
+                      <a:off x="0" y="0"/>
+                      <a:ext cx="2914650" cy="2837815"/>
+                    </a:xfrm>
+                    <a:prstGeom prst="rect">
+                      <a:avLst/>
+                    </a:prstGeom>
+                  </pic:spPr>
+                </pic:pic>
+              </a:graphicData>
+            </a:graphic>
+            <wp14:sizeRelH relativeFrom="margin">
+              <wp14:pctWidth>0</wp14:pctWidth>
+            </wp14:sizeRelH>
+            <wp14:sizeRelV relativeFrom="margin">
+              <wp14:pctHeight>0</wp14:pctHeight>
+            </wp14:sizeRelV>
+          </wp:anchor>
+        </w:drawing>
+      </w:r>
+      <w:r>
+        <w:t>Test 1: IMAP</w:t>
+      </w:r>
+      <w:r>
+        <w:tab/>
+      </w:r>
+      <w:r>
+        <w:tab/>
+      </w:r>
+      <w:r>
+        <w:tab/>
+      </w:r>
+      <w:r>
+        <w:tab/>
+      </w:r>
+      <w:r>
+        <w:tab/>
+      </w:r>
+      <w:r>
+        <w:tab/>
+        <w:t>Test 2: SMTP</w:t>
+      </w:r>
+    </w:p>
+    <w:p>
+      <w:pPr>
+        <w:ind w:firstLine="0"/>
+      </w:pPr>
+      <w:r>
+        <w:t xml:space="preserve">As is visible from the </w:t>
+      </w:r>
+      <w:proofErr w:type="spellStart"/>
+      <w:r>
+        <w:t>openssl</w:t>
+      </w:r>
+      <w:proofErr w:type="spellEnd"/>
+      <w:r>
+        <w:t xml:space="preserve"> </w:t>
+      </w:r>
+      <w:proofErr w:type="spellStart"/>
+      <w:r>
+        <w:t>s_client</w:t>
+      </w:r>
+      <w:proofErr w:type="spellEnd"/>
+      <w:r>
+        <w:t xml:space="preserve"> information, SSL authentication was successful (if naïve) and the LOGIN command received the expected output on both ports. Note that we are using IMAP authentication on the SMTP port. This is an intentional time-saving implementation.</w:t>
+      </w:r>
+      <w:bookmarkStart w:id="8" w:name="_GoBack"/>
       <w:bookmarkEnd w:id="8"/>
     </w:p>
+    <w:tbl>
+      <w:tblPr>
+        <w:tblStyle w:val="TableGrid"/>
+        <w:tblW w:w="0" w:type="auto"/>
+        <w:tblLook w:val="04A0" w:firstRow="1" w:lastRow="0" w:firstColumn="1" w:lastColumn="0" w:noHBand="0" w:noVBand="1"/>
+      </w:tblPr>
+      <w:tblGrid>
+        <w:gridCol w:w="4675"/>
+        <w:gridCol w:w="4675"/>
+      </w:tblGrid>
+      <w:tr>
+        <w:tc>
+          <w:tcPr>
+            <w:tcW w:w="4675" w:type="dxa"/>
+          </w:tcPr>
+          <w:p>
+            <w:r>
+              <w:lastRenderedPageBreak/>
+              <w:t>Test-case Identifier</w:t>
+            </w:r>
+          </w:p>
+        </w:tc>
+        <w:tc>
+          <w:tcPr>
+            <w:tcW w:w="4675" w:type="dxa"/>
+          </w:tcPr>
+          <w:p>
+            <w:pPr>
+              <w:ind w:firstLine="0"/>
+            </w:pPr>
+            <w:proofErr w:type="spellStart"/>
+            <w:r>
+              <w:t>SendFunctionality</w:t>
+            </w:r>
+            <w:proofErr w:type="spellEnd"/>
+          </w:p>
+        </w:tc>
+      </w:tr>
+      <w:tr>
+        <w:tc>
+          <w:tcPr>
+            <w:tcW w:w="4675" w:type="dxa"/>
+          </w:tcPr>
+          <w:p>
+            <w:r>
+              <w:t>Feature</w:t>
+            </w:r>
+          </w:p>
+        </w:tc>
+        <w:tc>
+          <w:tcPr>
+            <w:tcW w:w="4675" w:type="dxa"/>
+          </w:tcPr>
+          <w:p>
+            <w:pPr>
+              <w:ind w:firstLine="0"/>
+            </w:pPr>
+            <w:r>
+              <w:t>RTM: 1, 5, 7, 10, 11, 12, 13, 14, 15</w:t>
+            </w:r>
+          </w:p>
+        </w:tc>
+      </w:tr>
+      <w:tr>
+        <w:tc>
+          <w:tcPr>
+            <w:tcW w:w="4675" w:type="dxa"/>
+          </w:tcPr>
+          <w:p>
+            <w:r>
+              <w:t>Feature Pass/Fail Criteria</w:t>
+            </w:r>
+          </w:p>
+        </w:tc>
+        <w:tc>
+          <w:tcPr>
+            <w:tcW w:w="4675" w:type="dxa"/>
+          </w:tcPr>
+          <w:p>
+            <w:pPr>
+              <w:ind w:firstLine="0"/>
+            </w:pPr>
+            <w:r>
+              <w:t>The test passes if emails and their associated mailboxes are sent from the client, received by the server, and stored in the database.</w:t>
+            </w:r>
+          </w:p>
+        </w:tc>
+      </w:tr>
+      <w:tr>
+        <w:tc>
+          <w:tcPr>
+            <w:tcW w:w="4675" w:type="dxa"/>
+          </w:tcPr>
+          <w:p>
+            <w:r>
+              <w:t>Means of Control</w:t>
+            </w:r>
+          </w:p>
+        </w:tc>
+        <w:tc>
+          <w:tcPr>
+            <w:tcW w:w="4675" w:type="dxa"/>
+          </w:tcPr>
+          <w:p>
+            <w:pPr>
+              <w:ind w:firstLine="0"/>
+            </w:pPr>
+            <w:r>
+              <w:t>Client UI</w:t>
+            </w:r>
+          </w:p>
+        </w:tc>
+      </w:tr>
+      <w:tr>
+        <w:tc>
+          <w:tcPr>
+            <w:tcW w:w="4675" w:type="dxa"/>
+          </w:tcPr>
+          <w:p>
+            <w:r>
+              <w:t>Data</w:t>
+            </w:r>
+          </w:p>
+        </w:tc>
+        <w:tc>
+          <w:tcPr>
+            <w:tcW w:w="4675" w:type="dxa"/>
+          </w:tcPr>
+          <w:p>
+            <w:pPr>
+              <w:ind w:firstLine="0"/>
+            </w:pPr>
+            <w:r>
+              <w:t>Placeholder content and names will be used for both the email and mailboxes.</w:t>
+            </w:r>
+          </w:p>
+        </w:tc>
+      </w:tr>
+      <w:tr>
+        <w:tc>
+          <w:tcPr>
+            <w:tcW w:w="4675" w:type="dxa"/>
+          </w:tcPr>
+          <w:p>
+            <w:r>
+              <w:t>Test Procedure</w:t>
+            </w:r>
+          </w:p>
+        </w:tc>
+        <w:tc>
+          <w:tcPr>
+            <w:tcW w:w="4675" w:type="dxa"/>
+          </w:tcPr>
+          <w:p>
+            <w:pPr>
+              <w:ind w:firstLine="0"/>
+            </w:pPr>
+            <w:r>
+              <w:t>Using an authenticated account, the tester will use the client UI to send an e-mail to another authenticated account on the same server.</w:t>
+            </w:r>
+          </w:p>
+        </w:tc>
+      </w:tr>
+      <w:tr>
+        <w:tc>
+          <w:tcPr>
+            <w:tcW w:w="4675" w:type="dxa"/>
+          </w:tcPr>
+          <w:p>
+            <w:r>
+              <w:t>Special Requirements</w:t>
+            </w:r>
+          </w:p>
+        </w:tc>
+        <w:tc>
+          <w:tcPr>
+            <w:tcW w:w="4675" w:type="dxa"/>
+          </w:tcPr>
+          <w:p>
+            <w:pPr>
+              <w:ind w:firstLine="0"/>
+            </w:pPr>
+            <w:r>
+              <w:t>Two authenticated accounts on the test server.</w:t>
+            </w:r>
+          </w:p>
+        </w:tc>
+      </w:tr>
+    </w:tbl>
     <w:p/>
     <w:p/>
+    <w:p>
+      <w:pPr>
+        <w:spacing w:after="160" w:line="259" w:lineRule="auto"/>
+        <w:ind w:firstLine="0"/>
+      </w:pPr>
+      <w:r>
+        <w:br w:type="page"/>
+      </w:r>
+    </w:p>
+    <w:tbl>
+      <w:tblPr>
+        <w:tblStyle w:val="TableGrid"/>
+        <w:tblW w:w="0" w:type="auto"/>
+        <w:tblLook w:val="04A0" w:firstRow="1" w:lastRow="0" w:firstColumn="1" w:lastColumn="0" w:noHBand="0" w:noVBand="1"/>
+      </w:tblPr>
+      <w:tblGrid>
+        <w:gridCol w:w="4675"/>
+        <w:gridCol w:w="4675"/>
+      </w:tblGrid>
+      <w:tr>
+        <w:tc>
+          <w:tcPr>
+            <w:tcW w:w="4675" w:type="dxa"/>
+          </w:tcPr>
+          <w:p>
+            <w:r>
+              <w:lastRenderedPageBreak/>
+              <w:t>Test-case Identifier</w:t>
+            </w:r>
+          </w:p>
+        </w:tc>
+        <w:tc>
+          <w:tcPr>
+            <w:tcW w:w="4675" w:type="dxa"/>
+          </w:tcPr>
+          <w:p>
+            <w:pPr>
+              <w:ind w:firstLine="0"/>
+            </w:pPr>
+            <w:proofErr w:type="spellStart"/>
+            <w:r>
+              <w:t>ModifyFunctionality</w:t>
+            </w:r>
+            <w:proofErr w:type="spellEnd"/>
+          </w:p>
+        </w:tc>
+      </w:tr>
+      <w:tr>
+        <w:tc>
+          <w:tcPr>
+            <w:tcW w:w="4675" w:type="dxa"/>
+          </w:tcPr>
+          <w:p>
+            <w:r>
+              <w:t>Feature</w:t>
+            </w:r>
+          </w:p>
+        </w:tc>
+        <w:tc>
+          <w:tcPr>
+            <w:tcW w:w="4675" w:type="dxa"/>
+          </w:tcPr>
+          <w:p>
+            <w:pPr>
+              <w:ind w:firstLine="0"/>
+            </w:pPr>
+            <w:r>
+              <w:t>RTM: 1, 2, 3, 7, 10, 12, 13, 14, 15</w:t>
+            </w:r>
+          </w:p>
+        </w:tc>
+      </w:tr>
+      <w:tr>
+        <w:tc>
+          <w:tcPr>
+            <w:tcW w:w="4675" w:type="dxa"/>
+          </w:tcPr>
+          <w:p>
+            <w:r>
+              <w:t>Feature Pass/Fail Criteria</w:t>
+            </w:r>
+          </w:p>
+        </w:tc>
+        <w:tc>
+          <w:tcPr>
+            <w:tcW w:w="4675" w:type="dxa"/>
+          </w:tcPr>
+          <w:p>
+            <w:pPr>
+              <w:ind w:firstLine="0"/>
+            </w:pPr>
+            <w:r>
+              <w:t>The test passes if the e-mail is moved from one mailbox to another mailbox, and then deleted.</w:t>
+            </w:r>
+          </w:p>
+        </w:tc>
+      </w:tr>
+      <w:tr>
+        <w:tc>
+          <w:tcPr>
+            <w:tcW w:w="4675" w:type="dxa"/>
+          </w:tcPr>
+          <w:p>
+            <w:r>
+              <w:t>Means of Control</w:t>
+            </w:r>
+          </w:p>
+        </w:tc>
+        <w:tc>
+          <w:tcPr>
+            <w:tcW w:w="4675" w:type="dxa"/>
+          </w:tcPr>
+          <w:p>
+            <w:pPr>
+              <w:ind w:firstLine="0"/>
+            </w:pPr>
+            <w:r>
+              <w:t>Client UI</w:t>
+            </w:r>
+          </w:p>
+        </w:tc>
+      </w:tr>
+      <w:tr>
+        <w:tc>
+          <w:tcPr>
+            <w:tcW w:w="4675" w:type="dxa"/>
+          </w:tcPr>
+          <w:p>
+            <w:r>
+              <w:t>Data</w:t>
+            </w:r>
+          </w:p>
+        </w:tc>
+        <w:tc>
+          <w:tcPr>
+            <w:tcW w:w="4675" w:type="dxa"/>
+          </w:tcPr>
+          <w:p>
+            <w:pPr>
+              <w:ind w:firstLine="0"/>
+            </w:pPr>
+            <w:r>
+              <w:t>Placeholder content and names will be used for both the email and mailboxes.</w:t>
+            </w:r>
+          </w:p>
+        </w:tc>
+      </w:tr>
+      <w:tr>
+        <w:tc>
+          <w:tcPr>
+            <w:tcW w:w="4675" w:type="dxa"/>
+          </w:tcPr>
+          <w:p>
+            <w:r>
+              <w:t>Test Procedure</w:t>
+            </w:r>
+          </w:p>
+        </w:tc>
+        <w:tc>
+          <w:tcPr>
+            <w:tcW w:w="4675" w:type="dxa"/>
+          </w:tcPr>
+          <w:p>
+            <w:pPr>
+              <w:ind w:firstLine="0"/>
+            </w:pPr>
+            <w:r>
+              <w:t>Using an authenticated account, the tester will use the client UI to move an email from one mailbox to another mailbox. The tester will confirm the move, then delete the e-mail. The tester will confirm the deletion.</w:t>
+            </w:r>
+          </w:p>
+        </w:tc>
+      </w:tr>
+      <w:tr>
+        <w:tc>
+          <w:tcPr>
+            <w:tcW w:w="4675" w:type="dxa"/>
+          </w:tcPr>
+          <w:p>
+            <w:r>
+              <w:t>Special Requirements</w:t>
+            </w:r>
+          </w:p>
+        </w:tc>
+        <w:tc>
+          <w:tcPr>
+            <w:tcW w:w="4675" w:type="dxa"/>
+          </w:tcPr>
+          <w:p>
+            <w:pPr>
+              <w:ind w:firstLine="0"/>
+            </w:pPr>
+            <w:r>
+              <w:t>An authenticated account on the test server.</w:t>
+            </w:r>
+          </w:p>
+        </w:tc>
+      </w:tr>
+    </w:tbl>
     <w:p/>
-    <w:p/>
-    <w:p/>
-    <w:p/>
-    <w:p/>
-    <w:p/>
-    <w:p/>
-    <w:p/>
-    <w:p/>
-    <w:p/>
+    <w:p>
+      <w:pPr>
+        <w:spacing w:after="160" w:line="259" w:lineRule="auto"/>
+        <w:ind w:firstLine="0"/>
+      </w:pPr>
+      <w:r>
+        <w:br w:type="page"/>
+      </w:r>
+    </w:p>
+    <w:tbl>
+      <w:tblPr>
+        <w:tblStyle w:val="TableGrid"/>
+        <w:tblW w:w="0" w:type="auto"/>
+        <w:tblLook w:val="04A0" w:firstRow="1" w:lastRow="0" w:firstColumn="1" w:lastColumn="0" w:noHBand="0" w:noVBand="1"/>
+      </w:tblPr>
+      <w:tblGrid>
+        <w:gridCol w:w="4675"/>
+        <w:gridCol w:w="4675"/>
+      </w:tblGrid>
+      <w:tr>
+        <w:tc>
+          <w:tcPr>
+            <w:tcW w:w="4675" w:type="dxa"/>
+          </w:tcPr>
+          <w:p>
+            <w:r>
+              <w:lastRenderedPageBreak/>
+              <w:t>Test-case Identifier</w:t>
+            </w:r>
+          </w:p>
+        </w:tc>
+        <w:tc>
+          <w:tcPr>
+            <w:tcW w:w="4675" w:type="dxa"/>
+          </w:tcPr>
+          <w:p>
+            <w:pPr>
+              <w:ind w:firstLine="0"/>
+            </w:pPr>
+            <w:proofErr w:type="spellStart"/>
+            <w:r>
+              <w:t>ExternalSendFunctionality</w:t>
+            </w:r>
+            <w:proofErr w:type="spellEnd"/>
+          </w:p>
+        </w:tc>
+      </w:tr>
+      <w:tr>
+        <w:tc>
+          <w:tcPr>
+            <w:tcW w:w="4675" w:type="dxa"/>
+          </w:tcPr>
+          <w:p>
+            <w:r>
+              <w:t>Feature</w:t>
+            </w:r>
+          </w:p>
+        </w:tc>
+        <w:tc>
+          <w:tcPr>
+            <w:tcW w:w="4675" w:type="dxa"/>
+          </w:tcPr>
+          <w:p>
+            <w:pPr>
+              <w:ind w:firstLine="0"/>
+            </w:pPr>
+            <w:r>
+              <w:t>RTM: 1, 5, 6, 7, 10, 11, 12, 13, 14, 15</w:t>
+            </w:r>
+          </w:p>
+        </w:tc>
+      </w:tr>
+      <w:tr>
+        <w:tc>
+          <w:tcPr>
+            <w:tcW w:w="4675" w:type="dxa"/>
+          </w:tcPr>
+          <w:p>
+            <w:r>
+              <w:t>Feature Pass/Fail Criteria</w:t>
+            </w:r>
+          </w:p>
+        </w:tc>
+        <w:tc>
+          <w:tcPr>
+            <w:tcW w:w="4675" w:type="dxa"/>
+          </w:tcPr>
+          <w:p>
+            <w:pPr>
+              <w:ind w:firstLine="0"/>
+            </w:pPr>
+            <w:r>
+              <w:t>The test passes if the e-mail is sent and stored from the first server to the second server.</w:t>
+            </w:r>
+          </w:p>
+        </w:tc>
+      </w:tr>
+      <w:tr>
+        <w:tc>
+          <w:tcPr>
+            <w:tcW w:w="4675" w:type="dxa"/>
+          </w:tcPr>
+          <w:p>
+            <w:r>
+              <w:t>Means of Control</w:t>
+            </w:r>
+          </w:p>
+        </w:tc>
+        <w:tc>
+          <w:tcPr>
+            <w:tcW w:w="4675" w:type="dxa"/>
+          </w:tcPr>
+          <w:p>
+            <w:pPr>
+              <w:ind w:firstLine="0"/>
+            </w:pPr>
+            <w:r>
+              <w:t>Client UI</w:t>
+            </w:r>
+          </w:p>
+        </w:tc>
+      </w:tr>
+      <w:tr>
+        <w:tc>
+          <w:tcPr>
+            <w:tcW w:w="4675" w:type="dxa"/>
+          </w:tcPr>
+          <w:p>
+            <w:r>
+              <w:t>Data</w:t>
+            </w:r>
+          </w:p>
+        </w:tc>
+        <w:tc>
+          <w:tcPr>
+            <w:tcW w:w="4675" w:type="dxa"/>
+          </w:tcPr>
+          <w:p>
+            <w:pPr>
+              <w:ind w:firstLine="0"/>
+            </w:pPr>
+            <w:r>
+              <w:t>Placeholder content and names will be used for both the email and mailboxes.</w:t>
+            </w:r>
+          </w:p>
+        </w:tc>
+      </w:tr>
+      <w:tr>
+        <w:tc>
+          <w:tcPr>
+            <w:tcW w:w="4675" w:type="dxa"/>
+          </w:tcPr>
+          <w:p>
+            <w:r>
+              <w:t>Test Procedure</w:t>
+            </w:r>
+          </w:p>
+        </w:tc>
+        <w:tc>
+          <w:tcPr>
+            <w:tcW w:w="4675" w:type="dxa"/>
+          </w:tcPr>
+          <w:p>
+            <w:pPr>
+              <w:ind w:firstLine="0"/>
+            </w:pPr>
+            <w:r>
+              <w:t>Using two test servers, the tester will use the client UI to send an e-mail to the first test server. The e-mail address will not be present on the first test server, so it will be forwarded to the second. The tester will then log in with the target account on the second server and confirm the e-mail was received.</w:t>
+            </w:r>
+          </w:p>
+        </w:tc>
+      </w:tr>
+      <w:tr>
+        <w:tc>
+          <w:tcPr>
+            <w:tcW w:w="4675" w:type="dxa"/>
+          </w:tcPr>
+          <w:p>
+            <w:r>
+              <w:t>Special Requirements</w:t>
+            </w:r>
+          </w:p>
+        </w:tc>
+        <w:tc>
+          <w:tcPr>
+            <w:tcW w:w="4675" w:type="dxa"/>
+          </w:tcPr>
+          <w:p>
+            <w:pPr>
+              <w:ind w:firstLine="0"/>
+            </w:pPr>
+            <w:r>
+              <w:t>An authenticated account on test server 1. An authenticated account on test server 2.</w:t>
+            </w:r>
+          </w:p>
+        </w:tc>
+      </w:tr>
+    </w:tbl>
+    <w:p>
+      <w:pPr>
+        <w:pStyle w:val="ListParagraph"/>
+      </w:pPr>
+    </w:p>
+    <w:p>
+      <w:pPr>
+        <w:pStyle w:val="ListParagraph"/>
+      </w:pPr>
+    </w:p>
+    <w:p>
+      <w:pPr>
+        <w:spacing w:after="160" w:line="259" w:lineRule="auto"/>
+        <w:ind w:firstLine="0"/>
+      </w:pPr>
+      <w:r>
+        <w:br w:type="page"/>
+      </w:r>
+    </w:p>
+    <w:tbl>
+      <w:tblPr>
+        <w:tblStyle w:val="TableGrid"/>
+        <w:tblW w:w="0" w:type="auto"/>
+        <w:tblLook w:val="04A0" w:firstRow="1" w:lastRow="0" w:firstColumn="1" w:lastColumn="0" w:noHBand="0" w:noVBand="1"/>
+      </w:tblPr>
+      <w:tblGrid>
+        <w:gridCol w:w="4675"/>
+        <w:gridCol w:w="4675"/>
+      </w:tblGrid>
+      <w:tr>
+        <w:tc>
+          <w:tcPr>
+            <w:tcW w:w="4675" w:type="dxa"/>
+          </w:tcPr>
+          <w:p>
+            <w:r>
+              <w:lastRenderedPageBreak/>
+              <w:t>Test-case Identifier</w:t>
+            </w:r>
+          </w:p>
+        </w:tc>
+        <w:tc>
+          <w:tcPr>
+            <w:tcW w:w="4675" w:type="dxa"/>
+          </w:tcPr>
+          <w:p>
+            <w:pPr>
+              <w:ind w:firstLine="0"/>
+            </w:pPr>
+            <w:proofErr w:type="spellStart"/>
+            <w:r>
+              <w:t>UpdateFunctionality</w:t>
+            </w:r>
+            <w:proofErr w:type="spellEnd"/>
+          </w:p>
+        </w:tc>
+      </w:tr>
+      <w:tr>
+        <w:tc>
+          <w:tcPr>
+            <w:tcW w:w="4675" w:type="dxa"/>
+          </w:tcPr>
+          <w:p>
+            <w:r>
+              <w:t>Feature</w:t>
+            </w:r>
+          </w:p>
+        </w:tc>
+        <w:tc>
+          <w:tcPr>
+            <w:tcW w:w="4675" w:type="dxa"/>
+          </w:tcPr>
+          <w:p>
+            <w:pPr>
+              <w:ind w:firstLine="0"/>
+            </w:pPr>
+            <w:r>
+              <w:t>RTM: 1, 7, 9, 10, 12, 13, 14, 15</w:t>
+            </w:r>
+          </w:p>
+        </w:tc>
+      </w:tr>
+      <w:tr>
+        <w:tc>
+          <w:tcPr>
+            <w:tcW w:w="4675" w:type="dxa"/>
+          </w:tcPr>
+          <w:p>
+            <w:r>
+              <w:t>Feature Pass/Fail Criteria</w:t>
+            </w:r>
+          </w:p>
+        </w:tc>
+        <w:tc>
+          <w:tcPr>
+            <w:tcW w:w="4675" w:type="dxa"/>
+          </w:tcPr>
+          <w:p>
+            <w:pPr>
+              <w:ind w:firstLine="0"/>
+            </w:pPr>
+            <w:r>
+              <w:t>The test passes if the server receives the update request from the client, sends back e-mail data, and the client updates its local database with that data.</w:t>
+            </w:r>
+          </w:p>
+        </w:tc>
+      </w:tr>
+      <w:tr>
+        <w:tc>
+          <w:tcPr>
+            <w:tcW w:w="4675" w:type="dxa"/>
+          </w:tcPr>
+          <w:p>
+            <w:r>
+              <w:t>Means of Control</w:t>
+            </w:r>
+          </w:p>
+        </w:tc>
+        <w:tc>
+          <w:tcPr>
+            <w:tcW w:w="4675" w:type="dxa"/>
+          </w:tcPr>
+          <w:p>
+            <w:pPr>
+              <w:ind w:firstLine="0"/>
+            </w:pPr>
+            <w:r>
+              <w:t>Client UI</w:t>
+            </w:r>
+          </w:p>
+        </w:tc>
+      </w:tr>
+      <w:tr>
+        <w:tc>
+          <w:tcPr>
+            <w:tcW w:w="4675" w:type="dxa"/>
+          </w:tcPr>
+          <w:p>
+            <w:r>
+              <w:t>Data</w:t>
+            </w:r>
+          </w:p>
+        </w:tc>
+        <w:tc>
+          <w:tcPr>
+            <w:tcW w:w="4675" w:type="dxa"/>
+          </w:tcPr>
+          <w:p>
+            <w:pPr>
+              <w:ind w:firstLine="0"/>
+            </w:pPr>
+            <w:r>
+              <w:t>Placeholder content and names will be used for both the email and mailboxes.</w:t>
+            </w:r>
+          </w:p>
+        </w:tc>
+      </w:tr>
+      <w:tr>
+        <w:tc>
+          <w:tcPr>
+            <w:tcW w:w="4675" w:type="dxa"/>
+          </w:tcPr>
+          <w:p>
+            <w:r>
+              <w:t>Test Procedure</w:t>
+            </w:r>
+          </w:p>
+        </w:tc>
+        <w:tc>
+          <w:tcPr>
+            <w:tcW w:w="4675" w:type="dxa"/>
+          </w:tcPr>
+          <w:p>
+            <w:pPr>
+              <w:ind w:firstLine="0"/>
+            </w:pPr>
+            <w:r>
+              <w:t>Using an authenticated account, the tester will use the client UI to request a mailbox update from the server. Once the update is complete, the tester will verify that all data has transferred correctly.</w:t>
+            </w:r>
+          </w:p>
+        </w:tc>
+      </w:tr>
+      <w:tr>
+        <w:tc>
+          <w:tcPr>
+            <w:tcW w:w="4675" w:type="dxa"/>
+          </w:tcPr>
+          <w:p>
+            <w:r>
+              <w:t>Special Requirements</w:t>
+            </w:r>
+          </w:p>
+        </w:tc>
+        <w:tc>
+          <w:tcPr>
+            <w:tcW w:w="4675" w:type="dxa"/>
+          </w:tcPr>
+          <w:p>
+            <w:pPr>
+              <w:ind w:firstLine="0"/>
+            </w:pPr>
+            <w:r>
+              <w:t>An authenticated account on the test server.</w:t>
+            </w:r>
+          </w:p>
+        </w:tc>
+      </w:tr>
+    </w:tbl>
     <w:p/>
     <w:p>
       <w:pPr>
@@ -5073,7 +6387,7 @@
                     </pic:cNvPicPr>
                   </pic:nvPicPr>
                   <pic:blipFill>
-                    <a:blip r:embed="rId6" cstate="print">
+                    <a:blip r:embed="rId8" cstate="print">
                       <a:extLst>
                         <a:ext uri="{28A0092B-C50C-407E-A947-70E740481C1C}">
                           <a14:useLocalDpi xmlns:a14="http://schemas.microsoft.com/office/drawing/2010/main" val="0"/>
@@ -8429,7 +9743,7 @@
                     </pic:cNvPicPr>
                   </pic:nvPicPr>
                   <pic:blipFill>
-                    <a:blip r:embed="rId7" cstate="print">
+                    <a:blip r:embed="rId9" cstate="print">
                       <a:extLst>
                         <a:ext uri="{28A0092B-C50C-407E-A947-70E740481C1C}">
                           <a14:useLocalDpi xmlns:a14="http://schemas.microsoft.com/office/drawing/2010/main" val="0"/>
@@ -9651,7 +10965,7 @@
 </file>
 
 <file path=customXml/itemProps1.xml><?xml version="1.0" encoding="utf-8"?>
-<ds:datastoreItem xmlns:ds="http://schemas.openxmlformats.org/officeDocument/2006/customXml" ds:itemID="{D87C288D-4B4B-4B38-890D-2AE890858E90}">
+<ds:datastoreItem xmlns:ds="http://schemas.openxmlformats.org/officeDocument/2006/customXml" ds:itemID="{F0BA5E38-9661-45E2-A01F-DD8DBD679D2A}">
   <ds:schemaRefs>
     <ds:schemaRef ds:uri="http://schemas.openxmlformats.org/officeDocument/2006/bibliography"/>
   </ds:schemaRefs>

</xml_diff>

<commit_message>
Test cases and fixed DOS attack
</commit_message>
<xml_diff>
--- a/Documentation/finaldoc.docx
+++ b/Documentation/finaldoc.docx
@@ -35,15 +35,7 @@
     </w:p>
     <w:p>
       <w:r>
-        <w:t xml:space="preserve">Amani </w:t>
-      </w:r>
-      <w:proofErr w:type="spellStart"/>
-      <w:r>
-        <w:t>Konduru</w:t>
-      </w:r>
-      <w:proofErr w:type="spellEnd"/>
-      <w:r>
-        <w:t xml:space="preserve"> </w:t>
+        <w:t xml:space="preserve">Amani Konduru </w:t>
       </w:r>
     </w:p>
     <w:p>
@@ -58,13 +50,8 @@
     </w:p>
     <w:p>
       <w:r>
-        <w:t xml:space="preserve">Paul David </w:t>
-      </w:r>
-      <w:proofErr w:type="spellStart"/>
-      <w:r>
-        <w:t>Utesch</w:t>
-      </w:r>
-      <w:proofErr w:type="spellEnd"/>
+        <w:t>Paul David Utesch</w:t>
+      </w:r>
     </w:p>
     <w:p>
       <w:r>
@@ -5073,7 +5060,6 @@
                 <w:szCs w:val="20"/>
               </w:rPr>
             </w:pPr>
-            <w:proofErr w:type="spellStart"/>
             <w:r>
               <w:rPr>
                 <w:sz w:val="20"/>
@@ -5081,7 +5067,6 @@
               </w:rPr>
               <w:t>ServerConnectivity</w:t>
             </w:r>
-            <w:proofErr w:type="spellEnd"/>
           </w:p>
         </w:tc>
       </w:tr>
@@ -5525,23 +5510,7 @@
         <w:ind w:firstLine="0"/>
       </w:pPr>
       <w:r>
-        <w:t xml:space="preserve">As is visible from the </w:t>
-      </w:r>
-      <w:proofErr w:type="spellStart"/>
-      <w:r>
-        <w:t>openssl</w:t>
-      </w:r>
-      <w:proofErr w:type="spellEnd"/>
-      <w:r>
-        <w:t xml:space="preserve"> </w:t>
-      </w:r>
-      <w:proofErr w:type="spellStart"/>
-      <w:r>
-        <w:t>s_client</w:t>
-      </w:r>
-      <w:proofErr w:type="spellEnd"/>
-      <w:r>
-        <w:t xml:space="preserve"> information, SSL authentication was successful (if naïve) and the LOGIN command received the expected output on both ports. Note that we are using IMAP authentication on the SMTP port. This is an intentional time-saving implementation.</w:t>
+        <w:t>As is visible from the openssl s_client information, SSL authentication was successful (if naïve) and the LOGIN command received the expected output on both ports. Note that we are using IMAP authentication on the SMTP port. This is an intentional time-saving implementation.</w:t>
       </w:r>
     </w:p>
     <w:tbl>
@@ -5574,11 +5543,9 @@
             <w:pPr>
               <w:ind w:firstLine="0"/>
             </w:pPr>
-            <w:proofErr w:type="spellStart"/>
             <w:r>
               <w:t>SendFunctionality</w:t>
             </w:r>
-            <w:proofErr w:type="spellEnd"/>
           </w:p>
         </w:tc>
       </w:tr>
@@ -5836,7 +5803,24 @@
         </w:r>
       </w:hyperlink>
       <w:r>
-        <w:t xml:space="preserve"> is used to send the email.</w:t>
+        <w:t xml:space="preserve"> is used to send the email</w:t>
+      </w:r>
+      <w:r>
+        <w:t xml:space="preserve"> to </w:t>
+      </w:r>
+      <w:hyperlink r:id="rId11" w:history="1">
+        <w:r>
+          <w:rPr>
+            <w:rStyle w:val="Hyperlink"/>
+          </w:rPr>
+          <w:t>ebull@adept.com</w:t>
+        </w:r>
+      </w:hyperlink>
+      <w:r>
+        <w:t>.</w:t>
+      </w:r>
+      <w:r>
+        <w:t xml:space="preserve"> </w:t>
       </w:r>
     </w:p>
     <w:p>
@@ -5863,7 +5847,7 @@
                     <pic:cNvPicPr/>
                   </pic:nvPicPr>
                   <pic:blipFill>
-                    <a:blip r:embed="rId11" cstate="print">
+                    <a:blip r:embed="rId12" cstate="print">
                       <a:extLst>
                         <a:ext uri="{28A0092B-C50C-407E-A947-70E740481C1C}">
                           <a14:useLocalDpi xmlns:a14="http://schemas.microsoft.com/office/drawing/2010/main" val="0"/>
@@ -5889,8 +5873,6 @@
           </wp:inline>
         </w:drawing>
       </w:r>
-      <w:bookmarkStart w:id="8" w:name="_GoBack"/>
-      <w:bookmarkEnd w:id="8"/>
     </w:p>
     <w:p>
       <w:pPr>
@@ -5899,7 +5881,7 @@
       <w:r>
         <w:t xml:space="preserve">Post-test condition: The email </w:t>
       </w:r>
-      <w:hyperlink r:id="rId12" w:history="1">
+      <w:hyperlink r:id="rId13" w:history="1">
         <w:r>
           <w:rPr>
             <w:rStyle w:val="Hyperlink"/>
@@ -5935,7 +5917,7 @@
                     <pic:cNvPicPr/>
                   </pic:nvPicPr>
                   <pic:blipFill>
-                    <a:blip r:embed="rId13">
+                    <a:blip r:embed="rId14">
                       <a:extLst>
                         <a:ext uri="{28A0092B-C50C-407E-A947-70E740481C1C}">
                           <a14:useLocalDpi xmlns:a14="http://schemas.microsoft.com/office/drawing/2010/main" val="0"/>
@@ -5962,19 +5944,295 @@
         </w:drawing>
       </w:r>
     </w:p>
+    <w:tbl>
+      <w:tblPr>
+        <w:tblStyle w:val="TableGrid"/>
+        <w:tblW w:w="0" w:type="auto"/>
+        <w:tblLook w:val="04A0" w:firstRow="1" w:lastRow="0" w:firstColumn="1" w:lastColumn="0" w:noHBand="0" w:noVBand="1"/>
+      </w:tblPr>
+      <w:tblGrid>
+        <w:gridCol w:w="4675"/>
+        <w:gridCol w:w="4675"/>
+      </w:tblGrid>
+      <w:tr>
+        <w:tc>
+          <w:tcPr>
+            <w:tcW w:w="4675" w:type="dxa"/>
+          </w:tcPr>
+          <w:p>
+            <w:r>
+              <w:lastRenderedPageBreak/>
+              <w:t>Test-case Identifier</w:t>
+            </w:r>
+          </w:p>
+        </w:tc>
+        <w:tc>
+          <w:tcPr>
+            <w:tcW w:w="4675" w:type="dxa"/>
+          </w:tcPr>
+          <w:p>
+            <w:pPr>
+              <w:ind w:firstLine="0"/>
+            </w:pPr>
+            <w:r>
+              <w:t>UpdateFunctionality</w:t>
+            </w:r>
+          </w:p>
+        </w:tc>
+      </w:tr>
+      <w:tr>
+        <w:tc>
+          <w:tcPr>
+            <w:tcW w:w="4675" w:type="dxa"/>
+          </w:tcPr>
+          <w:p>
+            <w:r>
+              <w:t>Feature</w:t>
+            </w:r>
+          </w:p>
+        </w:tc>
+        <w:tc>
+          <w:tcPr>
+            <w:tcW w:w="4675" w:type="dxa"/>
+          </w:tcPr>
+          <w:p>
+            <w:pPr>
+              <w:ind w:firstLine="0"/>
+            </w:pPr>
+            <w:r>
+              <w:t>RTM: 1, 7, 9, 10, 12, 13, 14, 15</w:t>
+            </w:r>
+          </w:p>
+        </w:tc>
+      </w:tr>
+      <w:tr>
+        <w:tc>
+          <w:tcPr>
+            <w:tcW w:w="4675" w:type="dxa"/>
+          </w:tcPr>
+          <w:p>
+            <w:r>
+              <w:t>Feature Pass/Fail Criteria</w:t>
+            </w:r>
+          </w:p>
+        </w:tc>
+        <w:tc>
+          <w:tcPr>
+            <w:tcW w:w="4675" w:type="dxa"/>
+          </w:tcPr>
+          <w:p>
+            <w:pPr>
+              <w:ind w:firstLine="0"/>
+            </w:pPr>
+            <w:r>
+              <w:t>The test passes if the server receives the update request from the client, sends back e-mail data, and the client updates its local database with that data.</w:t>
+            </w:r>
+          </w:p>
+        </w:tc>
+      </w:tr>
+      <w:tr>
+        <w:tc>
+          <w:tcPr>
+            <w:tcW w:w="4675" w:type="dxa"/>
+          </w:tcPr>
+          <w:p>
+            <w:r>
+              <w:t>Means of Control</w:t>
+            </w:r>
+          </w:p>
+        </w:tc>
+        <w:tc>
+          <w:tcPr>
+            <w:tcW w:w="4675" w:type="dxa"/>
+          </w:tcPr>
+          <w:p>
+            <w:pPr>
+              <w:ind w:firstLine="0"/>
+            </w:pPr>
+            <w:r>
+              <w:t>Client UI</w:t>
+            </w:r>
+            <w:r>
+              <w:t xml:space="preserve"> or Client CLI</w:t>
+            </w:r>
+          </w:p>
+        </w:tc>
+      </w:tr>
+      <w:tr>
+        <w:tc>
+          <w:tcPr>
+            <w:tcW w:w="4675" w:type="dxa"/>
+          </w:tcPr>
+          <w:p>
+            <w:r>
+              <w:t>Data</w:t>
+            </w:r>
+          </w:p>
+        </w:tc>
+        <w:tc>
+          <w:tcPr>
+            <w:tcW w:w="4675" w:type="dxa"/>
+          </w:tcPr>
+          <w:p>
+            <w:pPr>
+              <w:ind w:firstLine="0"/>
+            </w:pPr>
+            <w:r>
+              <w:t>Placeholder content and names will be used for both the email and mailboxes.</w:t>
+            </w:r>
+          </w:p>
+        </w:tc>
+      </w:tr>
+      <w:tr>
+        <w:tc>
+          <w:tcPr>
+            <w:tcW w:w="4675" w:type="dxa"/>
+          </w:tcPr>
+          <w:p>
+            <w:r>
+              <w:t>Test Procedure</w:t>
+            </w:r>
+          </w:p>
+        </w:tc>
+        <w:tc>
+          <w:tcPr>
+            <w:tcW w:w="4675" w:type="dxa"/>
+          </w:tcPr>
+          <w:p>
+            <w:pPr>
+              <w:ind w:firstLine="0"/>
+            </w:pPr>
+            <w:r>
+              <w:t>Using an authenticated account, the tester will use the client UI to request a mailbox update from the server. Once the update is complete, the tester will verify that all data has transferred correctly.</w:t>
+            </w:r>
+          </w:p>
+        </w:tc>
+      </w:tr>
+      <w:tr>
+        <w:tc>
+          <w:tcPr>
+            <w:tcW w:w="4675" w:type="dxa"/>
+          </w:tcPr>
+          <w:p>
+            <w:r>
+              <w:t>Special Requirements</w:t>
+            </w:r>
+          </w:p>
+        </w:tc>
+        <w:tc>
+          <w:tcPr>
+            <w:tcW w:w="4675" w:type="dxa"/>
+          </w:tcPr>
+          <w:p>
+            <w:pPr>
+              <w:ind w:firstLine="0"/>
+            </w:pPr>
+            <w:r>
+              <w:t>An authenticated account on the test server.</w:t>
+            </w:r>
+            <w:r>
+              <w:t xml:space="preserve"> No emails stored on local storage.</w:t>
+            </w:r>
+          </w:p>
+        </w:tc>
+      </w:tr>
+    </w:tbl>
     <w:p>
       <w:pPr>
         <w:ind w:firstLine="0"/>
       </w:pPr>
     </w:p>
-    <w:p/>
     <w:p>
       <w:pPr>
         <w:spacing w:after="160" w:line="259" w:lineRule="auto"/>
         <w:ind w:firstLine="0"/>
       </w:pPr>
       <w:r>
-        <w:br w:type="page"/>
+        <w:t>Pre-test condition: By deleting the Adept Mail Client's local sqlite database, we can ensure a valid testing pre-condition.</w:t>
+      </w:r>
+      <w:r>
+        <w:t xml:space="preserve"> The emails do not show in the </w:t>
+      </w:r>
+      <w:hyperlink r:id="rId15" w:history="1">
+        <w:r>
+          <w:rPr>
+            <w:rStyle w:val="Hyperlink"/>
+          </w:rPr>
+          <w:t>ebull@adept.com</w:t>
+        </w:r>
+      </w:hyperlink>
+      <w:r>
+        <w:t xml:space="preserve"> inbox.</w:t>
+      </w:r>
+    </w:p>
+    <w:p>
+      <w:pPr>
+        <w:ind w:firstLine="0"/>
+      </w:pPr>
+      <w:r>
+        <w:rPr>
+          <w:noProof/>
+        </w:rPr>
+        <w:drawing>
+          <wp:inline distT="0" distB="0" distL="0" distR="0">
+            <wp:extent cx="4189863" cy="2516605"/>
+            <wp:effectExtent l="0" t="0" r="1270" b="0"/>
+            <wp:docPr id="8" name="Picture 8"/>
+            <wp:cNvGraphicFramePr>
+              <a:graphicFrameLocks xmlns:a="http://schemas.openxmlformats.org/drawingml/2006/main" noChangeAspect="1"/>
+            </wp:cNvGraphicFramePr>
+            <a:graphic xmlns:a="http://schemas.openxmlformats.org/drawingml/2006/main">
+              <a:graphicData uri="http://schemas.openxmlformats.org/drawingml/2006/picture">
+                <pic:pic xmlns:pic="http://schemas.openxmlformats.org/drawingml/2006/picture">
+                  <pic:nvPicPr>
+                    <pic:cNvPr id="8" name="UpdateFunctionality.jpg"/>
+                    <pic:cNvPicPr/>
+                  </pic:nvPicPr>
+                  <pic:blipFill>
+                    <a:blip r:embed="rId16">
+                      <a:extLst>
+                        <a:ext uri="{28A0092B-C50C-407E-A947-70E740481C1C}">
+                          <a14:useLocalDpi xmlns:a14="http://schemas.microsoft.com/office/drawing/2010/main" val="0"/>
+                        </a:ext>
+                      </a:extLst>
+                    </a:blip>
+                    <a:stretch>
+                      <a:fillRect/>
+                    </a:stretch>
+                  </pic:blipFill>
+                  <pic:spPr>
+                    <a:xfrm>
+                      <a:off x="0" y="0"/>
+                      <a:ext cx="4257027" cy="2556947"/>
+                    </a:xfrm>
+                    <a:prstGeom prst="rect">
+                      <a:avLst/>
+                    </a:prstGeom>
+                  </pic:spPr>
+                </pic:pic>
+              </a:graphicData>
+            </a:graphic>
+          </wp:inline>
+        </w:drawing>
+      </w:r>
+    </w:p>
+    <w:p>
+      <w:pPr>
+        <w:ind w:firstLine="0"/>
+      </w:pPr>
+      <w:r>
+        <w:t xml:space="preserve">Post-test condition: After running the update, the emails are visible in the </w:t>
+      </w:r>
+      <w:hyperlink r:id="rId17" w:history="1">
+        <w:r>
+          <w:rPr>
+            <w:rStyle w:val="Hyperlink"/>
+          </w:rPr>
+          <w:t>ebull@adept.com</w:t>
+        </w:r>
+      </w:hyperlink>
+      <w:r>
+        <w:t xml:space="preserve"> inbox.</w:t>
       </w:r>
     </w:p>
     <w:tbl>
@@ -6007,11 +6265,9 @@
             <w:pPr>
               <w:ind w:firstLine="0"/>
             </w:pPr>
-            <w:proofErr w:type="spellStart"/>
-            <w:r>
-              <w:t>ModifyFunctionality</w:t>
-            </w:r>
-            <w:proofErr w:type="spellEnd"/>
+            <w:r>
+              <w:t>MoveEmailFunctionality</w:t>
+            </w:r>
           </w:p>
         </w:tc>
       </w:tr>
@@ -6086,6 +6342,9 @@
             </w:pPr>
             <w:r>
               <w:t>Client UI</w:t>
+            </w:r>
+            <w:r>
+              <w:t xml:space="preserve"> or Client CLI</w:t>
             </w:r>
           </w:p>
         </w:tc>
@@ -6173,8 +6432,51 @@
         <w:ind w:firstLine="0"/>
       </w:pPr>
       <w:r>
-        <w:br w:type="page"/>
-      </w:r>
+        <w:t xml:space="preserve">Pre-test condition: A valid email for </w:t>
+      </w:r>
+      <w:hyperlink r:id="rId18" w:history="1">
+        <w:r>
+          <w:rPr>
+            <w:rStyle w:val="Hyperlink"/>
+          </w:rPr>
+          <w:t>ebull@adept.com</w:t>
+        </w:r>
+      </w:hyperlink>
+      <w:r>
+        <w:t xml:space="preserve"> in the "inbox" mailbox.</w:t>
+      </w:r>
+    </w:p>
+    <w:p>
+      <w:pPr>
+        <w:spacing w:after="160" w:line="259" w:lineRule="auto"/>
+        <w:ind w:firstLine="0"/>
+      </w:pPr>
+      <w:r>
+        <w:t>Post-test condition: The email is now in the "school" mailbox</w:t>
+      </w:r>
+      <w:bookmarkStart w:id="8" w:name="_GoBack"/>
+      <w:bookmarkEnd w:id="8"/>
+      <w:r>
+        <w:t>.</w:t>
+      </w:r>
+    </w:p>
+    <w:p>
+      <w:pPr>
+        <w:spacing w:after="160" w:line="259" w:lineRule="auto"/>
+        <w:ind w:firstLine="0"/>
+      </w:pPr>
+    </w:p>
+    <w:p>
+      <w:pPr>
+        <w:spacing w:after="160" w:line="259" w:lineRule="auto"/>
+        <w:ind w:firstLine="0"/>
+      </w:pPr>
+    </w:p>
+    <w:p>
+      <w:pPr>
+        <w:spacing w:after="160" w:line="259" w:lineRule="auto"/>
+        <w:ind w:firstLine="0"/>
+      </w:pPr>
     </w:p>
     <w:tbl>
       <w:tblPr>
@@ -6193,7 +6495,6 @@
           </w:tcPr>
           <w:p>
             <w:r>
-              <w:lastRenderedPageBreak/>
               <w:t>Test-case Identifier</w:t>
             </w:r>
           </w:p>
@@ -6206,11 +6507,12 @@
             <w:pPr>
               <w:ind w:firstLine="0"/>
             </w:pPr>
-            <w:proofErr w:type="spellStart"/>
-            <w:r>
-              <w:t>ExternalSendFunctionality</w:t>
-            </w:r>
-            <w:proofErr w:type="spellEnd"/>
+            <w:r>
+              <w:t>Delete</w:t>
+            </w:r>
+            <w:r>
+              <w:t>EmailFunctionality</w:t>
+            </w:r>
           </w:p>
         </w:tc>
       </w:tr>
@@ -6234,7 +6536,7 @@
               <w:ind w:firstLine="0"/>
             </w:pPr>
             <w:r>
-              <w:t>RTM: 1, 5, 6, 7, 10, 11, 12, 13, 14, 15</w:t>
+              <w:t>RTM: 1, 2, 3, 7, 10, 12, 13, 14, 15</w:t>
             </w:r>
           </w:p>
         </w:tc>
@@ -6259,7 +6561,7 @@
               <w:ind w:firstLine="0"/>
             </w:pPr>
             <w:r>
-              <w:t>The test passes if the e-mail is sent and stored from the first server to the second server.</w:t>
+              <w:t>The test passes if the e-mail is moved from one mailbox to another mailbox, and then deleted.</w:t>
             </w:r>
           </w:p>
         </w:tc>
@@ -6284,7 +6586,7 @@
               <w:ind w:firstLine="0"/>
             </w:pPr>
             <w:r>
-              <w:t>Client UI</w:t>
+              <w:t>Client UI or Client CLI</w:t>
             </w:r>
           </w:p>
         </w:tc>
@@ -6334,7 +6636,11 @@
               <w:ind w:firstLine="0"/>
             </w:pPr>
             <w:r>
-              <w:t>Using two test servers, the tester will use the client UI to send an e-mail to the first test server. The e-mail address will not be present on the first test server, so it will be forwarded to the second. The tester will then log in with the target account on the second server and confirm the e-mail was received.</w:t>
+              <w:t xml:space="preserve">Using an authenticated account, the tester will use the client UI to move an email from one </w:t>
+            </w:r>
+            <w:r>
+              <w:lastRenderedPageBreak/>
+              <w:t>mailbox to another mailbox. The tester will confirm the move, then delete the e-mail. The tester will confirm the deletion.</w:t>
             </w:r>
           </w:p>
         </w:tc>
@@ -6346,6 +6652,7 @@
           </w:tcPr>
           <w:p>
             <w:r>
+              <w:lastRenderedPageBreak/>
               <w:t>Special Requirements</w:t>
             </w:r>
           </w:p>
@@ -6359,7 +6666,7 @@
               <w:ind w:firstLine="0"/>
             </w:pPr>
             <w:r>
-              <w:t>An authenticated account on test server 1. An authenticated account on test server 2.</w:t>
+              <w:t>An authenticated account on the test server.</w:t>
             </w:r>
           </w:p>
         </w:tc>
@@ -6367,12 +6674,8 @@
     </w:tbl>
     <w:p>
       <w:pPr>
-        <w:pStyle w:val="ListParagraph"/>
-      </w:pPr>
-    </w:p>
-    <w:p>
-      <w:pPr>
-        <w:pStyle w:val="ListParagraph"/>
+        <w:spacing w:after="160" w:line="259" w:lineRule="auto"/>
+        <w:ind w:firstLine="0"/>
       </w:pPr>
     </w:p>
     <w:p>
@@ -6380,9 +6683,6 @@
         <w:spacing w:after="160" w:line="259" w:lineRule="auto"/>
         <w:ind w:firstLine="0"/>
       </w:pPr>
-      <w:r>
-        <w:br w:type="page"/>
-      </w:r>
     </w:p>
     <w:tbl>
       <w:tblPr>
@@ -6401,7 +6701,6 @@
           </w:tcPr>
           <w:p>
             <w:r>
-              <w:lastRenderedPageBreak/>
               <w:t>Test-case Identifier</w:t>
             </w:r>
           </w:p>
@@ -6414,11 +6713,12 @@
             <w:pPr>
               <w:ind w:firstLine="0"/>
             </w:pPr>
-            <w:proofErr w:type="spellStart"/>
-            <w:r>
-              <w:t>UpdateFunctionality</w:t>
-            </w:r>
-            <w:proofErr w:type="spellEnd"/>
+            <w:r>
+              <w:t>CreateMailbox</w:t>
+            </w:r>
+            <w:r>
+              <w:t>Functionality</w:t>
+            </w:r>
           </w:p>
         </w:tc>
       </w:tr>
@@ -6442,7 +6742,7 @@
               <w:ind w:firstLine="0"/>
             </w:pPr>
             <w:r>
-              <w:t>RTM: 1, 7, 9, 10, 12, 13, 14, 15</w:t>
+              <w:t>RTM: 1, 2, 3, 7, 10, 12, 13, 14, 15</w:t>
             </w:r>
           </w:p>
         </w:tc>
@@ -6467,7 +6767,7 @@
               <w:ind w:firstLine="0"/>
             </w:pPr>
             <w:r>
-              <w:t>The test passes if the server receives the update request from the client, sends back e-mail data, and the client updates its local database with that data.</w:t>
+              <w:t>The test passes if the e-mail is moved from one mailbox to another mailbox, and then deleted.</w:t>
             </w:r>
           </w:p>
         </w:tc>
@@ -6492,7 +6792,7 @@
               <w:ind w:firstLine="0"/>
             </w:pPr>
             <w:r>
-              <w:t>Client UI</w:t>
+              <w:t>Client UI or Client CLI</w:t>
             </w:r>
           </w:p>
         </w:tc>
@@ -6542,7 +6842,7 @@
               <w:ind w:firstLine="0"/>
             </w:pPr>
             <w:r>
-              <w:t>Using an authenticated account, the tester will use the client UI to request a mailbox update from the server. Once the update is complete, the tester will verify that all data has transferred correctly.</w:t>
+              <w:t>Using an authenticated account, the tester will use the client UI to move an email from one mailbox to another mailbox. The tester will confirm the move, then delete the e-mail. The tester will confirm the deletion.</w:t>
             </w:r>
           </w:p>
         </w:tc>
@@ -6573,6 +6873,435 @@
         </w:tc>
       </w:tr>
     </w:tbl>
+    <w:p>
+      <w:pPr>
+        <w:spacing w:after="160" w:line="259" w:lineRule="auto"/>
+        <w:ind w:firstLine="0"/>
+      </w:pPr>
+    </w:p>
+    <w:p>
+      <w:pPr>
+        <w:spacing w:after="160" w:line="259" w:lineRule="auto"/>
+        <w:ind w:firstLine="0"/>
+      </w:pPr>
+    </w:p>
+    <w:p>
+      <w:pPr>
+        <w:spacing w:after="160" w:line="259" w:lineRule="auto"/>
+        <w:ind w:firstLine="0"/>
+      </w:pPr>
+    </w:p>
+    <w:tbl>
+      <w:tblPr>
+        <w:tblStyle w:val="TableGrid"/>
+        <w:tblW w:w="0" w:type="auto"/>
+        <w:tblLook w:val="04A0" w:firstRow="1" w:lastRow="0" w:firstColumn="1" w:lastColumn="0" w:noHBand="0" w:noVBand="1"/>
+      </w:tblPr>
+      <w:tblGrid>
+        <w:gridCol w:w="4675"/>
+        <w:gridCol w:w="4675"/>
+      </w:tblGrid>
+      <w:tr>
+        <w:tc>
+          <w:tcPr>
+            <w:tcW w:w="4675" w:type="dxa"/>
+          </w:tcPr>
+          <w:p>
+            <w:r>
+              <w:t>Test-case Identifier</w:t>
+            </w:r>
+          </w:p>
+        </w:tc>
+        <w:tc>
+          <w:tcPr>
+            <w:tcW w:w="4675" w:type="dxa"/>
+          </w:tcPr>
+          <w:p>
+            <w:pPr>
+              <w:ind w:firstLine="0"/>
+            </w:pPr>
+            <w:r>
+              <w:t>DeleteMailbox</w:t>
+            </w:r>
+            <w:r>
+              <w:t>Functionality</w:t>
+            </w:r>
+          </w:p>
+        </w:tc>
+      </w:tr>
+      <w:tr>
+        <w:tc>
+          <w:tcPr>
+            <w:tcW w:w="4675" w:type="dxa"/>
+          </w:tcPr>
+          <w:p>
+            <w:r>
+              <w:t>Feature</w:t>
+            </w:r>
+          </w:p>
+        </w:tc>
+        <w:tc>
+          <w:tcPr>
+            <w:tcW w:w="4675" w:type="dxa"/>
+          </w:tcPr>
+          <w:p>
+            <w:pPr>
+              <w:ind w:firstLine="0"/>
+            </w:pPr>
+            <w:r>
+              <w:t>RTM: 1, 2, 3, 7, 10, 12, 13, 14, 15</w:t>
+            </w:r>
+          </w:p>
+        </w:tc>
+      </w:tr>
+      <w:tr>
+        <w:tc>
+          <w:tcPr>
+            <w:tcW w:w="4675" w:type="dxa"/>
+          </w:tcPr>
+          <w:p>
+            <w:r>
+              <w:t>Feature Pass/Fail Criteria</w:t>
+            </w:r>
+          </w:p>
+        </w:tc>
+        <w:tc>
+          <w:tcPr>
+            <w:tcW w:w="4675" w:type="dxa"/>
+          </w:tcPr>
+          <w:p>
+            <w:pPr>
+              <w:ind w:firstLine="0"/>
+            </w:pPr>
+            <w:r>
+              <w:t>The test passes if the e-mail is moved from one mailbox to another mailbox, and then deleted.</w:t>
+            </w:r>
+          </w:p>
+        </w:tc>
+      </w:tr>
+      <w:tr>
+        <w:tc>
+          <w:tcPr>
+            <w:tcW w:w="4675" w:type="dxa"/>
+          </w:tcPr>
+          <w:p>
+            <w:r>
+              <w:t>Means of Control</w:t>
+            </w:r>
+          </w:p>
+        </w:tc>
+        <w:tc>
+          <w:tcPr>
+            <w:tcW w:w="4675" w:type="dxa"/>
+          </w:tcPr>
+          <w:p>
+            <w:pPr>
+              <w:ind w:firstLine="0"/>
+            </w:pPr>
+            <w:r>
+              <w:t>Client UI or Client CLI</w:t>
+            </w:r>
+          </w:p>
+        </w:tc>
+      </w:tr>
+      <w:tr>
+        <w:tc>
+          <w:tcPr>
+            <w:tcW w:w="4675" w:type="dxa"/>
+          </w:tcPr>
+          <w:p>
+            <w:r>
+              <w:lastRenderedPageBreak/>
+              <w:t>Data</w:t>
+            </w:r>
+          </w:p>
+        </w:tc>
+        <w:tc>
+          <w:tcPr>
+            <w:tcW w:w="4675" w:type="dxa"/>
+          </w:tcPr>
+          <w:p>
+            <w:pPr>
+              <w:ind w:firstLine="0"/>
+            </w:pPr>
+            <w:r>
+              <w:t>Placeholder content and names will be used for both the email and mailboxes.</w:t>
+            </w:r>
+          </w:p>
+        </w:tc>
+      </w:tr>
+      <w:tr>
+        <w:tc>
+          <w:tcPr>
+            <w:tcW w:w="4675" w:type="dxa"/>
+          </w:tcPr>
+          <w:p>
+            <w:r>
+              <w:t>Test Procedure</w:t>
+            </w:r>
+          </w:p>
+        </w:tc>
+        <w:tc>
+          <w:tcPr>
+            <w:tcW w:w="4675" w:type="dxa"/>
+          </w:tcPr>
+          <w:p>
+            <w:pPr>
+              <w:ind w:firstLine="0"/>
+            </w:pPr>
+            <w:r>
+              <w:t>Using an authenticated account, the tester will use the client UI to move an email from one mailbox to another mailbox. The tester will confirm the move, then delete the e-mail. The tester will confirm the deletion.</w:t>
+            </w:r>
+          </w:p>
+        </w:tc>
+      </w:tr>
+      <w:tr>
+        <w:tc>
+          <w:tcPr>
+            <w:tcW w:w="4675" w:type="dxa"/>
+          </w:tcPr>
+          <w:p>
+            <w:r>
+              <w:t>Special Requirements</w:t>
+            </w:r>
+          </w:p>
+        </w:tc>
+        <w:tc>
+          <w:tcPr>
+            <w:tcW w:w="4675" w:type="dxa"/>
+          </w:tcPr>
+          <w:p>
+            <w:pPr>
+              <w:ind w:firstLine="0"/>
+            </w:pPr>
+            <w:r>
+              <w:t>An authenticated account on the test server.</w:t>
+            </w:r>
+          </w:p>
+        </w:tc>
+      </w:tr>
+    </w:tbl>
+    <w:p>
+      <w:pPr>
+        <w:spacing w:after="160" w:line="259" w:lineRule="auto"/>
+        <w:ind w:firstLine="0"/>
+      </w:pPr>
+    </w:p>
+    <w:p>
+      <w:pPr>
+        <w:spacing w:after="160" w:line="259" w:lineRule="auto"/>
+        <w:ind w:firstLine="0"/>
+      </w:pPr>
+    </w:p>
+    <w:p>
+      <w:pPr>
+        <w:spacing w:after="160" w:line="259" w:lineRule="auto"/>
+        <w:ind w:firstLine="0"/>
+      </w:pPr>
+    </w:p>
+    <w:tbl>
+      <w:tblPr>
+        <w:tblStyle w:val="TableGrid"/>
+        <w:tblW w:w="0" w:type="auto"/>
+        <w:tblLook w:val="04A0" w:firstRow="1" w:lastRow="0" w:firstColumn="1" w:lastColumn="0" w:noHBand="0" w:noVBand="1"/>
+      </w:tblPr>
+      <w:tblGrid>
+        <w:gridCol w:w="4675"/>
+        <w:gridCol w:w="4675"/>
+      </w:tblGrid>
+      <w:tr>
+        <w:tc>
+          <w:tcPr>
+            <w:tcW w:w="4675" w:type="dxa"/>
+          </w:tcPr>
+          <w:p>
+            <w:r>
+              <w:t>Test-case Identifier</w:t>
+            </w:r>
+          </w:p>
+        </w:tc>
+        <w:tc>
+          <w:tcPr>
+            <w:tcW w:w="4675" w:type="dxa"/>
+          </w:tcPr>
+          <w:p>
+            <w:pPr>
+              <w:ind w:firstLine="0"/>
+            </w:pPr>
+            <w:r>
+              <w:t>RenameFolder</w:t>
+            </w:r>
+            <w:r>
+              <w:t>Functionality</w:t>
+            </w:r>
+          </w:p>
+        </w:tc>
+      </w:tr>
+      <w:tr>
+        <w:tc>
+          <w:tcPr>
+            <w:tcW w:w="4675" w:type="dxa"/>
+          </w:tcPr>
+          <w:p>
+            <w:r>
+              <w:t>Feature</w:t>
+            </w:r>
+          </w:p>
+        </w:tc>
+        <w:tc>
+          <w:tcPr>
+            <w:tcW w:w="4675" w:type="dxa"/>
+          </w:tcPr>
+          <w:p>
+            <w:pPr>
+              <w:ind w:firstLine="0"/>
+            </w:pPr>
+            <w:r>
+              <w:t>RTM: 1, 2, 3, 7, 10, 12, 13, 14, 15</w:t>
+            </w:r>
+          </w:p>
+        </w:tc>
+      </w:tr>
+      <w:tr>
+        <w:tc>
+          <w:tcPr>
+            <w:tcW w:w="4675" w:type="dxa"/>
+          </w:tcPr>
+          <w:p>
+            <w:r>
+              <w:t>Feature Pass/Fail Criteria</w:t>
+            </w:r>
+          </w:p>
+        </w:tc>
+        <w:tc>
+          <w:tcPr>
+            <w:tcW w:w="4675" w:type="dxa"/>
+          </w:tcPr>
+          <w:p>
+            <w:pPr>
+              <w:ind w:firstLine="0"/>
+            </w:pPr>
+            <w:r>
+              <w:t>The test passes if the e-mail is moved from one mailbox to another mailbox, and then deleted.</w:t>
+            </w:r>
+          </w:p>
+        </w:tc>
+      </w:tr>
+      <w:tr>
+        <w:tc>
+          <w:tcPr>
+            <w:tcW w:w="4675" w:type="dxa"/>
+          </w:tcPr>
+          <w:p>
+            <w:r>
+              <w:t>Means of Control</w:t>
+            </w:r>
+          </w:p>
+        </w:tc>
+        <w:tc>
+          <w:tcPr>
+            <w:tcW w:w="4675" w:type="dxa"/>
+          </w:tcPr>
+          <w:p>
+            <w:pPr>
+              <w:ind w:firstLine="0"/>
+            </w:pPr>
+            <w:r>
+              <w:t>Client UI or Client CLI</w:t>
+            </w:r>
+          </w:p>
+        </w:tc>
+      </w:tr>
+      <w:tr>
+        <w:tc>
+          <w:tcPr>
+            <w:tcW w:w="4675" w:type="dxa"/>
+          </w:tcPr>
+          <w:p>
+            <w:r>
+              <w:t>Data</w:t>
+            </w:r>
+          </w:p>
+        </w:tc>
+        <w:tc>
+          <w:tcPr>
+            <w:tcW w:w="4675" w:type="dxa"/>
+          </w:tcPr>
+          <w:p>
+            <w:pPr>
+              <w:ind w:firstLine="0"/>
+            </w:pPr>
+            <w:r>
+              <w:t>Placeholder content and names will be used for both the email and mailboxes.</w:t>
+            </w:r>
+          </w:p>
+        </w:tc>
+      </w:tr>
+      <w:tr>
+        <w:tc>
+          <w:tcPr>
+            <w:tcW w:w="4675" w:type="dxa"/>
+          </w:tcPr>
+          <w:p>
+            <w:r>
+              <w:t>Test Procedure</w:t>
+            </w:r>
+          </w:p>
+        </w:tc>
+        <w:tc>
+          <w:tcPr>
+            <w:tcW w:w="4675" w:type="dxa"/>
+          </w:tcPr>
+          <w:p>
+            <w:pPr>
+              <w:ind w:firstLine="0"/>
+            </w:pPr>
+            <w:r>
+              <w:t>Using an authenticated account, the tester will use the client UI to move an email from one mailbox to another mailbox. The tester will confirm the move, then delete the e-mail. The tester will confirm the deletion.</w:t>
+            </w:r>
+          </w:p>
+        </w:tc>
+      </w:tr>
+      <w:tr>
+        <w:tc>
+          <w:tcPr>
+            <w:tcW w:w="4675" w:type="dxa"/>
+          </w:tcPr>
+          <w:p>
+            <w:r>
+              <w:t>Special Requirements</w:t>
+            </w:r>
+          </w:p>
+        </w:tc>
+        <w:tc>
+          <w:tcPr>
+            <w:tcW w:w="4675" w:type="dxa"/>
+          </w:tcPr>
+          <w:p>
+            <w:pPr>
+              <w:ind w:firstLine="0"/>
+            </w:pPr>
+            <w:r>
+              <w:t>An authenticated account on the test server.</w:t>
+            </w:r>
+          </w:p>
+        </w:tc>
+      </w:tr>
+    </w:tbl>
+    <w:p>
+      <w:pPr>
+        <w:ind w:firstLine="0"/>
+      </w:pPr>
+    </w:p>
+    <w:p>
+      <w:pPr>
+        <w:spacing w:after="160" w:line="259" w:lineRule="auto"/>
+        <w:ind w:firstLine="0"/>
+      </w:pPr>
+      <w:r>
+        <w:br w:type="page"/>
+      </w:r>
+    </w:p>
     <w:p/>
     <w:p>
       <w:pPr>
@@ -6580,7 +7309,6 @@
       </w:pPr>
       <w:bookmarkStart w:id="9" w:name="_Toc480594223"/>
       <w:r>
-        <w:lastRenderedPageBreak/>
         <w:t>VI.</w:t>
       </w:r>
       <w:r>
@@ -6618,7 +7346,7 @@
                     </pic:cNvPicPr>
                   </pic:nvPicPr>
                   <pic:blipFill>
-                    <a:blip r:embed="rId14" cstate="print">
+                    <a:blip r:embed="rId19" cstate="print">
                       <a:extLst>
                         <a:ext uri="{28A0092B-C50C-407E-A947-70E740481C1C}">
                           <a14:useLocalDpi xmlns:a14="http://schemas.microsoft.com/office/drawing/2010/main" val="0"/>
@@ -6791,38 +7519,25 @@
               <w:pStyle w:val="TableParagraph"/>
             </w:pPr>
             <w:r>
-              <w:t xml:space="preserve">Amani </w:t>
-            </w:r>
-            <w:proofErr w:type="spellStart"/>
-            <w:r>
-              <w:t>Konduru</w:t>
-            </w:r>
-            <w:proofErr w:type="spellEnd"/>
-          </w:p>
-        </w:tc>
-        <w:tc>
-          <w:tcPr>
-            <w:tcW w:w="4675" w:type="dxa"/>
-          </w:tcPr>
-          <w:p>
-            <w:pPr>
-              <w:pStyle w:val="TableParagraph"/>
-            </w:pPr>
-          </w:p>
-          <w:p>
-            <w:pPr>
-              <w:pStyle w:val="TableParagraph"/>
-            </w:pPr>
-            <w:r>
-              <w:t>Project manager, tester, document handler, and Back-End developer (</w:t>
-            </w:r>
-            <w:proofErr w:type="spellStart"/>
-            <w:r>
-              <w:t>PostgresSQL</w:t>
-            </w:r>
-            <w:proofErr w:type="spellEnd"/>
-            <w:r>
-              <w:t>)</w:t>
+              <w:t>Amani Konduru</w:t>
+            </w:r>
+          </w:p>
+        </w:tc>
+        <w:tc>
+          <w:tcPr>
+            <w:tcW w:w="4675" w:type="dxa"/>
+          </w:tcPr>
+          <w:p>
+            <w:pPr>
+              <w:pStyle w:val="TableParagraph"/>
+            </w:pPr>
+          </w:p>
+          <w:p>
+            <w:pPr>
+              <w:pStyle w:val="TableParagraph"/>
+            </w:pPr>
+            <w:r>
+              <w:t>Project manager, tester, document handler, and Back-End developer (PostgresSQL)</w:t>
             </w:r>
           </w:p>
           <w:p>
@@ -6953,13 +7668,8 @@
               <w:pStyle w:val="TableParagraph"/>
             </w:pPr>
             <w:r>
-              <w:t xml:space="preserve">Paul David </w:t>
-            </w:r>
-            <w:proofErr w:type="spellStart"/>
-            <w:r>
-              <w:t>Utesch</w:t>
-            </w:r>
-            <w:proofErr w:type="spellEnd"/>
+              <w:t>Paul David Utesch</w:t>
+            </w:r>
           </w:p>
         </w:tc>
         <w:tc>
@@ -7073,13 +7783,8 @@
               <w:pStyle w:val="TableParagraph"/>
             </w:pPr>
             <w:r>
-              <w:t xml:space="preserve">Ed </w:t>
-            </w:r>
-            <w:proofErr w:type="spellStart"/>
-            <w:r>
-              <w:t>Bull,akonduru</w:t>
-            </w:r>
-            <w:proofErr w:type="spellEnd"/>
+              <w:t>Ed Bull,akonduru</w:t>
+            </w:r>
           </w:p>
         </w:tc>
         <w:tc>
@@ -7150,11 +7855,9 @@
             <w:pPr>
               <w:pStyle w:val="TableParagraph"/>
             </w:pPr>
-            <w:proofErr w:type="spellStart"/>
             <w:r>
               <w:t>akonduru</w:t>
             </w:r>
-            <w:proofErr w:type="spellEnd"/>
           </w:p>
         </w:tc>
         <w:tc>
@@ -7199,13 +7902,8 @@
               <w:pStyle w:val="TableParagraph"/>
             </w:pPr>
             <w:r>
-              <w:t xml:space="preserve">Learn how to use </w:t>
-            </w:r>
-            <w:proofErr w:type="spellStart"/>
-            <w:r>
-              <w:t>VersionOne</w:t>
-            </w:r>
-            <w:proofErr w:type="spellEnd"/>
+              <w:t>Learn how to use VersionOne</w:t>
+            </w:r>
           </w:p>
         </w:tc>
         <w:tc>
@@ -7230,13 +7928,8 @@
               <w:pStyle w:val="TableParagraph"/>
             </w:pPr>
             <w:r>
-              <w:t xml:space="preserve">Ed </w:t>
-            </w:r>
-            <w:proofErr w:type="spellStart"/>
-            <w:r>
-              <w:t>Bull,bgarber,akonduru</w:t>
-            </w:r>
-            <w:proofErr w:type="spellEnd"/>
+              <w:t>Ed Bull,bgarber,akonduru</w:t>
+            </w:r>
           </w:p>
         </w:tc>
         <w:tc>
@@ -7280,13 +7973,8 @@
               <w:pStyle w:val="TableParagraph"/>
             </w:pPr>
             <w:r>
-              <w:t xml:space="preserve">Set up group </w:t>
-            </w:r>
-            <w:proofErr w:type="spellStart"/>
-            <w:r>
-              <w:t>Github</w:t>
-            </w:r>
-            <w:proofErr w:type="spellEnd"/>
+              <w:t>Set up group Github</w:t>
+            </w:r>
           </w:p>
         </w:tc>
         <w:tc>
@@ -7359,15 +8047,7 @@
               <w:pStyle w:val="TableParagraph"/>
             </w:pPr>
             <w:r>
-              <w:t xml:space="preserve">Plan Server Database And Write </w:t>
-            </w:r>
-            <w:proofErr w:type="spellStart"/>
-            <w:r>
-              <w:t>CreateTables</w:t>
-            </w:r>
-            <w:proofErr w:type="spellEnd"/>
-            <w:r>
-              <w:t xml:space="preserve"> SQL Script</w:t>
+              <w:t>Plan Server Database And Write CreateTables SQL Script</w:t>
             </w:r>
           </w:p>
         </w:tc>
@@ -7392,11 +8072,9 @@
             <w:pPr>
               <w:pStyle w:val="TableParagraph"/>
             </w:pPr>
-            <w:proofErr w:type="spellStart"/>
             <w:r>
               <w:t>Putesch,akonduru</w:t>
             </w:r>
-            <w:proofErr w:type="spellEnd"/>
           </w:p>
         </w:tc>
         <w:tc>
@@ -7440,15 +8118,7 @@
               <w:pStyle w:val="TableParagraph"/>
             </w:pPr>
             <w:r>
-              <w:t xml:space="preserve">Set up </w:t>
-            </w:r>
-            <w:proofErr w:type="spellStart"/>
-            <w:r>
-              <w:t>PostgresSQL</w:t>
-            </w:r>
-            <w:proofErr w:type="spellEnd"/>
-            <w:r>
-              <w:t xml:space="preserve"> test server</w:t>
+              <w:t>Set up PostgresSQL test server</w:t>
             </w:r>
           </w:p>
         </w:tc>
@@ -7475,11 +8145,9 @@
             <w:pPr>
               <w:pStyle w:val="TableParagraph"/>
             </w:pPr>
-            <w:proofErr w:type="spellStart"/>
             <w:r>
               <w:t>akonduru</w:t>
             </w:r>
-            <w:proofErr w:type="spellEnd"/>
           </w:p>
         </w:tc>
         <w:tc>
@@ -7549,11 +8217,9 @@
             <w:pPr>
               <w:pStyle w:val="TableParagraph"/>
             </w:pPr>
-            <w:proofErr w:type="spellStart"/>
             <w:r>
               <w:t>akonduru</w:t>
             </w:r>
-            <w:proofErr w:type="spellEnd"/>
           </w:p>
         </w:tc>
         <w:tc>
@@ -7597,13 +8263,8 @@
               <w:pStyle w:val="TableParagraph"/>
             </w:pPr>
             <w:r>
-              <w:t xml:space="preserve">Server </w:t>
-            </w:r>
-            <w:proofErr w:type="spellStart"/>
-            <w:r>
-              <w:t>ServerController</w:t>
-            </w:r>
-            <w:proofErr w:type="spellEnd"/>
+              <w:t>Server ServerController</w:t>
+            </w:r>
           </w:p>
         </w:tc>
         <w:tc>
@@ -7676,13 +8337,8 @@
               <w:pStyle w:val="TableParagraph"/>
             </w:pPr>
             <w:r>
-              <w:t xml:space="preserve">Server </w:t>
-            </w:r>
-            <w:proofErr w:type="spellStart"/>
-            <w:r>
-              <w:t>SmtpServer</w:t>
-            </w:r>
-            <w:proofErr w:type="spellEnd"/>
+              <w:t>Server SmtpServer</w:t>
+            </w:r>
           </w:p>
         </w:tc>
         <w:tc>
@@ -7752,13 +8408,8 @@
               <w:pStyle w:val="TableParagraph"/>
             </w:pPr>
             <w:r>
-              <w:t xml:space="preserve">Server </w:t>
-            </w:r>
-            <w:proofErr w:type="spellStart"/>
-            <w:r>
-              <w:t>ImapServer</w:t>
-            </w:r>
-            <w:proofErr w:type="spellEnd"/>
+              <w:t>Server ImapServer</w:t>
+            </w:r>
           </w:p>
         </w:tc>
         <w:tc>
@@ -7831,13 +8482,8 @@
               <w:pStyle w:val="TableParagraph"/>
             </w:pPr>
             <w:r>
-              <w:t xml:space="preserve">Server </w:t>
-            </w:r>
-            <w:proofErr w:type="spellStart"/>
-            <w:r>
-              <w:t>SmtpConnection</w:t>
-            </w:r>
-            <w:proofErr w:type="spellEnd"/>
+              <w:t>Server SmtpConnection</w:t>
+            </w:r>
           </w:p>
         </w:tc>
         <w:tc>
@@ -7907,13 +8553,8 @@
               <w:pStyle w:val="TableParagraph"/>
             </w:pPr>
             <w:r>
-              <w:t xml:space="preserve">Server </w:t>
-            </w:r>
-            <w:proofErr w:type="spellStart"/>
-            <w:r>
-              <w:t>ImapConnection</w:t>
-            </w:r>
-            <w:proofErr w:type="spellEnd"/>
+              <w:t>Server ImapConnection</w:t>
+            </w:r>
           </w:p>
         </w:tc>
         <w:tc>
@@ -7986,13 +8627,8 @@
               <w:pStyle w:val="TableParagraph"/>
             </w:pPr>
             <w:r>
-              <w:t xml:space="preserve">Server </w:t>
-            </w:r>
-            <w:proofErr w:type="spellStart"/>
-            <w:r>
-              <w:t>CmdProcessor</w:t>
-            </w:r>
-            <w:proofErr w:type="spellEnd"/>
+              <w:t>Server CmdProcessor</w:t>
+            </w:r>
           </w:p>
         </w:tc>
         <w:tc>
@@ -8016,11 +8652,9 @@
             <w:pPr>
               <w:pStyle w:val="TableParagraph"/>
             </w:pPr>
-            <w:proofErr w:type="spellStart"/>
             <w:r>
               <w:t>bgarber</w:t>
             </w:r>
-            <w:proofErr w:type="spellEnd"/>
           </w:p>
         </w:tc>
         <w:tc>
@@ -8064,13 +8698,8 @@
               <w:pStyle w:val="TableParagraph"/>
             </w:pPr>
             <w:r>
-              <w:t xml:space="preserve">Server </w:t>
-            </w:r>
-            <w:proofErr w:type="spellStart"/>
-            <w:r>
-              <w:t>QueryGenerator</w:t>
-            </w:r>
-            <w:proofErr w:type="spellEnd"/>
+              <w:t>Server QueryGenerator</w:t>
+            </w:r>
           </w:p>
         </w:tc>
         <w:tc>
@@ -8140,13 +8769,8 @@
               <w:pStyle w:val="TableParagraph"/>
             </w:pPr>
             <w:r>
-              <w:t xml:space="preserve">Server </w:t>
-            </w:r>
-            <w:proofErr w:type="spellStart"/>
-            <w:r>
-              <w:t>SmtpClient</w:t>
-            </w:r>
-            <w:proofErr w:type="spellEnd"/>
+              <w:t>Server SmtpClient</w:t>
+            </w:r>
           </w:p>
         </w:tc>
         <w:tc>
@@ -8240,11 +8864,9 @@
             <w:pPr>
               <w:pStyle w:val="TableParagraph"/>
             </w:pPr>
-            <w:proofErr w:type="spellStart"/>
             <w:r>
               <w:t>akonduru</w:t>
             </w:r>
-            <w:proofErr w:type="spellEnd"/>
           </w:p>
         </w:tc>
         <w:tc>
@@ -8463,12 +9085,10 @@
             <w:pPr>
               <w:pStyle w:val="TableParagraph"/>
             </w:pPr>
-            <w:proofErr w:type="spellStart"/>
             <w:r>
               <w:lastRenderedPageBreak/>
               <w:t>akonduru</w:t>
             </w:r>
-            <w:proofErr w:type="spellEnd"/>
           </w:p>
         </w:tc>
         <w:tc>
@@ -8544,11 +9164,9 @@
             <w:pPr>
               <w:pStyle w:val="TableParagraph"/>
             </w:pPr>
-            <w:proofErr w:type="spellStart"/>
             <w:r>
               <w:t>akonduru</w:t>
             </w:r>
-            <w:proofErr w:type="spellEnd"/>
           </w:p>
         </w:tc>
         <w:tc>
@@ -8619,13 +9237,8 @@
               <w:pStyle w:val="TableParagraph"/>
             </w:pPr>
             <w:r>
-              <w:t xml:space="preserve">Ed </w:t>
-            </w:r>
-            <w:proofErr w:type="spellStart"/>
-            <w:r>
-              <w:t>Bull,bgarber</w:t>
-            </w:r>
-            <w:proofErr w:type="spellEnd"/>
+              <w:t>Ed Bull,bgarber</w:t>
+            </w:r>
           </w:p>
         </w:tc>
         <w:tc>
@@ -8669,15 +9282,7 @@
               <w:pStyle w:val="TableParagraph"/>
             </w:pPr>
             <w:r>
-              <w:t xml:space="preserve">Set up </w:t>
-            </w:r>
-            <w:proofErr w:type="spellStart"/>
-            <w:r>
-              <w:t>PostgresSQL</w:t>
-            </w:r>
-            <w:proofErr w:type="spellEnd"/>
-            <w:r>
-              <w:t xml:space="preserve"> test server</w:t>
+              <w:t>Set up PostgresSQL test server</w:t>
             </w:r>
           </w:p>
         </w:tc>
@@ -8704,11 +9309,9 @@
             <w:pPr>
               <w:pStyle w:val="TableParagraph"/>
             </w:pPr>
-            <w:proofErr w:type="spellStart"/>
             <w:r>
               <w:t>akonduru</w:t>
             </w:r>
-            <w:proofErr w:type="spellEnd"/>
           </w:p>
         </w:tc>
         <w:tc>
@@ -8778,11 +9381,9 @@
             <w:pPr>
               <w:pStyle w:val="TableParagraph"/>
             </w:pPr>
-            <w:proofErr w:type="spellStart"/>
             <w:r>
               <w:t>akonduru</w:t>
             </w:r>
-            <w:proofErr w:type="spellEnd"/>
           </w:p>
         </w:tc>
         <w:tc>
@@ -8826,13 +9427,8 @@
               <w:pStyle w:val="TableParagraph"/>
             </w:pPr>
             <w:r>
-              <w:t xml:space="preserve">Server </w:t>
-            </w:r>
-            <w:proofErr w:type="spellStart"/>
-            <w:r>
-              <w:t>ServerController</w:t>
-            </w:r>
-            <w:proofErr w:type="spellEnd"/>
+              <w:t>Server ServerController</w:t>
+            </w:r>
           </w:p>
         </w:tc>
         <w:tc>
@@ -8905,13 +9501,8 @@
               <w:pStyle w:val="TableParagraph"/>
             </w:pPr>
             <w:r>
-              <w:t xml:space="preserve">Server </w:t>
-            </w:r>
-            <w:proofErr w:type="spellStart"/>
-            <w:r>
-              <w:t>SmtpServer</w:t>
-            </w:r>
-            <w:proofErr w:type="spellEnd"/>
+              <w:t>Server SmtpServer</w:t>
+            </w:r>
           </w:p>
         </w:tc>
         <w:tc>
@@ -8981,13 +9572,8 @@
               <w:pStyle w:val="TableParagraph"/>
             </w:pPr>
             <w:r>
-              <w:t xml:space="preserve">Server </w:t>
-            </w:r>
-            <w:proofErr w:type="spellStart"/>
-            <w:r>
-              <w:t>ImapServer</w:t>
-            </w:r>
-            <w:proofErr w:type="spellEnd"/>
+              <w:t>Server ImapServer</w:t>
+            </w:r>
           </w:p>
         </w:tc>
         <w:tc>
@@ -9880,15 +10466,7 @@
         <w:t>TCP/IP:</w:t>
       </w:r>
       <w:r>
-        <w:t xml:space="preserve"> IP (Internet Protocol) is the basic communication language or protocol of the </w:t>
-      </w:r>
-      <w:proofErr w:type="spellStart"/>
-      <w:r>
-        <w:t>ozInternet</w:t>
-      </w:r>
-      <w:proofErr w:type="spellEnd"/>
-      <w:r>
-        <w:t>. It can also be used as a communications protocol in a private network (either an intranet or an extranet). TCP (Transmission Control Protocol) is layered on top of IP to provide certain network control and data validation features for many internet communications.</w:t>
+        <w:t xml:space="preserve"> IP (Internet Protocol) is the basic communication language or protocol of the ozInternet. It can also be used as a communications protocol in a private network (either an intranet or an extranet). TCP (Transmission Control Protocol) is layered on top of IP to provide certain network control and data validation features for many internet communications.</w:t>
       </w:r>
     </w:p>
     <w:p>
@@ -9974,7 +10552,7 @@
                     </pic:cNvPicPr>
                   </pic:nvPicPr>
                   <pic:blipFill>
-                    <a:blip r:embed="rId15" cstate="print">
+                    <a:blip r:embed="rId20" cstate="print">
                       <a:extLst>
                         <a:ext uri="{28A0092B-C50C-407E-A947-70E740481C1C}">
                           <a14:useLocalDpi xmlns:a14="http://schemas.microsoft.com/office/drawing/2010/main" val="0"/>
@@ -11208,7 +11786,7 @@
 </file>
 
 <file path=customXml/itemProps1.xml><?xml version="1.0" encoding="utf-8"?>
-<ds:datastoreItem xmlns:ds="http://schemas.openxmlformats.org/officeDocument/2006/customXml" ds:itemID="{4B1E7384-33B1-4FBD-AB35-344710673166}">
+<ds:datastoreItem xmlns:ds="http://schemas.openxmlformats.org/officeDocument/2006/customXml" ds:itemID="{618F5F50-C69B-489B-99D0-E8C3060C037D}">
   <ds:schemaRefs>
     <ds:schemaRef ds:uri="http://schemas.openxmlformats.org/officeDocument/2006/bibliography"/>
   </ds:schemaRefs>

</xml_diff>

<commit_message>
final doc test cases and QH bug
</commit_message>
<xml_diff>
--- a/Documentation/finaldoc.docx
+++ b/Documentation/finaldoc.docx
@@ -5295,7 +5295,7 @@
                 <w:sz w:val="20"/>
                 <w:szCs w:val="20"/>
               </w:rPr>
-              <w:t>Using a third party tool, the tester will create a series of concurrent connections to the server on both its IMAP and SMTP interfaces. Once each connection is established, a series of commands will be sent and the responses compared against expected results.</w:t>
+              <w:t xml:space="preserve">Using a third party tool, the tester will create a series of concurrent connections to the server on both its IMAP and SMTP interfaces. </w:t>
             </w:r>
           </w:p>
         </w:tc>
@@ -5544,6 +5544,11 @@
         <w:t xml:space="preserve"> information, SSL authentication was successful (if naïve) and the LOGIN command received the expected output on both ports. Note that we are using IMAP authentication on the SMTP port. This is an intentional time-saving implementation.</w:t>
       </w:r>
     </w:p>
+    <w:p>
+      <w:r>
+        <w:br w:type="page"/>
+      </w:r>
+    </w:p>
     <w:tbl>
       <w:tblPr>
         <w:tblStyle w:val="TableGrid"/>
@@ -6844,8 +6849,6 @@
           </wp:inline>
         </w:drawing>
       </w:r>
-      <w:bookmarkStart w:id="8" w:name="_GoBack"/>
-      <w:bookmarkEnd w:id="8"/>
     </w:p>
     <w:p>
       <w:pPr>
@@ -7025,7 +7028,10 @@
               <w:ind w:firstLine="0"/>
             </w:pPr>
             <w:r>
-              <w:t>Using an authenticated account, the tester will use the client UI to move an email from one mailbox to another mailbox. The tester will confirm the move, then delete the e-mail. The tester will confirm the deletion.</w:t>
+              <w:t xml:space="preserve">Using an authenticated account, the tester will use the client UI to </w:t>
+            </w:r>
+            <w:r>
+              <w:t>create a new mailbox. The tester will confirm that the new mailbox is present.</w:t>
             </w:r>
           </w:p>
         </w:tc>
@@ -7067,12 +7073,113 @@
         <w:spacing w:after="160" w:line="259" w:lineRule="auto"/>
         <w:ind w:firstLine="0"/>
       </w:pPr>
+      <w:r>
+        <w:t xml:space="preserve">Pre-test condition: The account </w:t>
+      </w:r>
+      <w:hyperlink r:id="rId23" w:history="1">
+        <w:r>
+          <w:rPr>
+            <w:rStyle w:val="Hyperlink"/>
+          </w:rPr>
+          <w:t>ebull@adept.com</w:t>
+        </w:r>
+      </w:hyperlink>
+      <w:r>
+        <w:t xml:space="preserve"> does not have the mailbox '</w:t>
+      </w:r>
+      <w:proofErr w:type="spellStart"/>
+      <w:r>
+        <w:t>cmf</w:t>
+      </w:r>
+      <w:proofErr w:type="spellEnd"/>
+      <w:r>
+        <w:t>'.</w:t>
+      </w:r>
     </w:p>
     <w:p>
       <w:pPr>
         <w:spacing w:after="160" w:line="259" w:lineRule="auto"/>
         <w:ind w:firstLine="0"/>
       </w:pPr>
+      <w:r>
+        <w:rPr>
+          <w:noProof/>
+        </w:rPr>
+        <w:drawing>
+          <wp:inline distT="0" distB="0" distL="0" distR="0">
+            <wp:extent cx="5810250" cy="3019425"/>
+            <wp:effectExtent l="0" t="0" r="0" b="9525"/>
+            <wp:docPr id="11" name="Picture 11"/>
+            <wp:cNvGraphicFramePr>
+              <a:graphicFrameLocks xmlns:a="http://schemas.openxmlformats.org/drawingml/2006/main" noChangeAspect="1"/>
+            </wp:cNvGraphicFramePr>
+            <a:graphic xmlns:a="http://schemas.openxmlformats.org/drawingml/2006/main">
+              <a:graphicData uri="http://schemas.openxmlformats.org/drawingml/2006/picture">
+                <pic:pic xmlns:pic="http://schemas.openxmlformats.org/drawingml/2006/picture">
+                  <pic:nvPicPr>
+                    <pic:cNvPr id="11" name="CreateMailboxFunctionality.jpg"/>
+                    <pic:cNvPicPr/>
+                  </pic:nvPicPr>
+                  <pic:blipFill>
+                    <a:blip r:embed="rId24">
+                      <a:extLst>
+                        <a:ext uri="{28A0092B-C50C-407E-A947-70E740481C1C}">
+                          <a14:useLocalDpi xmlns:a14="http://schemas.microsoft.com/office/drawing/2010/main" val="0"/>
+                        </a:ext>
+                      </a:extLst>
+                    </a:blip>
+                    <a:stretch>
+                      <a:fillRect/>
+                    </a:stretch>
+                  </pic:blipFill>
+                  <pic:spPr>
+                    <a:xfrm>
+                      <a:off x="0" y="0"/>
+                      <a:ext cx="5810250" cy="3019425"/>
+                    </a:xfrm>
+                    <a:prstGeom prst="rect">
+                      <a:avLst/>
+                    </a:prstGeom>
+                  </pic:spPr>
+                </pic:pic>
+              </a:graphicData>
+            </a:graphic>
+          </wp:inline>
+        </w:drawing>
+      </w:r>
+    </w:p>
+    <w:p>
+      <w:pPr>
+        <w:spacing w:after="160" w:line="259" w:lineRule="auto"/>
+        <w:ind w:firstLine="0"/>
+      </w:pPr>
+      <w:r>
+        <w:t xml:space="preserve">Post-test condition: The account </w:t>
+      </w:r>
+      <w:hyperlink r:id="rId25" w:history="1">
+        <w:r>
+          <w:rPr>
+            <w:rStyle w:val="Hyperlink"/>
+          </w:rPr>
+          <w:t>ebull@adept.com</w:t>
+        </w:r>
+      </w:hyperlink>
+      <w:r>
+        <w:t xml:space="preserve"> has the mailbox '</w:t>
+      </w:r>
+      <w:proofErr w:type="spellStart"/>
+      <w:r>
+        <w:t>cmf</w:t>
+      </w:r>
+      <w:proofErr w:type="spellEnd"/>
+      <w:r>
+        <w:t>'.</w:t>
+      </w:r>
+    </w:p>
+    <w:p>
+      <w:r>
+        <w:br w:type="page"/>
+      </w:r>
     </w:p>
     <w:tbl>
       <w:tblPr>
@@ -7091,6 +7198,7 @@
           </w:tcPr>
           <w:p>
             <w:r>
+              <w:lastRenderedPageBreak/>
               <w:t>Test-case Identifier</w:t>
             </w:r>
           </w:p>
@@ -7273,205 +7381,80 @@
         <w:spacing w:after="160" w:line="259" w:lineRule="auto"/>
         <w:ind w:firstLine="0"/>
       </w:pPr>
+      <w:r>
+        <w:t xml:space="preserve">Pre-test condition: The account </w:t>
+      </w:r>
+      <w:hyperlink r:id="rId26" w:history="1">
+        <w:r>
+          <w:rPr>
+            <w:rStyle w:val="Hyperlink"/>
+          </w:rPr>
+          <w:t>ebull@adept.com</w:t>
+        </w:r>
+      </w:hyperlink>
+      <w:r>
+        <w:t xml:space="preserve"> has the mailbox '</w:t>
+      </w:r>
+      <w:proofErr w:type="spellStart"/>
+      <w:r>
+        <w:t>cmf</w:t>
+      </w:r>
+      <w:proofErr w:type="spellEnd"/>
+      <w:r>
+        <w:t>'.</w:t>
+      </w:r>
     </w:p>
     <w:p>
       <w:pPr>
         <w:spacing w:after="160" w:line="259" w:lineRule="auto"/>
         <w:ind w:firstLine="0"/>
       </w:pPr>
-    </w:p>
-    <w:tbl>
-      <w:tblPr>
-        <w:tblStyle w:val="TableGrid"/>
-        <w:tblW w:w="0" w:type="auto"/>
-        <w:tblLook w:val="04A0" w:firstRow="1" w:lastRow="0" w:firstColumn="1" w:lastColumn="0" w:noHBand="0" w:noVBand="1"/>
-      </w:tblPr>
-      <w:tblGrid>
-        <w:gridCol w:w="4675"/>
-        <w:gridCol w:w="4675"/>
-      </w:tblGrid>
-      <w:tr>
-        <w:tc>
-          <w:tcPr>
-            <w:tcW w:w="4675" w:type="dxa"/>
-          </w:tcPr>
-          <w:p>
-            <w:r>
-              <w:t>Test-case Identifier</w:t>
-            </w:r>
-          </w:p>
-        </w:tc>
-        <w:tc>
-          <w:tcPr>
-            <w:tcW w:w="4675" w:type="dxa"/>
-          </w:tcPr>
-          <w:p>
-            <w:pPr>
-              <w:ind w:firstLine="0"/>
-            </w:pPr>
-            <w:proofErr w:type="spellStart"/>
-            <w:r>
-              <w:t>RenameFolderFunctionality</w:t>
-            </w:r>
-            <w:proofErr w:type="spellEnd"/>
-          </w:p>
-        </w:tc>
-      </w:tr>
-      <w:tr>
-        <w:tc>
-          <w:tcPr>
-            <w:tcW w:w="4675" w:type="dxa"/>
-          </w:tcPr>
-          <w:p>
-            <w:r>
-              <w:t>Feature</w:t>
-            </w:r>
-          </w:p>
-        </w:tc>
-        <w:tc>
-          <w:tcPr>
-            <w:tcW w:w="4675" w:type="dxa"/>
-          </w:tcPr>
-          <w:p>
-            <w:pPr>
-              <w:ind w:firstLine="0"/>
-            </w:pPr>
-            <w:r>
-              <w:t>RTM: 1, 2, 3, 7, 10, 12, 13, 14, 15</w:t>
-            </w:r>
-          </w:p>
-        </w:tc>
-      </w:tr>
-      <w:tr>
-        <w:tc>
-          <w:tcPr>
-            <w:tcW w:w="4675" w:type="dxa"/>
-          </w:tcPr>
-          <w:p>
-            <w:r>
-              <w:t>Feature Pass/Fail Criteria</w:t>
-            </w:r>
-          </w:p>
-        </w:tc>
-        <w:tc>
-          <w:tcPr>
-            <w:tcW w:w="4675" w:type="dxa"/>
-          </w:tcPr>
-          <w:p>
-            <w:pPr>
-              <w:ind w:firstLine="0"/>
-            </w:pPr>
-            <w:r>
-              <w:t>The test passes if the e-mail is moved from one mailbox to another mailbox, and then deleted.</w:t>
-            </w:r>
-          </w:p>
-        </w:tc>
-      </w:tr>
-      <w:tr>
-        <w:tc>
-          <w:tcPr>
-            <w:tcW w:w="4675" w:type="dxa"/>
-          </w:tcPr>
-          <w:p>
-            <w:r>
-              <w:t>Means of Control</w:t>
-            </w:r>
-          </w:p>
-        </w:tc>
-        <w:tc>
-          <w:tcPr>
-            <w:tcW w:w="4675" w:type="dxa"/>
-          </w:tcPr>
-          <w:p>
-            <w:pPr>
-              <w:ind w:firstLine="0"/>
-            </w:pPr>
-            <w:r>
-              <w:t>Client UI or Client CLI</w:t>
-            </w:r>
-          </w:p>
-        </w:tc>
-      </w:tr>
-      <w:tr>
-        <w:tc>
-          <w:tcPr>
-            <w:tcW w:w="4675" w:type="dxa"/>
-          </w:tcPr>
-          <w:p>
-            <w:r>
-              <w:t>Data</w:t>
-            </w:r>
-          </w:p>
-        </w:tc>
-        <w:tc>
-          <w:tcPr>
-            <w:tcW w:w="4675" w:type="dxa"/>
-          </w:tcPr>
-          <w:p>
-            <w:pPr>
-              <w:ind w:firstLine="0"/>
-            </w:pPr>
-            <w:r>
-              <w:t>Placeholder content and names will be used for both the email and mailboxes.</w:t>
-            </w:r>
-          </w:p>
-        </w:tc>
-      </w:tr>
-      <w:tr>
-        <w:tc>
-          <w:tcPr>
-            <w:tcW w:w="4675" w:type="dxa"/>
-          </w:tcPr>
-          <w:p>
-            <w:r>
-              <w:t>Test Procedure</w:t>
-            </w:r>
-          </w:p>
-        </w:tc>
-        <w:tc>
-          <w:tcPr>
-            <w:tcW w:w="4675" w:type="dxa"/>
-          </w:tcPr>
-          <w:p>
-            <w:pPr>
-              <w:ind w:firstLine="0"/>
-            </w:pPr>
-            <w:r>
-              <w:t>Using an authenticated account, the tester will use the client UI to move an email from one mailbox to another mailbox. The tester will confirm the move, then delete the e-mail. The tester will confirm the deletion.</w:t>
-            </w:r>
-          </w:p>
-        </w:tc>
-      </w:tr>
-      <w:tr>
-        <w:tc>
-          <w:tcPr>
-            <w:tcW w:w="4675" w:type="dxa"/>
-          </w:tcPr>
-          <w:p>
-            <w:r>
-              <w:t>Special Requirements</w:t>
-            </w:r>
-          </w:p>
-        </w:tc>
-        <w:tc>
-          <w:tcPr>
-            <w:tcW w:w="4675" w:type="dxa"/>
-          </w:tcPr>
-          <w:p>
-            <w:pPr>
-              <w:ind w:firstLine="0"/>
-            </w:pPr>
-            <w:r>
-              <w:t>An authenticated account on the test server.</w:t>
-            </w:r>
-          </w:p>
-        </w:tc>
-      </w:tr>
-    </w:tbl>
-    <w:p>
-      <w:pPr>
-        <w:ind w:firstLine="0"/>
-      </w:pPr>
+      <w:r>
+        <w:rPr>
+          <w:noProof/>
+        </w:rPr>
+        <w:drawing>
+          <wp:inline distT="0" distB="0" distL="0" distR="0">
+            <wp:extent cx="5429250" cy="3057525"/>
+            <wp:effectExtent l="0" t="0" r="0" b="9525"/>
+            <wp:docPr id="12" name="Picture 12"/>
+            <wp:cNvGraphicFramePr>
+              <a:graphicFrameLocks xmlns:a="http://schemas.openxmlformats.org/drawingml/2006/main" noChangeAspect="1"/>
+            </wp:cNvGraphicFramePr>
+            <a:graphic xmlns:a="http://schemas.openxmlformats.org/drawingml/2006/main">
+              <a:graphicData uri="http://schemas.openxmlformats.org/drawingml/2006/picture">
+                <pic:pic xmlns:pic="http://schemas.openxmlformats.org/drawingml/2006/picture">
+                  <pic:nvPicPr>
+                    <pic:cNvPr id="12" name="DeleteMailboxFunctionality.jpg"/>
+                    <pic:cNvPicPr/>
+                  </pic:nvPicPr>
+                  <pic:blipFill>
+                    <a:blip r:embed="rId27">
+                      <a:extLst>
+                        <a:ext uri="{28A0092B-C50C-407E-A947-70E740481C1C}">
+                          <a14:useLocalDpi xmlns:a14="http://schemas.microsoft.com/office/drawing/2010/main" val="0"/>
+                        </a:ext>
+                      </a:extLst>
+                    </a:blip>
+                    <a:stretch>
+                      <a:fillRect/>
+                    </a:stretch>
+                  </pic:blipFill>
+                  <pic:spPr>
+                    <a:xfrm>
+                      <a:off x="0" y="0"/>
+                      <a:ext cx="5429250" cy="3057525"/>
+                    </a:xfrm>
+                    <a:prstGeom prst="rect">
+                      <a:avLst/>
+                    </a:prstGeom>
+                  </pic:spPr>
+                </pic:pic>
+              </a:graphicData>
+            </a:graphic>
+          </wp:inline>
+        </w:drawing>
+      </w:r>
     </w:p>
     <w:p>
       <w:pPr>
@@ -7479,7 +7462,26 @@
         <w:ind w:firstLine="0"/>
       </w:pPr>
       <w:r>
-        <w:br w:type="page"/>
+        <w:t xml:space="preserve">Post-test condition: The account </w:t>
+      </w:r>
+      <w:hyperlink r:id="rId28" w:history="1">
+        <w:r>
+          <w:rPr>
+            <w:rStyle w:val="Hyperlink"/>
+          </w:rPr>
+          <w:t>ebull@adept.com</w:t>
+        </w:r>
+      </w:hyperlink>
+      <w:r>
+        <w:t xml:space="preserve"> no longer has the mailbox '</w:t>
+      </w:r>
+      <w:proofErr w:type="spellStart"/>
+      <w:r>
+        <w:t>cmf</w:t>
+      </w:r>
+      <w:proofErr w:type="spellEnd"/>
+      <w:r>
+        <w:t>'.</w:t>
       </w:r>
     </w:p>
     <w:p/>
@@ -7487,8 +7489,9 @@
       <w:pPr>
         <w:pStyle w:val="Heading1"/>
       </w:pPr>
-      <w:bookmarkStart w:id="9" w:name="_Toc480594223"/>
-      <w:r>
+      <w:bookmarkStart w:id="8" w:name="_Toc480594223"/>
+      <w:r>
+        <w:lastRenderedPageBreak/>
         <w:t>VI.</w:t>
       </w:r>
       <w:r>
@@ -7501,6 +7504,8 @@
       <w:r>
         <w:t xml:space="preserve"> (for the entire project)</w:t>
       </w:r>
+      <w:bookmarkStart w:id="9" w:name="_GoBack"/>
+      <w:bookmarkEnd w:id="8"/>
       <w:bookmarkEnd w:id="9"/>
     </w:p>
     <w:p>
@@ -7526,7 +7531,7 @@
                     </pic:cNvPicPr>
                   </pic:nvPicPr>
                   <pic:blipFill>
-                    <a:blip r:embed="rId23" cstate="print">
+                    <a:blip r:embed="rId29" cstate="print">
                       <a:extLst>
                         <a:ext uri="{28A0092B-C50C-407E-A947-70E740481C1C}">
                           <a14:useLocalDpi xmlns:a14="http://schemas.microsoft.com/office/drawing/2010/main" val="0"/>
@@ -7720,17 +7725,16 @@
           <w:p>
             <w:pPr>
               <w:pStyle w:val="TableParagraph"/>
-            </w:pPr>
-            <w:r>
-              <w:t>Project manager, tester, document handler, and Back-End developer (</w:t>
-            </w:r>
-            <w:proofErr w:type="spellStart"/>
-            <w:r>
-              <w:t>PostgresSQL</w:t>
-            </w:r>
-            <w:proofErr w:type="spellEnd"/>
-            <w:r>
-              <w:t>)</w:t>
+              <w:ind w:firstLine="0"/>
+            </w:pPr>
+            <w:r>
+              <w:t>Project manager, back-end (Postgre</w:t>
+            </w:r>
+            <w:r>
+              <w:t>SQL)</w:t>
+            </w:r>
+            <w:r>
+              <w:t>, documents</w:t>
             </w:r>
           </w:p>
           <w:p>
@@ -7779,10 +7783,17 @@
           <w:p>
             <w:pPr>
               <w:pStyle w:val="TableParagraph"/>
-            </w:pPr>
-            <w:r>
-              <w:t>Java Developer</w:t>
-            </w:r>
+              <w:ind w:firstLine="0"/>
+            </w:pPr>
+            <w:r>
+              <w:t>Server developer (IMAP LIST, SMTP MAIL TO), documents</w:t>
+            </w:r>
+          </w:p>
+          <w:p>
+            <w:pPr>
+              <w:pStyle w:val="TableParagraph"/>
+              <w:ind w:firstLine="0"/>
+            </w:pPr>
           </w:p>
         </w:tc>
       </w:tr>
@@ -7815,25 +7826,16 @@
           <w:p>
             <w:pPr>
               <w:pStyle w:val="TableParagraph"/>
-            </w:pPr>
-            <w:r>
-              <w:t xml:space="preserve">Main Java Developer </w:t>
-            </w:r>
-          </w:p>
-          <w:p>
-            <w:pPr>
-              <w:pStyle w:val="TableParagraph"/>
-            </w:pPr>
-            <w:r>
-              <w:t>-Coded the Server and Client prototypes into</w:t>
-            </w:r>
-          </w:p>
-          <w:p>
-            <w:pPr>
-              <w:pStyle w:val="TableParagraph"/>
-            </w:pPr>
-            <w:r>
-              <w:t xml:space="preserve">classes that can will be used in the GUI </w:t>
+              <w:ind w:left="0" w:firstLine="0"/>
+            </w:pPr>
+          </w:p>
+          <w:p>
+            <w:pPr>
+              <w:pStyle w:val="TableParagraph"/>
+              <w:ind w:left="0" w:firstLine="0"/>
+            </w:pPr>
+            <w:r>
+              <w:t>Server developer, Client developer (except GUI), back-end (SQLite3), back-end (PostgreSQL), documents</w:t>
             </w:r>
           </w:p>
           <w:p>
@@ -7882,9 +7884,10 @@
           <w:p>
             <w:pPr>
               <w:pStyle w:val="TableParagraph"/>
-            </w:pPr>
-            <w:r>
-              <w:t>Create the GUI and test its functionality</w:t>
+              <w:ind w:firstLine="0"/>
+            </w:pPr>
+            <w:r>
+              <w:t>GUI developer and back-end (PostgreSQL)</w:t>
             </w:r>
           </w:p>
           <w:p>
@@ -10882,7 +10885,7 @@
                     </pic:cNvPicPr>
                   </pic:nvPicPr>
                   <pic:blipFill>
-                    <a:blip r:embed="rId24" cstate="print">
+                    <a:blip r:embed="rId30" cstate="print">
                       <a:extLst>
                         <a:ext uri="{28A0092B-C50C-407E-A947-70E740481C1C}">
                           <a14:useLocalDpi xmlns:a14="http://schemas.microsoft.com/office/drawing/2010/main" val="0"/>
@@ -12116,7 +12119,7 @@
 </file>
 
 <file path=customXml/itemProps1.xml><?xml version="1.0" encoding="utf-8"?>
-<ds:datastoreItem xmlns:ds="http://schemas.openxmlformats.org/officeDocument/2006/customXml" ds:itemID="{C49BBFC1-B0BD-4FB4-B2F8-75AB19957185}">
+<ds:datastoreItem xmlns:ds="http://schemas.openxmlformats.org/officeDocument/2006/customXml" ds:itemID="{579DC6FE-E3D2-4A8D-B8C1-6A2B1183782C}">
   <ds:schemaRefs>
     <ds:schemaRef ds:uri="http://schemas.openxmlformats.org/officeDocument/2006/bibliography"/>
   </ds:schemaRefs>

</xml_diff>

<commit_message>
Finished Test Cases and Rationale
</commit_message>
<xml_diff>
--- a/Documentation/finaldoc.docx
+++ b/Documentation/finaldoc.docx
@@ -5030,6 +5030,28 @@
       </w:r>
       <w:bookmarkEnd w:id="7"/>
     </w:p>
+    <w:p>
+      <w:r>
+        <w:t xml:space="preserve">Note: We have omitted the </w:t>
+      </w:r>
+      <w:proofErr w:type="spellStart"/>
+      <w:r>
+        <w:t>SendExternalEmailFunctionality</w:t>
+      </w:r>
+      <w:proofErr w:type="spellEnd"/>
+      <w:r>
+        <w:t xml:space="preserve"> and </w:t>
+      </w:r>
+      <w:proofErr w:type="spellStart"/>
+      <w:r>
+        <w:t>RenameMailboxFunctionality</w:t>
+      </w:r>
+      <w:proofErr w:type="spellEnd"/>
+      <w:r>
+        <w:t xml:space="preserve"> test cases due to time and development constraints.</w:t>
+      </w:r>
+    </w:p>
+    <w:p/>
     <w:tbl>
       <w:tblPr>
         <w:tblStyle w:val="TableGrid"/>
@@ -5372,16 +5394,16 @@
               <wp:posOffset>0</wp:posOffset>
             </wp:positionH>
             <wp:positionV relativeFrom="paragraph">
-              <wp:posOffset>259715</wp:posOffset>
+              <wp:posOffset>257175</wp:posOffset>
             </wp:positionV>
-            <wp:extent cx="2930525" cy="2837815"/>
-            <wp:effectExtent l="0" t="0" r="3175" b="635"/>
+            <wp:extent cx="2729230" cy="2642870"/>
+            <wp:effectExtent l="0" t="0" r="0" b="5080"/>
             <wp:wrapTight wrapText="bothSides">
               <wp:wrapPolygon edited="0">
                 <wp:start x="0" y="0"/>
-                <wp:lineTo x="0" y="21460"/>
-                <wp:lineTo x="21483" y="21460"/>
-                <wp:lineTo x="21483" y="0"/>
+                <wp:lineTo x="0" y="21486"/>
+                <wp:lineTo x="21409" y="21486"/>
+                <wp:lineTo x="21409" y="0"/>
                 <wp:lineTo x="0" y="0"/>
               </wp:wrapPolygon>
             </wp:wrapTight>
@@ -5411,7 +5433,7 @@
                   <pic:spPr>
                     <a:xfrm>
                       <a:off x="0" y="0"/>
-                      <a:ext cx="2930525" cy="2837815"/>
+                      <a:ext cx="2729230" cy="2642870"/>
                     </a:xfrm>
                     <a:prstGeom prst="rect">
                       <a:avLst/>
@@ -5440,16 +5462,16 @@
               <wp:posOffset>3186430</wp:posOffset>
             </wp:positionH>
             <wp:positionV relativeFrom="paragraph">
-              <wp:posOffset>259715</wp:posOffset>
+              <wp:posOffset>257175</wp:posOffset>
             </wp:positionV>
-            <wp:extent cx="2914650" cy="2837815"/>
-            <wp:effectExtent l="0" t="0" r="0" b="635"/>
+            <wp:extent cx="2694940" cy="2623820"/>
+            <wp:effectExtent l="0" t="0" r="0" b="5080"/>
             <wp:wrapTight wrapText="bothSides">
               <wp:wrapPolygon edited="0">
                 <wp:start x="0" y="0"/>
-                <wp:lineTo x="0" y="21460"/>
-                <wp:lineTo x="21459" y="21460"/>
-                <wp:lineTo x="21459" y="0"/>
+                <wp:lineTo x="0" y="21485"/>
+                <wp:lineTo x="21376" y="21485"/>
+                <wp:lineTo x="21376" y="0"/>
                 <wp:lineTo x="0" y="0"/>
               </wp:wrapPolygon>
             </wp:wrapTight>
@@ -5479,7 +5501,7 @@
                   <pic:spPr>
                     <a:xfrm>
                       <a:off x="0" y="0"/>
-                      <a:ext cx="2914650" cy="2837815"/>
+                      <a:ext cx="2694940" cy="2623820"/>
                     </a:xfrm>
                     <a:prstGeom prst="rect">
                       <a:avLst/>
@@ -5524,27 +5546,75 @@
       <w:pPr>
         <w:ind w:firstLine="0"/>
       </w:pPr>
-      <w:r>
-        <w:t xml:space="preserve">As is visible from the </w:t>
-      </w:r>
-      <w:proofErr w:type="spellStart"/>
-      <w:r>
-        <w:t>openssl</w:t>
-      </w:r>
-      <w:proofErr w:type="spellEnd"/>
-      <w:r>
-        <w:t xml:space="preserve"> </w:t>
-      </w:r>
-      <w:proofErr w:type="spellStart"/>
-      <w:r>
-        <w:t>s_client</w:t>
-      </w:r>
-      <w:proofErr w:type="spellEnd"/>
-      <w:r>
-        <w:t xml:space="preserve"> information, SSL authentication was successful (if naïve) and the LOGIN command received the expected output on both ports. Note that we are using IMAP authentication on the SMTP port. This is an intentional time-saving implementation.</w:t>
-      </w:r>
     </w:p>
     <w:p>
+      <w:pPr>
+        <w:ind w:firstLine="0"/>
+      </w:pPr>
+    </w:p>
+    <w:p>
+      <w:pPr>
+        <w:ind w:firstLine="0"/>
+      </w:pPr>
+    </w:p>
+    <w:p>
+      <w:pPr>
+        <w:ind w:firstLine="0"/>
+      </w:pPr>
+    </w:p>
+    <w:p>
+      <w:pPr>
+        <w:ind w:firstLine="0"/>
+      </w:pPr>
+    </w:p>
+    <w:p>
+      <w:pPr>
+        <w:ind w:firstLine="0"/>
+      </w:pPr>
+    </w:p>
+    <w:p>
+      <w:pPr>
+        <w:ind w:firstLine="0"/>
+      </w:pPr>
+    </w:p>
+    <w:p>
+      <w:pPr>
+        <w:ind w:firstLine="0"/>
+      </w:pPr>
+    </w:p>
+    <w:p>
+      <w:pPr>
+        <w:ind w:firstLine="0"/>
+      </w:pPr>
+    </w:p>
+    <w:p>
+      <w:pPr>
+        <w:ind w:firstLine="0"/>
+      </w:pPr>
+    </w:p>
+    <w:p>
+      <w:pPr>
+        <w:ind w:firstLine="0"/>
+      </w:pPr>
+      <w:r>
+        <w:t xml:space="preserve">As is visible from the </w:t>
+      </w:r>
+      <w:proofErr w:type="spellStart"/>
+      <w:r>
+        <w:t>openssl</w:t>
+      </w:r>
+      <w:proofErr w:type="spellEnd"/>
+      <w:r>
+        <w:t xml:space="preserve"> </w:t>
+      </w:r>
+      <w:proofErr w:type="spellStart"/>
+      <w:r>
+        <w:t>s_client</w:t>
+      </w:r>
+      <w:proofErr w:type="spellEnd"/>
+      <w:r>
+        <w:t xml:space="preserve"> information, SSL authentication was successful (if naïve) and the LOGIN command received the expected output on both ports. Note that we are using IMAP authentication on the SMTP port. This is an intentional time-saving implementation.</w:t>
+      </w:r>
       <w:r>
         <w:br w:type="page"/>
       </w:r>
@@ -7484,12 +7554,15 @@
         <w:t>'.</w:t>
       </w:r>
     </w:p>
-    <w:p/>
     <w:p>
+      <w:bookmarkStart w:id="8" w:name="_GoBack"/>
+      <w:bookmarkEnd w:id="8"/>
+    </w:p>
+    <w:p>
       <w:pPr>
         <w:pStyle w:val="Heading1"/>
       </w:pPr>
-      <w:bookmarkStart w:id="8" w:name="_Toc480594223"/>
+      <w:bookmarkStart w:id="9" w:name="_Toc480594223"/>
       <w:r>
         <w:lastRenderedPageBreak/>
         <w:t>VI.</w:t>
@@ -7504,75 +7577,91 @@
       <w:r>
         <w:t xml:space="preserve"> (for the entire project)</w:t>
       </w:r>
-      <w:bookmarkStart w:id="9" w:name="_GoBack"/>
-      <w:bookmarkEnd w:id="8"/>
       <w:bookmarkEnd w:id="9"/>
     </w:p>
     <w:p>
       <w:r>
-        <w:rPr>
-          <w:noProof/>
-        </w:rPr>
-        <w:drawing>
-          <wp:inline distT="0" distB="0" distL="0" distR="0">
-            <wp:extent cx="4931664" cy="6382154"/>
-            <wp:effectExtent l="0" t="0" r="2540" b="0"/>
-            <wp:docPr id="3" name="Picture 3" descr="C:\Users\akonduru2\Desktop\SE\example.jpg"/>
-            <wp:cNvGraphicFramePr>
-              <a:graphicFrameLocks xmlns:a="http://schemas.openxmlformats.org/drawingml/2006/main" noChangeAspect="1"/>
-            </wp:cNvGraphicFramePr>
-            <a:graphic xmlns:a="http://schemas.openxmlformats.org/drawingml/2006/main">
-              <a:graphicData uri="http://schemas.openxmlformats.org/drawingml/2006/picture">
-                <pic:pic xmlns:pic="http://schemas.openxmlformats.org/drawingml/2006/picture">
-                  <pic:nvPicPr>
-                    <pic:cNvPr id="0" name="Picture 3" descr="C:\Users\akonduru2\Desktop\SE\example.jpg"/>
-                    <pic:cNvPicPr>
-                      <a:picLocks noChangeAspect="1" noChangeArrowheads="1"/>
-                    </pic:cNvPicPr>
-                  </pic:nvPicPr>
-                  <pic:blipFill>
-                    <a:blip r:embed="rId29" cstate="print">
-                      <a:extLst>
-                        <a:ext uri="{28A0092B-C50C-407E-A947-70E740481C1C}">
-                          <a14:useLocalDpi xmlns:a14="http://schemas.microsoft.com/office/drawing/2010/main" val="0"/>
-                        </a:ext>
-                      </a:extLst>
-                    </a:blip>
-                    <a:srcRect/>
-                    <a:stretch>
-                      <a:fillRect/>
-                    </a:stretch>
-                  </pic:blipFill>
-                  <pic:spPr bwMode="auto">
-                    <a:xfrm>
-                      <a:off x="0" y="0"/>
-                      <a:ext cx="4932403" cy="6383111"/>
-                    </a:xfrm>
-                    <a:prstGeom prst="rect">
-                      <a:avLst/>
-                    </a:prstGeom>
-                    <a:noFill/>
-                    <a:ln>
-                      <a:noFill/>
-                    </a:ln>
-                  </pic:spPr>
-                </pic:pic>
-              </a:graphicData>
-            </a:graphic>
-          </wp:inline>
-        </w:drawing>
+        <w:t>The Adept Mail Server and Adept Mail Client will offer a secured email alternative for users interested in the confidentiality and integrity of their communications. Like competitive mail options, the Adept system will communicate over a secured TLS channel. That means that network sniffers and nodes between the Client and Server will not be able to intercept traffic as plain text. Unlike many other options, the Client will encrypt sensitive fields of its local storage and only decrypt those fields in RAM upon viewing. This ensures that even if the device on which the Client is installed is compromised physically or otherwise, the local storage won't be.</w:t>
       </w:r>
     </w:p>
-    <w:p/>
     <w:p>
-      <w:pPr>
-        <w:pStyle w:val="Heading1"/>
-        <w:rPr>
-          <w:rFonts w:eastAsiaTheme="minorHAnsi"/>
-        </w:rPr>
-      </w:pPr>
+      <w:r>
+        <w:t>Our system will demonstrate some key points on security, including secure network communications, encryption, password hashing, and SQL sanitization. While our first iteration will be far from fully secure (many professional products are as well!) it will be an excellent learning experience and demonstration of techniques. The framework is in place for later improvements including parameterization of SQL inputs, TLS certificate verification, and more robust password hashing algorithms.</w:t>
+      </w:r>
     </w:p>
-    <w:p/>
+    <w:p>
+      <w:r>
+        <w:t xml:space="preserve">Another important feature of the Adept Mail System is protocol compliance. The Adept Mail Client communicates with the Server using minimally compliant but properly formed IMAP and SMTP commands over appropriate network ports. </w:t>
+      </w:r>
+      <w:r>
+        <w:t>This means that extending the Adept Mail Client and Server for interoperability with third party mail clients and servers is already close at hand. Imagine sending emails to Gmail and Microsoft accounts via your own homebrewed solution! There are obstacles, of course, and full compliance is a tall order even for professional teams and products that have been established for decades. But the Adept Mail System demonstrates that TLS, IMAP, and SMTP are not black magic—it's achievable even for students to research and comply with standard communications protocols.</w:t>
+      </w:r>
+    </w:p>
+    <w:p>
+      <w:r>
+        <w:t>The functionality goals of the Adept Mail System are:</w:t>
+      </w:r>
+    </w:p>
+    <w:p>
+      <w:pPr>
+        <w:pStyle w:val="ListParagraph"/>
+        <w:numPr>
+          <w:ilvl w:val="0"/>
+          <w:numId w:val="4"/>
+        </w:numPr>
+      </w:pPr>
+      <w:r>
+        <w:t>To allow users to send and receive emails with other Adept Mail Clients.</w:t>
+      </w:r>
+    </w:p>
+    <w:p>
+      <w:pPr>
+        <w:pStyle w:val="ListParagraph"/>
+        <w:numPr>
+          <w:ilvl w:val="0"/>
+          <w:numId w:val="4"/>
+        </w:numPr>
+      </w:pPr>
+      <w:r>
+        <w:t>To allow users to manage their mails—including creating and deleting mailboxes and moving and deleting emails.</w:t>
+      </w:r>
+    </w:p>
+    <w:p>
+      <w:pPr>
+        <w:pStyle w:val="ListParagraph"/>
+        <w:numPr>
+          <w:ilvl w:val="0"/>
+          <w:numId w:val="4"/>
+        </w:numPr>
+      </w:pPr>
+      <w:r>
+        <w:t>To allow users to securely decrypt and view their stored encrypted emails.</w:t>
+      </w:r>
+    </w:p>
+    <w:p>
+      <w:pPr>
+        <w:pStyle w:val="ListParagraph"/>
+        <w:numPr>
+          <w:ilvl w:val="0"/>
+          <w:numId w:val="4"/>
+        </w:numPr>
+      </w:pPr>
+      <w:r>
+        <w:t>To allow the creation of local user accounts, each of which specifies its own parent Adept Mail Server, port settings, and secret key.</w:t>
+      </w:r>
+    </w:p>
+    <w:p>
+      <w:pPr>
+        <w:pStyle w:val="ListParagraph"/>
+        <w:numPr>
+          <w:ilvl w:val="0"/>
+          <w:numId w:val="4"/>
+        </w:numPr>
+      </w:pPr>
+      <w:r>
+        <w:t>To serve concurrent requests to the Adept Mail Server as quickly as possible.</w:t>
+      </w:r>
+    </w:p>
     <w:p>
       <w:pPr>
         <w:pStyle w:val="Heading1"/>
@@ -10885,7 +10974,7 @@
                     </pic:cNvPicPr>
                   </pic:nvPicPr>
                   <pic:blipFill>
-                    <a:blip r:embed="rId30" cstate="print">
+                    <a:blip r:embed="rId29" cstate="print">
                       <a:extLst>
                         <a:ext uri="{28A0092B-C50C-407E-A947-70E740481C1C}">
                           <a14:useLocalDpi xmlns:a14="http://schemas.microsoft.com/office/drawing/2010/main" val="0"/>
@@ -10949,6 +11038,92 @@
 <file path=word/numbering.xml><?xml version="1.0" encoding="utf-8"?>
 <w:numbering xmlns:wpc="http://schemas.microsoft.com/office/word/2010/wordprocessingCanvas" xmlns:cx="http://schemas.microsoft.com/office/drawing/2014/chartex" xmlns:cx1="http://schemas.microsoft.com/office/drawing/2015/9/8/chartex" xmlns:cx2="http://schemas.microsoft.com/office/drawing/2015/10/21/chartex" xmlns:cx3="http://schemas.microsoft.com/office/drawing/2016/5/9/chartex" xmlns:cx4="http://schemas.microsoft.com/office/drawing/2016/5/10/chartex" xmlns:cx5="http://schemas.microsoft.com/office/drawing/2016/5/11/chartex" xmlns:cx6="http://schemas.microsoft.com/office/drawing/2016/5/12/chartex" xmlns:cx7="http://schemas.microsoft.com/office/drawing/2016/5/13/chartex" xmlns:cx8="http://schemas.microsoft.com/office/drawing/2016/5/14/chartex" xmlns:mc="http://schemas.openxmlformats.org/markup-compatibility/2006" xmlns:o="urn:schemas-microsoft-com:office:office" xmlns:r="http://schemas.openxmlformats.org/officeDocument/2006/relationships" xmlns:m="http://schemas.openxmlformats.org/officeDocument/2006/math" xmlns:v="urn:schemas-microsoft-com:vml" xmlns:wp14="http://schemas.microsoft.com/office/word/2010/wordprocessingDrawing" xmlns:wp="http://schemas.openxmlformats.org/drawingml/2006/wordprocessingDrawing" xmlns:w10="urn:schemas-microsoft-com:office:word" xmlns:w="http://schemas.openxmlformats.org/wordprocessingml/2006/main" xmlns:w14="http://schemas.microsoft.com/office/word/2010/wordml" xmlns:w15="http://schemas.microsoft.com/office/word/2012/wordml" xmlns:w16se="http://schemas.microsoft.com/office/word/2015/wordml/symex" xmlns:wpg="http://schemas.microsoft.com/office/word/2010/wordprocessingGroup" xmlns:wpi="http://schemas.microsoft.com/office/word/2010/wordprocessingInk" xmlns:wne="http://schemas.microsoft.com/office/word/2006/wordml" xmlns:wps="http://schemas.microsoft.com/office/word/2010/wordprocessingShape" mc:Ignorable="w14 w15 w16se wp14">
   <w:abstractNum w:abstractNumId="0" w15:restartNumberingAfterBreak="0">
+    <w:nsid w:val="17542BFB"/>
+    <w:multiLevelType w:val="hybridMultilevel"/>
+    <w:tmpl w:val="F19235D2"/>
+    <w:lvl w:ilvl="0" w:tplc="0409000F">
+      <w:start w:val="1"/>
+      <w:numFmt w:val="decimal"/>
+      <w:lvlText w:val="%1."/>
+      <w:lvlJc w:val="left"/>
+      <w:pPr>
+        <w:ind w:left="1440" w:hanging="360"/>
+      </w:pPr>
+    </w:lvl>
+    <w:lvl w:ilvl="1" w:tplc="04090019" w:tentative="1">
+      <w:start w:val="1"/>
+      <w:numFmt w:val="lowerLetter"/>
+      <w:lvlText w:val="%2."/>
+      <w:lvlJc w:val="left"/>
+      <w:pPr>
+        <w:ind w:left="2160" w:hanging="360"/>
+      </w:pPr>
+    </w:lvl>
+    <w:lvl w:ilvl="2" w:tplc="0409001B" w:tentative="1">
+      <w:start w:val="1"/>
+      <w:numFmt w:val="lowerRoman"/>
+      <w:lvlText w:val="%3."/>
+      <w:lvlJc w:val="right"/>
+      <w:pPr>
+        <w:ind w:left="2880" w:hanging="180"/>
+      </w:pPr>
+    </w:lvl>
+    <w:lvl w:ilvl="3" w:tplc="0409000F" w:tentative="1">
+      <w:start w:val="1"/>
+      <w:numFmt w:val="decimal"/>
+      <w:lvlText w:val="%4."/>
+      <w:lvlJc w:val="left"/>
+      <w:pPr>
+        <w:ind w:left="3600" w:hanging="360"/>
+      </w:pPr>
+    </w:lvl>
+    <w:lvl w:ilvl="4" w:tplc="04090019" w:tentative="1">
+      <w:start w:val="1"/>
+      <w:numFmt w:val="lowerLetter"/>
+      <w:lvlText w:val="%5."/>
+      <w:lvlJc w:val="left"/>
+      <w:pPr>
+        <w:ind w:left="4320" w:hanging="360"/>
+      </w:pPr>
+    </w:lvl>
+    <w:lvl w:ilvl="5" w:tplc="0409001B" w:tentative="1">
+      <w:start w:val="1"/>
+      <w:numFmt w:val="lowerRoman"/>
+      <w:lvlText w:val="%6."/>
+      <w:lvlJc w:val="right"/>
+      <w:pPr>
+        <w:ind w:left="5040" w:hanging="180"/>
+      </w:pPr>
+    </w:lvl>
+    <w:lvl w:ilvl="6" w:tplc="0409000F" w:tentative="1">
+      <w:start w:val="1"/>
+      <w:numFmt w:val="decimal"/>
+      <w:lvlText w:val="%7."/>
+      <w:lvlJc w:val="left"/>
+      <w:pPr>
+        <w:ind w:left="5760" w:hanging="360"/>
+      </w:pPr>
+    </w:lvl>
+    <w:lvl w:ilvl="7" w:tplc="04090019" w:tentative="1">
+      <w:start w:val="1"/>
+      <w:numFmt w:val="lowerLetter"/>
+      <w:lvlText w:val="%8."/>
+      <w:lvlJc w:val="left"/>
+      <w:pPr>
+        <w:ind w:left="6480" w:hanging="360"/>
+      </w:pPr>
+    </w:lvl>
+    <w:lvl w:ilvl="8" w:tplc="0409001B" w:tentative="1">
+      <w:start w:val="1"/>
+      <w:numFmt w:val="lowerRoman"/>
+      <w:lvlText w:val="%9."/>
+      <w:lvlJc w:val="right"/>
+      <w:pPr>
+        <w:ind w:left="7200" w:hanging="180"/>
+      </w:pPr>
+    </w:lvl>
+  </w:abstractNum>
+  <w:abstractNum w:abstractNumId="1" w15:restartNumberingAfterBreak="0">
     <w:nsid w:val="4AEF7B97"/>
     <w:multiLevelType w:val="multilevel"/>
     <w:tmpl w:val="FA5ADDEE"/>
@@ -11069,7 +11244,120 @@
       </w:rPr>
     </w:lvl>
   </w:abstractNum>
-  <w:abstractNum w:abstractNumId="1" w15:restartNumberingAfterBreak="0">
+  <w:abstractNum w:abstractNumId="2" w15:restartNumberingAfterBreak="0">
+    <w:nsid w:val="6EA80278"/>
+    <w:multiLevelType w:val="hybridMultilevel"/>
+    <w:tmpl w:val="C2326BEA"/>
+    <w:lvl w:ilvl="0" w:tplc="04090009">
+      <w:start w:val="1"/>
+      <w:numFmt w:val="bullet"/>
+      <w:lvlText w:val=""/>
+      <w:lvlJc w:val="left"/>
+      <w:pPr>
+        <w:ind w:left="1440" w:hanging="360"/>
+      </w:pPr>
+      <w:rPr>
+        <w:rFonts w:ascii="Wingdings" w:hAnsi="Wingdings" w:hint="default"/>
+      </w:rPr>
+    </w:lvl>
+    <w:lvl w:ilvl="1" w:tplc="04090003" w:tentative="1">
+      <w:start w:val="1"/>
+      <w:numFmt w:val="bullet"/>
+      <w:lvlText w:val="o"/>
+      <w:lvlJc w:val="left"/>
+      <w:pPr>
+        <w:ind w:left="2160" w:hanging="360"/>
+      </w:pPr>
+      <w:rPr>
+        <w:rFonts w:ascii="Courier New" w:hAnsi="Courier New" w:cs="Courier New" w:hint="default"/>
+      </w:rPr>
+    </w:lvl>
+    <w:lvl w:ilvl="2" w:tplc="04090005" w:tentative="1">
+      <w:start w:val="1"/>
+      <w:numFmt w:val="bullet"/>
+      <w:lvlText w:val=""/>
+      <w:lvlJc w:val="left"/>
+      <w:pPr>
+        <w:ind w:left="2880" w:hanging="360"/>
+      </w:pPr>
+      <w:rPr>
+        <w:rFonts w:ascii="Wingdings" w:hAnsi="Wingdings" w:hint="default"/>
+      </w:rPr>
+    </w:lvl>
+    <w:lvl w:ilvl="3" w:tplc="04090001" w:tentative="1">
+      <w:start w:val="1"/>
+      <w:numFmt w:val="bullet"/>
+      <w:lvlText w:val=""/>
+      <w:lvlJc w:val="left"/>
+      <w:pPr>
+        <w:ind w:left="3600" w:hanging="360"/>
+      </w:pPr>
+      <w:rPr>
+        <w:rFonts w:ascii="Symbol" w:hAnsi="Symbol" w:hint="default"/>
+      </w:rPr>
+    </w:lvl>
+    <w:lvl w:ilvl="4" w:tplc="04090003" w:tentative="1">
+      <w:start w:val="1"/>
+      <w:numFmt w:val="bullet"/>
+      <w:lvlText w:val="o"/>
+      <w:lvlJc w:val="left"/>
+      <w:pPr>
+        <w:ind w:left="4320" w:hanging="360"/>
+      </w:pPr>
+      <w:rPr>
+        <w:rFonts w:ascii="Courier New" w:hAnsi="Courier New" w:cs="Courier New" w:hint="default"/>
+      </w:rPr>
+    </w:lvl>
+    <w:lvl w:ilvl="5" w:tplc="04090005" w:tentative="1">
+      <w:start w:val="1"/>
+      <w:numFmt w:val="bullet"/>
+      <w:lvlText w:val=""/>
+      <w:lvlJc w:val="left"/>
+      <w:pPr>
+        <w:ind w:left="5040" w:hanging="360"/>
+      </w:pPr>
+      <w:rPr>
+        <w:rFonts w:ascii="Wingdings" w:hAnsi="Wingdings" w:hint="default"/>
+      </w:rPr>
+    </w:lvl>
+    <w:lvl w:ilvl="6" w:tplc="04090001" w:tentative="1">
+      <w:start w:val="1"/>
+      <w:numFmt w:val="bullet"/>
+      <w:lvlText w:val=""/>
+      <w:lvlJc w:val="left"/>
+      <w:pPr>
+        <w:ind w:left="5760" w:hanging="360"/>
+      </w:pPr>
+      <w:rPr>
+        <w:rFonts w:ascii="Symbol" w:hAnsi="Symbol" w:hint="default"/>
+      </w:rPr>
+    </w:lvl>
+    <w:lvl w:ilvl="7" w:tplc="04090003" w:tentative="1">
+      <w:start w:val="1"/>
+      <w:numFmt w:val="bullet"/>
+      <w:lvlText w:val="o"/>
+      <w:lvlJc w:val="left"/>
+      <w:pPr>
+        <w:ind w:left="6480" w:hanging="360"/>
+      </w:pPr>
+      <w:rPr>
+        <w:rFonts w:ascii="Courier New" w:hAnsi="Courier New" w:cs="Courier New" w:hint="default"/>
+      </w:rPr>
+    </w:lvl>
+    <w:lvl w:ilvl="8" w:tplc="04090005" w:tentative="1">
+      <w:start w:val="1"/>
+      <w:numFmt w:val="bullet"/>
+      <w:lvlText w:val=""/>
+      <w:lvlJc w:val="left"/>
+      <w:pPr>
+        <w:ind w:left="7200" w:hanging="360"/>
+      </w:pPr>
+      <w:rPr>
+        <w:rFonts w:ascii="Wingdings" w:hAnsi="Wingdings" w:hint="default"/>
+      </w:rPr>
+    </w:lvl>
+  </w:abstractNum>
+  <w:abstractNum w:abstractNumId="3" w15:restartNumberingAfterBreak="0">
     <w:nsid w:val="73D878B7"/>
     <w:multiLevelType w:val="hybridMultilevel"/>
     <w:tmpl w:val="B85E9334"/>
@@ -11159,10 +11447,16 @@
     </w:lvl>
   </w:abstractNum>
   <w:num w:numId="1">
+    <w:abstractNumId w:val="3"/>
+  </w:num>
+  <w:num w:numId="2">
     <w:abstractNumId w:val="1"/>
   </w:num>
-  <w:num w:numId="2">
+  <w:num w:numId="3">
     <w:abstractNumId w:val="0"/>
+  </w:num>
+  <w:num w:numId="4">
+    <w:abstractNumId w:val="2"/>
   </w:num>
 </w:numbering>
 </file>
@@ -12119,7 +12413,7 @@
 </file>
 
 <file path=customXml/itemProps1.xml><?xml version="1.0" encoding="utf-8"?>
-<ds:datastoreItem xmlns:ds="http://schemas.openxmlformats.org/officeDocument/2006/customXml" ds:itemID="{579DC6FE-E3D2-4A8D-B8C1-6A2B1183782C}">
+<ds:datastoreItem xmlns:ds="http://schemas.openxmlformats.org/officeDocument/2006/customXml" ds:itemID="{54C5D87A-8ABC-461E-9602-09A7233FAEC5}">
   <ds:schemaRefs>
     <ds:schemaRef ds:uri="http://schemas.openxmlformats.org/officeDocument/2006/bibliography"/>
   </ds:schemaRefs>

</xml_diff>

<commit_message>
database write up, finaldoc changes, and pres
updates..
</commit_message>
<xml_diff>
--- a/Documentation/finaldoc.docx
+++ b/Documentation/finaldoc.docx
@@ -1,6 +1,6 @@
 
 <file path=word/document.xml><?xml version="1.0" encoding="utf-8"?>
-<w:document xmlns:wpc="http://schemas.microsoft.com/office/word/2010/wordprocessingCanvas" xmlns:cx="http://schemas.microsoft.com/office/drawing/2014/chartex" xmlns:cx1="http://schemas.microsoft.com/office/drawing/2015/9/8/chartex" xmlns:cx2="http://schemas.microsoft.com/office/drawing/2015/10/21/chartex" xmlns:cx3="http://schemas.microsoft.com/office/drawing/2016/5/9/chartex" xmlns:cx4="http://schemas.microsoft.com/office/drawing/2016/5/10/chartex" xmlns:cx5="http://schemas.microsoft.com/office/drawing/2016/5/11/chartex" xmlns:cx6="http://schemas.microsoft.com/office/drawing/2016/5/12/chartex" xmlns:cx7="http://schemas.microsoft.com/office/drawing/2016/5/13/chartex" xmlns:cx8="http://schemas.microsoft.com/office/drawing/2016/5/14/chartex" xmlns:mc="http://schemas.openxmlformats.org/markup-compatibility/2006" xmlns:o="urn:schemas-microsoft-com:office:office" xmlns:r="http://schemas.openxmlformats.org/officeDocument/2006/relationships" xmlns:m="http://schemas.openxmlformats.org/officeDocument/2006/math" xmlns:v="urn:schemas-microsoft-com:vml" xmlns:wp14="http://schemas.microsoft.com/office/word/2010/wordprocessingDrawing" xmlns:wp="http://schemas.openxmlformats.org/drawingml/2006/wordprocessingDrawing" xmlns:w10="urn:schemas-microsoft-com:office:word" xmlns:w="http://schemas.openxmlformats.org/wordprocessingml/2006/main" xmlns:w14="http://schemas.microsoft.com/office/word/2010/wordml" xmlns:w15="http://schemas.microsoft.com/office/word/2012/wordml" xmlns:w16se="http://schemas.microsoft.com/office/word/2015/wordml/symex" xmlns:wpg="http://schemas.microsoft.com/office/word/2010/wordprocessingGroup" xmlns:wpi="http://schemas.microsoft.com/office/word/2010/wordprocessingInk" xmlns:wne="http://schemas.microsoft.com/office/word/2006/wordml" xmlns:wps="http://schemas.microsoft.com/office/word/2010/wordprocessingShape" mc:Ignorable="w14 w15 w16se wp14">
+<w:document xmlns:wpc="http://schemas.microsoft.com/office/word/2010/wordprocessingCanvas" xmlns:mc="http://schemas.openxmlformats.org/markup-compatibility/2006" xmlns:o="urn:schemas-microsoft-com:office:office" xmlns:r="http://schemas.openxmlformats.org/officeDocument/2006/relationships" xmlns:m="http://schemas.openxmlformats.org/officeDocument/2006/math" xmlns:v="urn:schemas-microsoft-com:vml" xmlns:wp14="http://schemas.microsoft.com/office/word/2010/wordprocessingDrawing" xmlns:wp="http://schemas.openxmlformats.org/drawingml/2006/wordprocessingDrawing" xmlns:w10="urn:schemas-microsoft-com:office:word" xmlns:w="http://schemas.openxmlformats.org/wordprocessingml/2006/main" xmlns:w14="http://schemas.microsoft.com/office/word/2010/wordml" xmlns:w15="http://schemas.microsoft.com/office/word/2012/wordml" xmlns:wpg="http://schemas.microsoft.com/office/word/2010/wordprocessingGroup" xmlns:wpi="http://schemas.microsoft.com/office/word/2010/wordprocessingInk" xmlns:wne="http://schemas.microsoft.com/office/word/2006/wordml" xmlns:wps="http://schemas.microsoft.com/office/word/2010/wordprocessingShape" mc:Ignorable="w14 w15 wp14">
   <w:body>
     <w:p/>
     <w:p/>
@@ -20,7 +20,7 @@
       <w:pPr>
         <w:pStyle w:val="Heading1"/>
       </w:pPr>
-      <w:bookmarkStart w:id="0" w:name="_Toc480594217"/>
+      <w:bookmarkStart w:id="0" w:name="_Toc480758626"/>
       <w:r>
         <w:t>An encryption and decryption system for message communication</w:t>
       </w:r>
@@ -29,21 +29,21 @@
     <w:p/>
     <w:p/>
     <w:p>
-      <w:r>
+      <w:pPr>
+        <w:rPr>
+          <w:b/>
+        </w:rPr>
+      </w:pPr>
+      <w:r>
+        <w:rPr>
+          <w:b/>
+        </w:rPr>
         <w:t>ADEPT</w:t>
       </w:r>
     </w:p>
     <w:p>
       <w:r>
-        <w:t xml:space="preserve">Amani </w:t>
-      </w:r>
-      <w:proofErr w:type="spellStart"/>
-      <w:r>
-        <w:t>Konduru</w:t>
-      </w:r>
-      <w:proofErr w:type="spellEnd"/>
-      <w:r>
-        <w:t xml:space="preserve"> </w:t>
+        <w:t xml:space="preserve">Amani Konduru </w:t>
       </w:r>
     </w:p>
     <w:p>
@@ -58,13 +58,8 @@
     </w:p>
     <w:p>
       <w:r>
-        <w:t xml:space="preserve">Paul David </w:t>
-      </w:r>
-      <w:proofErr w:type="spellStart"/>
-      <w:r>
-        <w:t>Utesch</w:t>
-      </w:r>
-      <w:proofErr w:type="spellEnd"/>
+        <w:t>Paul David Utesch</w:t>
+      </w:r>
     </w:p>
     <w:p>
       <w:r>
@@ -75,7 +70,10 @@
     <w:p/>
     <w:p>
       <w:r>
-        <w:t>3/7/2017</w:t>
+        <w:t>4/18</w:t>
+      </w:r>
+      <w:r>
+        <w:t>/2017</w:t>
       </w:r>
     </w:p>
     <w:p>
@@ -90,23 +88,11 @@
     <w:p/>
     <w:p/>
     <w:p/>
-    <w:p>
-      <w:r>
-        <w:lastRenderedPageBreak/>
-        <w:t>Table of Contents</w:t>
-      </w:r>
-    </w:p>
     <w:p/>
     <w:p/>
     <w:sdt>
       <w:sdtPr>
-        <w:rPr>
-          <w:rFonts w:asciiTheme="minorHAnsi" w:eastAsiaTheme="minorHAnsi" w:hAnsiTheme="minorHAnsi" w:cstheme="minorBidi"/>
-          <w:color w:val="auto"/>
-          <w:sz w:val="22"/>
-          <w:szCs w:val="22"/>
-        </w:rPr>
-        <w:id w:val="698902299"/>
+        <w:id w:val="6257512"/>
         <w:docPartObj>
           <w:docPartGallery w:val="Table of Contents"/>
           <w:docPartUnique/>
@@ -115,6 +101,7 @@
       <w:sdtEndPr>
         <w:rPr>
           <w:rFonts w:ascii="Times New Roman" w:eastAsia="Times New Roman" w:hAnsi="Times New Roman" w:cs="Times New Roman"/>
+          <w:b/>
           <w:noProof/>
           <w:color w:val="000000"/>
           <w:sz w:val="24"/>
@@ -127,15 +114,23 @@
             <w:pStyle w:val="TOCHeading"/>
           </w:pPr>
           <w:r>
-            <w:t>Table of Contents</w:t>
+            <w:t>Contents</w:t>
           </w:r>
         </w:p>
         <w:p>
           <w:pPr>
             <w:pStyle w:val="TOC1"/>
+            <w:tabs>
+              <w:tab w:val="right" w:leader="dot" w:pos="9350"/>
+            </w:tabs>
             <w:rPr>
-              <w:rFonts w:eastAsiaTheme="minorEastAsia"/>
+              <w:rFonts w:asciiTheme="minorHAnsi" w:eastAsiaTheme="minorEastAsia" w:hAnsiTheme="minorHAnsi" w:cstheme="minorBidi"/>
+              <w:bCs w:val="0"/>
               <w:noProof/>
+              <w:color w:val="auto"/>
+              <w:sz w:val="22"/>
+              <w:szCs w:val="22"/>
+              <w:shd w:val="clear" w:color="auto" w:fill="auto"/>
             </w:rPr>
           </w:pPr>
           <w:r>
@@ -147,12 +142,51 @@
           <w:r>
             <w:fldChar w:fldCharType="separate"/>
           </w:r>
-          <w:hyperlink w:anchor="_Toc480594217" w:history="1">
-            <w:r>
-              <w:rPr>
-                <w:color w:val="595959" w:themeColor="text1" w:themeTint="A6"/>
-              </w:rPr>
-              <w:t>A secure mail server and client pair</w:t>
+          <w:hyperlink w:anchor="_Toc480758626" w:history="1"/>
+        </w:p>
+        <w:p>
+          <w:pPr>
+            <w:pStyle w:val="TOC1"/>
+            <w:tabs>
+              <w:tab w:val="left" w:pos="1100"/>
+              <w:tab w:val="right" w:leader="dot" w:pos="9350"/>
+            </w:tabs>
+            <w:rPr>
+              <w:rFonts w:asciiTheme="minorHAnsi" w:eastAsiaTheme="minorEastAsia" w:hAnsiTheme="minorHAnsi" w:cstheme="minorBidi"/>
+              <w:bCs w:val="0"/>
+              <w:noProof/>
+              <w:color w:val="auto"/>
+              <w:sz w:val="22"/>
+              <w:szCs w:val="22"/>
+              <w:shd w:val="clear" w:color="auto" w:fill="auto"/>
+            </w:rPr>
+          </w:pPr>
+          <w:hyperlink w:anchor="_Toc480758627" w:history="1">
+            <w:r>
+              <w:rPr>
+                <w:rStyle w:val="Hyperlink"/>
+                <w:noProof/>
+              </w:rPr>
+              <w:t>I.</w:t>
+            </w:r>
+            <w:r>
+              <w:rPr>
+                <w:rFonts w:asciiTheme="minorHAnsi" w:eastAsiaTheme="minorEastAsia" w:hAnsiTheme="minorHAnsi" w:cstheme="minorBidi"/>
+                <w:bCs w:val="0"/>
+                <w:noProof/>
+                <w:color w:val="auto"/>
+                <w:sz w:val="22"/>
+                <w:szCs w:val="22"/>
+                <w:shd w:val="clear" w:color="auto" w:fill="auto"/>
+              </w:rPr>
+              <w:tab/>
+            </w:r>
+            <w:r>
+              <w:rPr>
+                <w:rStyle w:val="Hyperlink"/>
+                <w:noProof/>
+              </w:rPr>
+              <w:t>Introduction</w:t>
             </w:r>
             <w:r>
               <w:rPr>
@@ -173,7 +207,7 @@
                 <w:noProof/>
                 <w:webHidden/>
               </w:rPr>
-              <w:instrText xml:space="preserve"> PAGEREF _Toc480594217 \h </w:instrText>
+              <w:instrText xml:space="preserve"> PAGEREF _Toc480758627 \h </w:instrText>
             </w:r>
             <w:r>
               <w:rPr>
@@ -193,7 +227,7 @@
                 <w:noProof/>
                 <w:webHidden/>
               </w:rPr>
-              <w:t>1</w:t>
+              <w:t>2</w:t>
             </w:r>
             <w:r>
               <w:rPr>
@@ -207,33 +241,46 @@
         <w:p>
           <w:pPr>
             <w:pStyle w:val="TOC1"/>
+            <w:tabs>
+              <w:tab w:val="left" w:pos="1320"/>
+              <w:tab w:val="right" w:leader="dot" w:pos="9350"/>
+            </w:tabs>
             <w:rPr>
-              <w:rFonts w:eastAsiaTheme="minorEastAsia"/>
+              <w:rFonts w:asciiTheme="minorHAnsi" w:eastAsiaTheme="minorEastAsia" w:hAnsiTheme="minorHAnsi" w:cstheme="minorBidi"/>
+              <w:bCs w:val="0"/>
               <w:noProof/>
+              <w:color w:val="auto"/>
+              <w:sz w:val="22"/>
+              <w:szCs w:val="22"/>
+              <w:shd w:val="clear" w:color="auto" w:fill="auto"/>
             </w:rPr>
           </w:pPr>
-          <w:hyperlink w:anchor="_Toc480594218" w:history="1">
+          <w:hyperlink w:anchor="_Toc480758628" w:history="1">
             <w:r>
               <w:rPr>
                 <w:rStyle w:val="Hyperlink"/>
                 <w:noProof/>
               </w:rPr>
-              <w:t>I.</w:t>
-            </w:r>
-            <w:r>
-              <w:rPr>
-                <w:rFonts w:eastAsiaTheme="minorEastAsia"/>
+              <w:t>II.</w:t>
+            </w:r>
+            <w:r>
+              <w:rPr>
+                <w:rFonts w:asciiTheme="minorHAnsi" w:eastAsiaTheme="minorEastAsia" w:hAnsiTheme="minorHAnsi" w:cstheme="minorBidi"/>
+                <w:bCs w:val="0"/>
                 <w:noProof/>
+                <w:color w:val="auto"/>
+                <w:sz w:val="22"/>
+                <w:szCs w:val="22"/>
+                <w:shd w:val="clear" w:color="auto" w:fill="auto"/>
               </w:rPr>
               <w:tab/>
-              <w:t xml:space="preserve">    </w:t>
             </w:r>
             <w:r>
               <w:rPr>
                 <w:rStyle w:val="Hyperlink"/>
                 <w:noProof/>
               </w:rPr>
-              <w:t>Introduction</w:t>
+              <w:t>Requirements Traceability Matrix (RTM)</w:t>
             </w:r>
             <w:r>
               <w:rPr>
@@ -254,7 +301,7 @@
                 <w:noProof/>
                 <w:webHidden/>
               </w:rPr>
-              <w:instrText xml:space="preserve"> PAGEREF _Toc480594218 \h </w:instrText>
+              <w:instrText xml:space="preserve"> PAGEREF _Toc480758628 \h </w:instrText>
             </w:r>
             <w:r>
               <w:rPr>
@@ -274,7 +321,7 @@
                 <w:noProof/>
                 <w:webHidden/>
               </w:rPr>
-              <w:t>3</w:t>
+              <w:t>4</w:t>
             </w:r>
             <w:r>
               <w:rPr>
@@ -288,33 +335,46 @@
         <w:p>
           <w:pPr>
             <w:pStyle w:val="TOC1"/>
+            <w:tabs>
+              <w:tab w:val="left" w:pos="1320"/>
+              <w:tab w:val="right" w:leader="dot" w:pos="9350"/>
+            </w:tabs>
             <w:rPr>
-              <w:rFonts w:eastAsiaTheme="minorEastAsia"/>
+              <w:rFonts w:asciiTheme="minorHAnsi" w:eastAsiaTheme="minorEastAsia" w:hAnsiTheme="minorHAnsi" w:cstheme="minorBidi"/>
+              <w:bCs w:val="0"/>
               <w:noProof/>
+              <w:color w:val="auto"/>
+              <w:sz w:val="22"/>
+              <w:szCs w:val="22"/>
+              <w:shd w:val="clear" w:color="auto" w:fill="auto"/>
             </w:rPr>
           </w:pPr>
-          <w:hyperlink w:anchor="_Toc480594219" w:history="1">
+          <w:hyperlink w:anchor="_Toc480758629" w:history="1">
             <w:r>
               <w:rPr>
                 <w:rStyle w:val="Hyperlink"/>
                 <w:noProof/>
               </w:rPr>
-              <w:t>II.</w:t>
-            </w:r>
-            <w:r>
-              <w:rPr>
-                <w:rFonts w:eastAsiaTheme="minorEastAsia"/>
+              <w:t>III.</w:t>
+            </w:r>
+            <w:r>
+              <w:rPr>
+                <w:rFonts w:asciiTheme="minorHAnsi" w:eastAsiaTheme="minorEastAsia" w:hAnsiTheme="minorHAnsi" w:cstheme="minorBidi"/>
+                <w:bCs w:val="0"/>
                 <w:noProof/>
+                <w:color w:val="auto"/>
+                <w:sz w:val="22"/>
+                <w:szCs w:val="22"/>
+                <w:shd w:val="clear" w:color="auto" w:fill="auto"/>
               </w:rPr>
               <w:tab/>
-              <w:t xml:space="preserve">    </w:t>
             </w:r>
             <w:r>
               <w:rPr>
                 <w:rStyle w:val="Hyperlink"/>
                 <w:noProof/>
               </w:rPr>
-              <w:t>Requirements Traceability Matrix (RTM)</w:t>
+              <w:t>Use Case, Sequence  and Interaction diagrams</w:t>
             </w:r>
             <w:r>
               <w:rPr>
@@ -335,7 +395,7 @@
                 <w:noProof/>
                 <w:webHidden/>
               </w:rPr>
-              <w:instrText xml:space="preserve"> PAGEREF _Toc480594219 \h </w:instrText>
+              <w:instrText xml:space="preserve"> PAGEREF _Toc480758629 \h </w:instrText>
             </w:r>
             <w:r>
               <w:rPr>
@@ -355,7 +415,7 @@
                 <w:noProof/>
                 <w:webHidden/>
               </w:rPr>
-              <w:t>4</w:t>
+              <w:t>5</w:t>
             </w:r>
             <w:r>
               <w:rPr>
@@ -369,23 +429,37 @@
         <w:p>
           <w:pPr>
             <w:pStyle w:val="TOC1"/>
+            <w:tabs>
+              <w:tab w:val="left" w:pos="1320"/>
+              <w:tab w:val="right" w:leader="dot" w:pos="9350"/>
+            </w:tabs>
             <w:rPr>
-              <w:rFonts w:eastAsiaTheme="minorEastAsia"/>
+              <w:rFonts w:asciiTheme="minorHAnsi" w:eastAsiaTheme="minorEastAsia" w:hAnsiTheme="minorHAnsi" w:cstheme="minorBidi"/>
+              <w:bCs w:val="0"/>
               <w:noProof/>
+              <w:color w:val="auto"/>
+              <w:sz w:val="22"/>
+              <w:szCs w:val="22"/>
+              <w:shd w:val="clear" w:color="auto" w:fill="auto"/>
             </w:rPr>
           </w:pPr>
-          <w:hyperlink w:anchor="_Toc480594220" w:history="1">
+          <w:hyperlink w:anchor="_Toc480758630" w:history="1">
             <w:r>
               <w:rPr>
                 <w:rStyle w:val="Hyperlink"/>
                 <w:noProof/>
               </w:rPr>
-              <w:t>III.</w:t>
-            </w:r>
-            <w:r>
-              <w:rPr>
-                <w:rFonts w:eastAsiaTheme="minorEastAsia"/>
+              <w:t>IV.</w:t>
+            </w:r>
+            <w:r>
+              <w:rPr>
+                <w:rFonts w:asciiTheme="minorHAnsi" w:eastAsiaTheme="minorEastAsia" w:hAnsiTheme="minorHAnsi" w:cstheme="minorBidi"/>
+                <w:bCs w:val="0"/>
                 <w:noProof/>
+                <w:color w:val="auto"/>
+                <w:sz w:val="22"/>
+                <w:szCs w:val="22"/>
+                <w:shd w:val="clear" w:color="auto" w:fill="auto"/>
               </w:rPr>
               <w:tab/>
             </w:r>
@@ -394,7 +468,7 @@
                 <w:rStyle w:val="Hyperlink"/>
                 <w:noProof/>
               </w:rPr>
-              <w:t>Use Case, Sequence  and Interaction diagrams</w:t>
+              <w:t>Object Design</w:t>
             </w:r>
             <w:r>
               <w:rPr>
@@ -415,7 +489,7 @@
                 <w:noProof/>
                 <w:webHidden/>
               </w:rPr>
-              <w:instrText xml:space="preserve"> PAGEREF _Toc480594220 \h </w:instrText>
+              <w:instrText xml:space="preserve"> PAGEREF _Toc480758630 \h </w:instrText>
             </w:r>
             <w:r>
               <w:rPr>
@@ -435,7 +509,7 @@
                 <w:noProof/>
                 <w:webHidden/>
               </w:rPr>
-              <w:t>6</w:t>
+              <w:t>5</w:t>
             </w:r>
             <w:r>
               <w:rPr>
@@ -449,23 +523,37 @@
         <w:p>
           <w:pPr>
             <w:pStyle w:val="TOC1"/>
+            <w:tabs>
+              <w:tab w:val="left" w:pos="1320"/>
+              <w:tab w:val="right" w:leader="dot" w:pos="9350"/>
+            </w:tabs>
             <w:rPr>
-              <w:rFonts w:eastAsiaTheme="minorEastAsia"/>
+              <w:rFonts w:asciiTheme="minorHAnsi" w:eastAsiaTheme="minorEastAsia" w:hAnsiTheme="minorHAnsi" w:cstheme="minorBidi"/>
+              <w:bCs w:val="0"/>
               <w:noProof/>
+              <w:color w:val="auto"/>
+              <w:sz w:val="22"/>
+              <w:szCs w:val="22"/>
+              <w:shd w:val="clear" w:color="auto" w:fill="auto"/>
             </w:rPr>
           </w:pPr>
-          <w:hyperlink w:anchor="_Toc480594221" w:history="1">
+          <w:hyperlink w:anchor="_Toc480758631" w:history="1">
             <w:r>
               <w:rPr>
                 <w:rStyle w:val="Hyperlink"/>
                 <w:noProof/>
               </w:rPr>
-              <w:t>IV.</w:t>
-            </w:r>
-            <w:r>
-              <w:rPr>
-                <w:rFonts w:eastAsiaTheme="minorEastAsia"/>
+              <w:t>V.</w:t>
+            </w:r>
+            <w:r>
+              <w:rPr>
+                <w:rFonts w:asciiTheme="minorHAnsi" w:eastAsiaTheme="minorEastAsia" w:hAnsiTheme="minorHAnsi" w:cstheme="minorBidi"/>
+                <w:bCs w:val="0"/>
                 <w:noProof/>
+                <w:color w:val="auto"/>
+                <w:sz w:val="22"/>
+                <w:szCs w:val="22"/>
+                <w:shd w:val="clear" w:color="auto" w:fill="auto"/>
               </w:rPr>
               <w:tab/>
             </w:r>
@@ -474,7 +562,7 @@
                 <w:rStyle w:val="Hyperlink"/>
                 <w:noProof/>
               </w:rPr>
-              <w:t>Object Design</w:t>
+              <w:t>Test Cases (document)</w:t>
             </w:r>
             <w:r>
               <w:rPr>
@@ -495,7 +583,7 @@
                 <w:noProof/>
                 <w:webHidden/>
               </w:rPr>
-              <w:instrText xml:space="preserve"> PAGEREF _Toc480594221 \h </w:instrText>
+              <w:instrText xml:space="preserve"> PAGEREF _Toc480758631 \h </w:instrText>
             </w:r>
             <w:r>
               <w:rPr>
@@ -529,33 +617,46 @@
         <w:p>
           <w:pPr>
             <w:pStyle w:val="TOC1"/>
+            <w:tabs>
+              <w:tab w:val="left" w:pos="1320"/>
+              <w:tab w:val="right" w:leader="dot" w:pos="9350"/>
+            </w:tabs>
             <w:rPr>
-              <w:rFonts w:eastAsiaTheme="minorEastAsia"/>
+              <w:rFonts w:asciiTheme="minorHAnsi" w:eastAsiaTheme="minorEastAsia" w:hAnsiTheme="minorHAnsi" w:cstheme="minorBidi"/>
+              <w:bCs w:val="0"/>
               <w:noProof/>
+              <w:color w:val="auto"/>
+              <w:sz w:val="22"/>
+              <w:szCs w:val="22"/>
+              <w:shd w:val="clear" w:color="auto" w:fill="auto"/>
             </w:rPr>
           </w:pPr>
-          <w:hyperlink w:anchor="_Toc480594222" w:history="1">
+          <w:hyperlink w:anchor="_Toc480758632" w:history="1">
             <w:r>
               <w:rPr>
                 <w:rStyle w:val="Hyperlink"/>
                 <w:noProof/>
               </w:rPr>
-              <w:t>V.</w:t>
-            </w:r>
-            <w:r>
-              <w:rPr>
-                <w:rFonts w:eastAsiaTheme="minorEastAsia"/>
+              <w:t>VI.</w:t>
+            </w:r>
+            <w:r>
+              <w:rPr>
+                <w:rFonts w:asciiTheme="minorHAnsi" w:eastAsiaTheme="minorEastAsia" w:hAnsiTheme="minorHAnsi" w:cstheme="minorBidi"/>
+                <w:bCs w:val="0"/>
                 <w:noProof/>
+                <w:color w:val="auto"/>
+                <w:sz w:val="22"/>
+                <w:szCs w:val="22"/>
+                <w:shd w:val="clear" w:color="auto" w:fill="auto"/>
               </w:rPr>
               <w:tab/>
-              <w:t xml:space="preserve">    </w:t>
             </w:r>
             <w:r>
               <w:rPr>
                 <w:rStyle w:val="Hyperlink"/>
                 <w:noProof/>
               </w:rPr>
-              <w:t>Test Cases (document)</w:t>
+              <w:t>Rationale (for the entire project)</w:t>
             </w:r>
             <w:r>
               <w:rPr>
@@ -576,7 +677,7 @@
                 <w:noProof/>
                 <w:webHidden/>
               </w:rPr>
-              <w:instrText xml:space="preserve"> PAGEREF _Toc480594222 \h </w:instrText>
+              <w:instrText xml:space="preserve"> PAGEREF _Toc480758632 \h </w:instrText>
             </w:r>
             <w:r>
               <w:rPr>
@@ -596,7 +697,7 @@
                 <w:noProof/>
                 <w:webHidden/>
               </w:rPr>
-              <w:t>6</w:t>
+              <w:t>13</w:t>
             </w:r>
             <w:r>
               <w:rPr>
@@ -610,23 +711,37 @@
         <w:p>
           <w:pPr>
             <w:pStyle w:val="TOC1"/>
+            <w:tabs>
+              <w:tab w:val="left" w:pos="1540"/>
+              <w:tab w:val="right" w:leader="dot" w:pos="9350"/>
+            </w:tabs>
             <w:rPr>
-              <w:rFonts w:eastAsiaTheme="minorEastAsia"/>
+              <w:rFonts w:asciiTheme="minorHAnsi" w:eastAsiaTheme="minorEastAsia" w:hAnsiTheme="minorHAnsi" w:cstheme="minorBidi"/>
+              <w:bCs w:val="0"/>
               <w:noProof/>
+              <w:color w:val="auto"/>
+              <w:sz w:val="22"/>
+              <w:szCs w:val="22"/>
+              <w:shd w:val="clear" w:color="auto" w:fill="auto"/>
             </w:rPr>
           </w:pPr>
-          <w:hyperlink w:anchor="_Toc480594223" w:history="1">
+          <w:hyperlink w:anchor="_Toc480758633" w:history="1">
             <w:r>
               <w:rPr>
                 <w:rStyle w:val="Hyperlink"/>
                 <w:noProof/>
               </w:rPr>
-              <w:t>VI.</w:t>
-            </w:r>
-            <w:r>
-              <w:rPr>
-                <w:rFonts w:eastAsiaTheme="minorEastAsia"/>
+              <w:t>VII.</w:t>
+            </w:r>
+            <w:r>
+              <w:rPr>
+                <w:rFonts w:asciiTheme="minorHAnsi" w:eastAsiaTheme="minorEastAsia" w:hAnsiTheme="minorHAnsi" w:cstheme="minorBidi"/>
+                <w:bCs w:val="0"/>
                 <w:noProof/>
+                <w:color w:val="auto"/>
+                <w:sz w:val="22"/>
+                <w:szCs w:val="22"/>
+                <w:shd w:val="clear" w:color="auto" w:fill="auto"/>
               </w:rPr>
               <w:tab/>
             </w:r>
@@ -635,7 +750,7 @@
                 <w:rStyle w:val="Hyperlink"/>
                 <w:noProof/>
               </w:rPr>
-              <w:t>Rational (for the entire project)</w:t>
+              <w:t>Fictional Point Cost Analysis and COCOMO (with comparison and conclusions)</w:t>
             </w:r>
             <w:r>
               <w:rPr>
@@ -656,7 +771,7 @@
                 <w:noProof/>
                 <w:webHidden/>
               </w:rPr>
-              <w:instrText xml:space="preserve"> PAGEREF _Toc480594223 \h </w:instrText>
+              <w:instrText xml:space="preserve"> PAGEREF _Toc480758633 \h </w:instrText>
             </w:r>
             <w:r>
               <w:rPr>
@@ -676,7 +791,7 @@
                 <w:noProof/>
                 <w:webHidden/>
               </w:rPr>
-              <w:t>7</w:t>
+              <w:t>14</w:t>
             </w:r>
             <w:r>
               <w:rPr>
@@ -690,23 +805,37 @@
         <w:p>
           <w:pPr>
             <w:pStyle w:val="TOC1"/>
+            <w:tabs>
+              <w:tab w:val="left" w:pos="1540"/>
+              <w:tab w:val="right" w:leader="dot" w:pos="9350"/>
+            </w:tabs>
             <w:rPr>
-              <w:rFonts w:eastAsiaTheme="minorEastAsia"/>
+              <w:rFonts w:asciiTheme="minorHAnsi" w:eastAsiaTheme="minorEastAsia" w:hAnsiTheme="minorHAnsi" w:cstheme="minorBidi"/>
+              <w:bCs w:val="0"/>
               <w:noProof/>
+              <w:color w:val="auto"/>
+              <w:sz w:val="22"/>
+              <w:szCs w:val="22"/>
+              <w:shd w:val="clear" w:color="auto" w:fill="auto"/>
             </w:rPr>
           </w:pPr>
-          <w:hyperlink w:anchor="_Toc480594224" w:history="1">
+          <w:hyperlink w:anchor="_Toc480758634" w:history="1">
             <w:r>
               <w:rPr>
                 <w:rStyle w:val="Hyperlink"/>
                 <w:noProof/>
               </w:rPr>
-              <w:t>VII.</w:t>
-            </w:r>
-            <w:r>
-              <w:rPr>
-                <w:rFonts w:eastAsiaTheme="minorEastAsia"/>
+              <w:t>VIII.</w:t>
+            </w:r>
+            <w:r>
+              <w:rPr>
+                <w:rFonts w:asciiTheme="minorHAnsi" w:eastAsiaTheme="minorEastAsia" w:hAnsiTheme="minorHAnsi" w:cstheme="minorBidi"/>
+                <w:bCs w:val="0"/>
                 <w:noProof/>
+                <w:color w:val="auto"/>
+                <w:sz w:val="22"/>
+                <w:szCs w:val="22"/>
+                <w:shd w:val="clear" w:color="auto" w:fill="auto"/>
               </w:rPr>
               <w:tab/>
             </w:r>
@@ -715,7 +844,7 @@
                 <w:rStyle w:val="Hyperlink"/>
                 <w:noProof/>
               </w:rPr>
-              <w:t>Fictional Point Cost Analysis and COCOMO (with comparison and conclusions)</w:t>
+              <w:t>Project Legacy</w:t>
             </w:r>
             <w:r>
               <w:rPr>
@@ -736,7 +865,7 @@
                 <w:noProof/>
                 <w:webHidden/>
               </w:rPr>
-              <w:instrText xml:space="preserve"> PAGEREF _Toc480594224 \h </w:instrText>
+              <w:instrText xml:space="preserve"> PAGEREF _Toc480758634 \h </w:instrText>
             </w:r>
             <w:r>
               <w:rPr>
@@ -756,7 +885,7 @@
                 <w:noProof/>
                 <w:webHidden/>
               </w:rPr>
-              <w:t>8</w:t>
+              <w:t>14</w:t>
             </w:r>
             <w:r>
               <w:rPr>
@@ -770,23 +899,37 @@
         <w:p>
           <w:pPr>
             <w:pStyle w:val="TOC1"/>
+            <w:tabs>
+              <w:tab w:val="left" w:pos="1320"/>
+              <w:tab w:val="right" w:leader="dot" w:pos="9350"/>
+            </w:tabs>
             <w:rPr>
-              <w:rFonts w:eastAsiaTheme="minorEastAsia"/>
+              <w:rFonts w:asciiTheme="minorHAnsi" w:eastAsiaTheme="minorEastAsia" w:hAnsiTheme="minorHAnsi" w:cstheme="minorBidi"/>
+              <w:bCs w:val="0"/>
               <w:noProof/>
+              <w:color w:val="auto"/>
+              <w:sz w:val="22"/>
+              <w:szCs w:val="22"/>
+              <w:shd w:val="clear" w:color="auto" w:fill="auto"/>
             </w:rPr>
           </w:pPr>
-          <w:hyperlink w:anchor="_Toc480594225" w:history="1">
+          <w:hyperlink w:anchor="_Toc480758635" w:history="1">
             <w:r>
               <w:rPr>
                 <w:rStyle w:val="Hyperlink"/>
                 <w:noProof/>
               </w:rPr>
-              <w:t>VIII.</w:t>
-            </w:r>
-            <w:r>
-              <w:rPr>
-                <w:rFonts w:eastAsiaTheme="minorEastAsia"/>
+              <w:t>IX.</w:t>
+            </w:r>
+            <w:r>
+              <w:rPr>
+                <w:rFonts w:asciiTheme="minorHAnsi" w:eastAsiaTheme="minorEastAsia" w:hAnsiTheme="minorHAnsi" w:cstheme="minorBidi"/>
+                <w:bCs w:val="0"/>
                 <w:noProof/>
+                <w:color w:val="auto"/>
+                <w:sz w:val="22"/>
+                <w:szCs w:val="22"/>
+                <w:shd w:val="clear" w:color="auto" w:fill="auto"/>
               </w:rPr>
               <w:tab/>
             </w:r>
@@ -795,7 +938,7 @@
                 <w:rStyle w:val="Hyperlink"/>
                 <w:noProof/>
               </w:rPr>
-              <w:t>Project Legacy</w:t>
+              <w:t>WSD</w:t>
             </w:r>
             <w:r>
               <w:rPr>
@@ -816,7 +959,7 @@
                 <w:noProof/>
                 <w:webHidden/>
               </w:rPr>
-              <w:instrText xml:space="preserve"> PAGEREF _Toc480594225 \h </w:instrText>
+              <w:instrText xml:space="preserve"> PAGEREF _Toc480758635 \h </w:instrText>
             </w:r>
             <w:r>
               <w:rPr>
@@ -836,7 +979,7 @@
                 <w:noProof/>
                 <w:webHidden/>
               </w:rPr>
-              <w:t>8</w:t>
+              <w:t>14</w:t>
             </w:r>
             <w:r>
               <w:rPr>
@@ -850,23 +993,37 @@
         <w:p>
           <w:pPr>
             <w:pStyle w:val="TOC1"/>
+            <w:tabs>
+              <w:tab w:val="left" w:pos="1320"/>
+              <w:tab w:val="right" w:leader="dot" w:pos="9350"/>
+            </w:tabs>
             <w:rPr>
-              <w:rFonts w:eastAsiaTheme="minorEastAsia"/>
+              <w:rFonts w:asciiTheme="minorHAnsi" w:eastAsiaTheme="minorEastAsia" w:hAnsiTheme="minorHAnsi" w:cstheme="minorBidi"/>
+              <w:bCs w:val="0"/>
               <w:noProof/>
+              <w:color w:val="auto"/>
+              <w:sz w:val="22"/>
+              <w:szCs w:val="22"/>
+              <w:shd w:val="clear" w:color="auto" w:fill="auto"/>
             </w:rPr>
           </w:pPr>
-          <w:hyperlink w:anchor="_Toc480594226" w:history="1">
+          <w:hyperlink w:anchor="_Toc480758636" w:history="1">
             <w:r>
               <w:rPr>
                 <w:rStyle w:val="Hyperlink"/>
                 <w:noProof/>
               </w:rPr>
-              <w:t>IX.</w:t>
-            </w:r>
-            <w:r>
-              <w:rPr>
-                <w:rFonts w:eastAsiaTheme="minorEastAsia"/>
+              <w:t>X.</w:t>
+            </w:r>
+            <w:r>
+              <w:rPr>
+                <w:rFonts w:asciiTheme="minorHAnsi" w:eastAsiaTheme="minorEastAsia" w:hAnsiTheme="minorHAnsi" w:cstheme="minorBidi"/>
+                <w:bCs w:val="0"/>
                 <w:noProof/>
+                <w:color w:val="auto"/>
+                <w:sz w:val="22"/>
+                <w:szCs w:val="22"/>
+                <w:shd w:val="clear" w:color="auto" w:fill="auto"/>
               </w:rPr>
               <w:tab/>
             </w:r>
@@ -875,7 +1032,7 @@
                 <w:rStyle w:val="Hyperlink"/>
                 <w:noProof/>
               </w:rPr>
-              <w:t>WSD</w:t>
+              <w:t>Gantt Chart</w:t>
             </w:r>
             <w:r>
               <w:rPr>
@@ -896,7 +1053,7 @@
                 <w:noProof/>
                 <w:webHidden/>
               </w:rPr>
-              <w:instrText xml:space="preserve"> PAGEREF _Toc480594226 \h </w:instrText>
+              <w:instrText xml:space="preserve"> PAGEREF _Toc480758636 \h </w:instrText>
             </w:r>
             <w:r>
               <w:rPr>
@@ -916,7 +1073,7 @@
                 <w:noProof/>
                 <w:webHidden/>
               </w:rPr>
-              <w:t>8</w:t>
+              <w:t>15</w:t>
             </w:r>
             <w:r>
               <w:rPr>
@@ -930,33 +1087,46 @@
         <w:p>
           <w:pPr>
             <w:pStyle w:val="TOC1"/>
+            <w:tabs>
+              <w:tab w:val="left" w:pos="1320"/>
+              <w:tab w:val="right" w:leader="dot" w:pos="9350"/>
+            </w:tabs>
             <w:rPr>
-              <w:rFonts w:eastAsiaTheme="minorEastAsia"/>
+              <w:rFonts w:asciiTheme="minorHAnsi" w:eastAsiaTheme="minorEastAsia" w:hAnsiTheme="minorHAnsi" w:cstheme="minorBidi"/>
+              <w:bCs w:val="0"/>
               <w:noProof/>
+              <w:color w:val="auto"/>
+              <w:sz w:val="22"/>
+              <w:szCs w:val="22"/>
+              <w:shd w:val="clear" w:color="auto" w:fill="auto"/>
             </w:rPr>
           </w:pPr>
-          <w:hyperlink w:anchor="_Toc480594227" w:history="1">
+          <w:hyperlink w:anchor="_Toc480758637" w:history="1">
             <w:r>
               <w:rPr>
                 <w:rStyle w:val="Hyperlink"/>
                 <w:noProof/>
               </w:rPr>
-              <w:t>X.</w:t>
-            </w:r>
-            <w:r>
-              <w:rPr>
-                <w:rFonts w:eastAsiaTheme="minorEastAsia"/>
+              <w:t>XI.</w:t>
+            </w:r>
+            <w:r>
+              <w:rPr>
+                <w:rFonts w:asciiTheme="minorHAnsi" w:eastAsiaTheme="minorEastAsia" w:hAnsiTheme="minorHAnsi" w:cstheme="minorBidi"/>
+                <w:bCs w:val="0"/>
                 <w:noProof/>
+                <w:color w:val="auto"/>
+                <w:sz w:val="22"/>
+                <w:szCs w:val="22"/>
+                <w:shd w:val="clear" w:color="auto" w:fill="auto"/>
               </w:rPr>
               <w:tab/>
-              <w:t xml:space="preserve">     </w:t>
             </w:r>
             <w:r>
               <w:rPr>
                 <w:rStyle w:val="Hyperlink"/>
                 <w:noProof/>
               </w:rPr>
-              <w:t>Gantt Chart</w:t>
+              <w:t>Dictionary</w:t>
             </w:r>
             <w:r>
               <w:rPr>
@@ -977,7 +1147,7 @@
                 <w:noProof/>
                 <w:webHidden/>
               </w:rPr>
-              <w:instrText xml:space="preserve"> PAGEREF _Toc480594227 \h </w:instrText>
+              <w:instrText xml:space="preserve"> PAGEREF _Toc480758637 \h </w:instrText>
             </w:r>
             <w:r>
               <w:rPr>
@@ -997,7 +1167,7 @@
                 <w:noProof/>
                 <w:webHidden/>
               </w:rPr>
-              <w:t>9</w:t>
+              <w:t>16</w:t>
             </w:r>
             <w:r>
               <w:rPr>
@@ -1011,23 +1181,37 @@
         <w:p>
           <w:pPr>
             <w:pStyle w:val="TOC1"/>
+            <w:tabs>
+              <w:tab w:val="left" w:pos="1540"/>
+              <w:tab w:val="right" w:leader="dot" w:pos="9350"/>
+            </w:tabs>
             <w:rPr>
-              <w:rFonts w:eastAsiaTheme="minorEastAsia"/>
+              <w:rFonts w:asciiTheme="minorHAnsi" w:eastAsiaTheme="minorEastAsia" w:hAnsiTheme="minorHAnsi" w:cstheme="minorBidi"/>
+              <w:bCs w:val="0"/>
               <w:noProof/>
+              <w:color w:val="auto"/>
+              <w:sz w:val="22"/>
+              <w:szCs w:val="22"/>
+              <w:shd w:val="clear" w:color="auto" w:fill="auto"/>
             </w:rPr>
           </w:pPr>
-          <w:hyperlink w:anchor="_Toc480594228" w:history="1">
+          <w:hyperlink w:anchor="_Toc480758638" w:history="1">
             <w:r>
               <w:rPr>
                 <w:rStyle w:val="Hyperlink"/>
                 <w:noProof/>
               </w:rPr>
-              <w:t>XI.</w:t>
-            </w:r>
-            <w:r>
-              <w:rPr>
-                <w:rFonts w:eastAsiaTheme="minorEastAsia"/>
+              <w:t>XXII.</w:t>
+            </w:r>
+            <w:r>
+              <w:rPr>
+                <w:rFonts w:asciiTheme="minorHAnsi" w:eastAsiaTheme="minorEastAsia" w:hAnsiTheme="minorHAnsi" w:cstheme="minorBidi"/>
+                <w:bCs w:val="0"/>
                 <w:noProof/>
+                <w:color w:val="auto"/>
+                <w:sz w:val="22"/>
+                <w:szCs w:val="22"/>
+                <w:shd w:val="clear" w:color="auto" w:fill="auto"/>
               </w:rPr>
               <w:tab/>
             </w:r>
@@ -1036,7 +1220,7 @@
                 <w:rStyle w:val="Hyperlink"/>
                 <w:noProof/>
               </w:rPr>
-              <w:t>Dictionary</w:t>
+              <w:t>Resumes</w:t>
             </w:r>
             <w:r>
               <w:rPr>
@@ -1057,7 +1241,7 @@
                 <w:noProof/>
                 <w:webHidden/>
               </w:rPr>
-              <w:instrText xml:space="preserve"> PAGEREF _Toc480594228 \h </w:instrText>
+              <w:instrText xml:space="preserve"> PAGEREF _Toc480758638 \h </w:instrText>
             </w:r>
             <w:r>
               <w:rPr>
@@ -1077,7 +1261,7 @@
                 <w:noProof/>
                 <w:webHidden/>
               </w:rPr>
-              <w:t>10</w:t>
+              <w:t>19</w:t>
             </w:r>
             <w:r>
               <w:rPr>
@@ -1091,12 +1275,21 @@
         <w:p>
           <w:pPr>
             <w:pStyle w:val="TOC1"/>
+            <w:tabs>
+              <w:tab w:val="left" w:pos="1540"/>
+              <w:tab w:val="right" w:leader="dot" w:pos="9350"/>
+            </w:tabs>
             <w:rPr>
-              <w:rFonts w:eastAsiaTheme="minorEastAsia"/>
+              <w:rFonts w:asciiTheme="minorHAnsi" w:eastAsiaTheme="minorEastAsia" w:hAnsiTheme="minorHAnsi" w:cstheme="minorBidi"/>
+              <w:bCs w:val="0"/>
               <w:noProof/>
+              <w:color w:val="auto"/>
+              <w:sz w:val="22"/>
+              <w:szCs w:val="22"/>
+              <w:shd w:val="clear" w:color="auto" w:fill="auto"/>
             </w:rPr>
           </w:pPr>
-          <w:hyperlink w:anchor="_Toc480594229" w:history="1">
+          <w:hyperlink w:anchor="_Toc480758639" w:history="1">
             <w:r>
               <w:rPr>
                 <w:rStyle w:val="Hyperlink"/>
@@ -1106,8 +1299,13 @@
             </w:r>
             <w:r>
               <w:rPr>
-                <w:rFonts w:eastAsiaTheme="minorEastAsia"/>
+                <w:rFonts w:asciiTheme="minorHAnsi" w:eastAsiaTheme="minorEastAsia" w:hAnsiTheme="minorHAnsi" w:cstheme="minorBidi"/>
+                <w:bCs w:val="0"/>
                 <w:noProof/>
+                <w:color w:val="auto"/>
+                <w:sz w:val="22"/>
+                <w:szCs w:val="22"/>
+                <w:shd w:val="clear" w:color="auto" w:fill="auto"/>
               </w:rPr>
               <w:tab/>
             </w:r>
@@ -1116,7 +1314,7 @@
                 <w:rStyle w:val="Hyperlink"/>
                 <w:noProof/>
               </w:rPr>
-              <w:t>Resumes</w:t>
+              <w:t>User Guide</w:t>
             </w:r>
             <w:r>
               <w:rPr>
@@ -1137,7 +1335,7 @@
                 <w:noProof/>
                 <w:webHidden/>
               </w:rPr>
-              <w:instrText xml:space="preserve"> PAGEREF _Toc480594229 \h </w:instrText>
+              <w:instrText xml:space="preserve"> PAGEREF _Toc480758639 \h </w:instrText>
             </w:r>
             <w:r>
               <w:rPr>
@@ -1157,87 +1355,7 @@
                 <w:noProof/>
                 <w:webHidden/>
               </w:rPr>
-              <w:t>12</w:t>
-            </w:r>
-            <w:r>
-              <w:rPr>
-                <w:noProof/>
-                <w:webHidden/>
-              </w:rPr>
-              <w:fldChar w:fldCharType="end"/>
-            </w:r>
-          </w:hyperlink>
-        </w:p>
-        <w:p>
-          <w:pPr>
-            <w:pStyle w:val="TOC1"/>
-            <w:rPr>
-              <w:rFonts w:eastAsiaTheme="minorEastAsia"/>
-              <w:noProof/>
-            </w:rPr>
-          </w:pPr>
-          <w:hyperlink w:anchor="_Toc480594230" w:history="1">
-            <w:r>
-              <w:rPr>
-                <w:rStyle w:val="Hyperlink"/>
-                <w:noProof/>
-              </w:rPr>
-              <w:t>XXII.</w:t>
-            </w:r>
-            <w:r>
-              <w:rPr>
-                <w:rFonts w:eastAsiaTheme="minorEastAsia"/>
-                <w:noProof/>
-              </w:rPr>
-              <w:tab/>
-            </w:r>
-            <w:r>
-              <w:rPr>
-                <w:rStyle w:val="Hyperlink"/>
-                <w:noProof/>
-              </w:rPr>
-              <w:t>User Guide</w:t>
-            </w:r>
-            <w:r>
-              <w:rPr>
-                <w:noProof/>
-                <w:webHidden/>
-              </w:rPr>
-              <w:tab/>
-            </w:r>
-            <w:r>
-              <w:rPr>
-                <w:noProof/>
-                <w:webHidden/>
-              </w:rPr>
-              <w:fldChar w:fldCharType="begin"/>
-            </w:r>
-            <w:r>
-              <w:rPr>
-                <w:noProof/>
-                <w:webHidden/>
-              </w:rPr>
-              <w:instrText xml:space="preserve"> PAGEREF _Toc480594230 \h </w:instrText>
-            </w:r>
-            <w:r>
-              <w:rPr>
-                <w:noProof/>
-                <w:webHidden/>
-              </w:rPr>
-            </w:r>
-            <w:r>
-              <w:rPr>
-                <w:noProof/>
-                <w:webHidden/>
-              </w:rPr>
-              <w:fldChar w:fldCharType="separate"/>
-            </w:r>
-            <w:r>
-              <w:rPr>
-                <w:noProof/>
-                <w:webHidden/>
-              </w:rPr>
-              <w:t>13</w:t>
+              <w:t>20</w:t>
             </w:r>
             <w:r>
               <w:rPr>
@@ -1251,6 +1369,7 @@
         <w:p>
           <w:r>
             <w:rPr>
+              <w:b/>
               <w:noProof/>
             </w:rPr>
             <w:fldChar w:fldCharType="end"/>
@@ -1273,10 +1392,13 @@
       <w:pPr>
         <w:pStyle w:val="Heading1"/>
       </w:pPr>
-      <w:bookmarkStart w:id="1" w:name="_Toc480594218"/>
+      <w:bookmarkStart w:id="1" w:name="_Toc480758627"/>
       <w:r>
         <w:lastRenderedPageBreak/>
-        <w:t>I.</w:t>
+        <w:t>.</w:t>
+      </w:r>
+      <w:r>
+        <w:t>I</w:t>
       </w:r>
       <w:r>
         <w:tab/>
@@ -1288,6 +1410,7 @@
     <w:p>
       <w:pPr>
         <w:pStyle w:val="Subtitle"/>
+        <w:ind w:firstLine="0"/>
         <w:rPr>
           <w:rFonts w:eastAsia="Times New Roman"/>
         </w:rPr>
@@ -1376,7 +1499,7 @@
           <w:szCs w:val="24"/>
         </w:rPr>
       </w:pPr>
-      <w:bookmarkStart w:id="2" w:name="_Toc480594219"/>
+      <w:bookmarkStart w:id="2" w:name="_Toc480758628"/>
       <w:r>
         <w:t>II.</w:t>
       </w:r>
@@ -1385,7 +1508,6 @@
       </w:r>
       <w:bookmarkStart w:id="3" w:name="_Toc475319975"/>
       <w:bookmarkStart w:id="4" w:name="_Toc478330611"/>
-      <w:bookmarkEnd w:id="2"/>
       <w:r>
         <w:rPr>
           <w:rFonts w:ascii="Times New Roman" w:hAnsi="Times New Roman" w:cs="Times New Roman"/>
@@ -1394,6 +1516,7 @@
         </w:rPr>
         <w:t>Requirements Traceability Matrix (RTM)</w:t>
       </w:r>
+      <w:bookmarkEnd w:id="2"/>
       <w:bookmarkEnd w:id="3"/>
       <w:bookmarkEnd w:id="4"/>
     </w:p>
@@ -4960,7 +5083,7 @@
       <w:pPr>
         <w:pStyle w:val="Heading1"/>
       </w:pPr>
-      <w:bookmarkStart w:id="5" w:name="_Toc480594220"/>
+      <w:bookmarkStart w:id="5" w:name="_Toc480758629"/>
       <w:r>
         <w:t>III.</w:t>
       </w:r>
@@ -4975,7 +5098,7 @@
       <w:pPr>
         <w:pStyle w:val="Heading1"/>
       </w:pPr>
-      <w:bookmarkStart w:id="6" w:name="_Toc480594221"/>
+      <w:bookmarkStart w:id="6" w:name="_Toc480758630"/>
       <w:r>
         <w:t>IV.</w:t>
       </w:r>
@@ -5011,7 +5134,6 @@
           <w:szCs w:val="32"/>
         </w:rPr>
       </w:pPr>
-      <w:bookmarkStart w:id="7" w:name="_Toc480594222"/>
       <w:r>
         <w:br w:type="page"/>
       </w:r>
@@ -5020,17 +5142,21 @@
       <w:pPr>
         <w:pStyle w:val="Heading1"/>
       </w:pPr>
+      <w:bookmarkStart w:id="7" w:name="_Toc480758631"/>
       <w:r>
         <w:lastRenderedPageBreak/>
         <w:t>V.</w:t>
       </w:r>
       <w:r>
         <w:tab/>
-        <w:t>Test Cases (document)</w:t>
+        <w:t xml:space="preserve">Test Cases </w:t>
       </w:r>
       <w:bookmarkEnd w:id="7"/>
     </w:p>
     <w:p>
+      <w:pPr>
+        <w:ind w:firstLine="0"/>
+      </w:pPr>
       <w:r>
         <w:t xml:space="preserve">Note: We have omitted the </w:t>
       </w:r>
@@ -5388,7 +5514,7 @@
           <w:noProof/>
         </w:rPr>
         <w:drawing>
-          <wp:anchor distT="0" distB="0" distL="114300" distR="114300" simplePos="0" relativeHeight="251660288" behindDoc="1" locked="0" layoutInCell="1" allowOverlap="1">
+          <wp:anchor distT="0" distB="0" distL="114300" distR="114300" simplePos="0" relativeHeight="251660288" behindDoc="1" locked="0" layoutInCell="1" allowOverlap="1" wp14:anchorId="1EF4F36F" wp14:editId="362BB201">
             <wp:simplePos x="0" y="0"/>
             <wp:positionH relativeFrom="column">
               <wp:posOffset>0</wp:posOffset>
@@ -5456,7 +5582,7 @@
           <w:noProof/>
         </w:rPr>
         <w:drawing>
-          <wp:anchor distT="0" distB="0" distL="114300" distR="114300" simplePos="0" relativeHeight="251659264" behindDoc="1" locked="0" layoutInCell="1" allowOverlap="1">
+          <wp:anchor distT="0" distB="0" distL="114300" distR="114300" simplePos="0" relativeHeight="251659264" behindDoc="1" locked="0" layoutInCell="1" allowOverlap="1" wp14:anchorId="4558B18C" wp14:editId="76A011E3">
             <wp:simplePos x="0" y="0"/>
             <wp:positionH relativeFrom="column">
               <wp:posOffset>3186430</wp:posOffset>
@@ -5850,7 +5976,7 @@
           <w:noProof/>
         </w:rPr>
         <w:drawing>
-          <wp:inline distT="0" distB="0" distL="0" distR="0">
+          <wp:inline distT="0" distB="0" distL="0" distR="0" wp14:anchorId="75DB1CFC" wp14:editId="71F3E28F">
             <wp:extent cx="5943600" cy="466090"/>
             <wp:effectExtent l="0" t="0" r="0" b="0"/>
             <wp:docPr id="1" name="Picture 1"/>
@@ -5940,7 +6066,7 @@
           <w:noProof/>
         </w:rPr>
         <w:drawing>
-          <wp:inline distT="0" distB="0" distL="0" distR="0">
+          <wp:inline distT="0" distB="0" distL="0" distR="0" wp14:anchorId="34478142" wp14:editId="36369DD0">
             <wp:extent cx="3377821" cy="2558267"/>
             <wp:effectExtent l="0" t="0" r="0" b="0"/>
             <wp:docPr id="6" name="Picture 6"/>
@@ -6010,7 +6136,7 @@
           <w:noProof/>
         </w:rPr>
         <w:drawing>
-          <wp:inline distT="0" distB="0" distL="0" distR="0">
+          <wp:inline distT="0" distB="0" distL="0" distR="0" wp14:anchorId="6851106C" wp14:editId="08EFF39A">
             <wp:extent cx="5943600" cy="485140"/>
             <wp:effectExtent l="0" t="0" r="0" b="0"/>
             <wp:docPr id="7" name="Picture 7"/>
@@ -6292,7 +6418,7 @@
           <w:noProof/>
         </w:rPr>
         <w:drawing>
-          <wp:inline distT="0" distB="0" distL="0" distR="0">
+          <wp:inline distT="0" distB="0" distL="0" distR="0" wp14:anchorId="786111CA" wp14:editId="3EF47116">
             <wp:extent cx="4189863" cy="2516605"/>
             <wp:effectExtent l="0" t="0" r="1270" b="0"/>
             <wp:docPr id="8" name="Picture 8"/>
@@ -6579,7 +6705,7 @@
           <w:noProof/>
         </w:rPr>
         <w:drawing>
-          <wp:inline distT="0" distB="0" distL="0" distR="0">
+          <wp:inline distT="0" distB="0" distL="0" distR="0" wp14:anchorId="42A338D3" wp14:editId="0AC7DCB5">
             <wp:extent cx="4428699" cy="3194720"/>
             <wp:effectExtent l="0" t="0" r="0" b="5715"/>
             <wp:docPr id="9" name="Picture 9"/>
@@ -6878,7 +7004,7 @@
           <w:noProof/>
         </w:rPr>
         <w:drawing>
-          <wp:inline distT="0" distB="0" distL="0" distR="0">
+          <wp:inline distT="0" distB="0" distL="0" distR="0" wp14:anchorId="306ACE5E" wp14:editId="0C7BB1FC">
             <wp:extent cx="5172342" cy="3562065"/>
             <wp:effectExtent l="0" t="0" r="0" b="635"/>
             <wp:docPr id="10" name="Picture 10"/>
@@ -7176,7 +7302,7 @@
           <w:noProof/>
         </w:rPr>
         <w:drawing>
-          <wp:inline distT="0" distB="0" distL="0" distR="0">
+          <wp:inline distT="0" distB="0" distL="0" distR="0" wp14:anchorId="0067CF1E" wp14:editId="298158B7">
             <wp:extent cx="5810250" cy="3019425"/>
             <wp:effectExtent l="0" t="0" r="0" b="9525"/>
             <wp:docPr id="11" name="Picture 11"/>
@@ -7484,7 +7610,7 @@
           <w:noProof/>
         </w:rPr>
         <w:drawing>
-          <wp:inline distT="0" distB="0" distL="0" distR="0">
+          <wp:inline distT="0" distB="0" distL="0" distR="0" wp14:anchorId="62351B67" wp14:editId="2A692C1D">
             <wp:extent cx="5429250" cy="3057525"/>
             <wp:effectExtent l="0" t="0" r="0" b="9525"/>
             <wp:docPr id="12" name="Picture 12"/>
@@ -7554,15 +7680,12 @@
         <w:t>'.</w:t>
       </w:r>
     </w:p>
-    <w:p>
-      <w:bookmarkStart w:id="8" w:name="_GoBack"/>
-      <w:bookmarkEnd w:id="8"/>
-    </w:p>
+    <w:p/>
     <w:p>
       <w:pPr>
         <w:pStyle w:val="Heading1"/>
       </w:pPr>
-      <w:bookmarkStart w:id="9" w:name="_Toc480594223"/>
+      <w:bookmarkStart w:id="8" w:name="_Toc480758632"/>
       <w:r>
         <w:lastRenderedPageBreak/>
         <w:t>VI.</w:t>
@@ -7575,13 +7698,18 @@
         <w:t>e</w:t>
       </w:r>
       <w:r>
-        <w:t xml:space="preserve"> (for the entire project)</w:t>
-      </w:r>
-      <w:bookmarkEnd w:id="9"/>
+        <w:t xml:space="preserve"> </w:t>
+      </w:r>
+      <w:bookmarkEnd w:id="8"/>
     </w:p>
     <w:p>
       <w:r>
-        <w:t>The Adept Mail Server and Adept Mail Client will offer a secured email alternative for users interested in the confidentiality and integrity of their communications. Like competitive mail options, the Adept system will communicate over a secured TLS channel. That means that network sniffers and nodes between the Client and Server will not be able to intercept traffic as plain text. Unlike many other options, the Client will encrypt sensitive fields of its local storage and only decrypt those fields in RAM upon viewing. This ensures that even if the device on which the Client is installed is compromised physically or otherwise, the local storage won't be.</w:t>
+        <w:t>The Adept Mail Server and Adept Mail Client will offer a secured email alternative for users interested in the confidentiality and integrity of their communications. Like competitive mail options, the Adept system will communicate over a secured TLS channel. That means that network sniffers and nodes between the Client and Server will not be able to intercept traffic as plain text. Unlike many other options, the Client will encrypt sensitive fields of its local storage and only decrypt those fields in RAM upon viewing. This ensures that even if the device on which the Client is installed is comp</w:t>
+      </w:r>
+      <w:bookmarkStart w:id="9" w:name="_GoBack"/>
+      <w:bookmarkEnd w:id="9"/>
+      <w:r>
+        <w:t>romised physically or otherwise, the local storage won't be.</w:t>
       </w:r>
     </w:p>
     <w:p>
@@ -7666,7 +7794,7 @@
       <w:pPr>
         <w:pStyle w:val="Heading1"/>
       </w:pPr>
-      <w:bookmarkStart w:id="10" w:name="_Toc480594224"/>
+      <w:bookmarkStart w:id="10" w:name="_Toc480758633"/>
       <w:r>
         <w:lastRenderedPageBreak/>
         <w:t>VII.</w:t>
@@ -7691,7 +7819,7 @@
       <w:pPr>
         <w:pStyle w:val="Heading1"/>
       </w:pPr>
-      <w:bookmarkStart w:id="11" w:name="_Toc480594225"/>
+      <w:bookmarkStart w:id="11" w:name="_Toc480758634"/>
       <w:r>
         <w:t>VIII.</w:t>
       </w:r>
@@ -7711,7 +7839,7 @@
       <w:pPr>
         <w:pStyle w:val="Heading1"/>
       </w:pPr>
-      <w:bookmarkStart w:id="12" w:name="_Toc480594226"/>
+      <w:bookmarkStart w:id="12" w:name="_Toc480758635"/>
       <w:r>
         <w:t>IX.</w:t>
       </w:r>
@@ -7793,13 +7921,8 @@
               <w:pStyle w:val="TableParagraph"/>
             </w:pPr>
             <w:r>
-              <w:t xml:space="preserve">Amani </w:t>
-            </w:r>
-            <w:proofErr w:type="spellStart"/>
-            <w:r>
-              <w:t>Konduru</w:t>
-            </w:r>
-            <w:proofErr w:type="spellEnd"/>
+              <w:t>Amani Konduru</w:t>
+            </w:r>
           </w:p>
         </w:tc>
         <w:tc>
@@ -7952,13 +8075,8 @@
               <w:pStyle w:val="TableParagraph"/>
             </w:pPr>
             <w:r>
-              <w:t xml:space="preserve">Paul David </w:t>
-            </w:r>
-            <w:proofErr w:type="spellStart"/>
-            <w:r>
-              <w:t>Utesch</w:t>
-            </w:r>
-            <w:proofErr w:type="spellEnd"/>
+              <w:t>Paul David Utesch</w:t>
+            </w:r>
           </w:p>
         </w:tc>
         <w:tc>
@@ -7989,16 +8107,18 @@
     </w:tbl>
     <w:p/>
     <w:p/>
-    <w:p/>
-    <w:p/>
-    <w:p/>
-    <w:p/>
+    <w:p>
+      <w:pPr>
+        <w:ind w:firstLine="0"/>
+      </w:pPr>
+    </w:p>
     <w:p>
       <w:pPr>
         <w:pStyle w:val="Heading1"/>
       </w:pPr>
-      <w:bookmarkStart w:id="13" w:name="_Toc480594227"/>
-      <w:r>
+      <w:bookmarkStart w:id="13" w:name="_Toc480758636"/>
+      <w:r>
+        <w:lastRenderedPageBreak/>
         <w:t>X.</w:t>
       </w:r>
       <w:r>
@@ -8199,13 +8319,8 @@
               <w:pStyle w:val="TableParagraph"/>
             </w:pPr>
             <w:r>
-              <w:t xml:space="preserve">Learn how to use </w:t>
-            </w:r>
-            <w:proofErr w:type="spellStart"/>
-            <w:r>
-              <w:t>VersionOne</w:t>
-            </w:r>
-            <w:proofErr w:type="spellEnd"/>
+              <w:t>Learn how to use VersionOne</w:t>
+            </w:r>
           </w:p>
         </w:tc>
         <w:tc>
@@ -9447,11 +9562,7 @@
               <w:pStyle w:val="TableParagraph"/>
             </w:pPr>
             <w:r>
-              <w:t>S-</w:t>
-            </w:r>
-            <w:r>
-              <w:lastRenderedPageBreak/>
-              <w:t>01040</w:t>
+              <w:t>S-01040</w:t>
             </w:r>
           </w:p>
         </w:tc>
@@ -9465,7 +9576,6 @@
             </w:pPr>
             <w:proofErr w:type="spellStart"/>
             <w:r>
-              <w:lastRenderedPageBreak/>
               <w:t>akonduru</w:t>
             </w:r>
             <w:proofErr w:type="spellEnd"/>
@@ -9480,11 +9590,7 @@
               <w:pStyle w:val="TableParagraph"/>
             </w:pPr>
             <w:r>
-              <w:t>D</w:t>
-            </w:r>
-            <w:r>
-              <w:lastRenderedPageBreak/>
-              <w:t>one</w:t>
+              <w:t>Done</w:t>
             </w:r>
           </w:p>
         </w:tc>
@@ -9497,7 +9603,6 @@
               <w:pStyle w:val="TableParagraph"/>
             </w:pPr>
             <w:r>
-              <w:lastRenderedPageBreak/>
               <w:t>1</w:t>
             </w:r>
           </w:p>
@@ -9669,6 +9774,7 @@
               <w:pStyle w:val="TableParagraph"/>
             </w:pPr>
             <w:r>
+              <w:lastRenderedPageBreak/>
               <w:t xml:space="preserve">Set up </w:t>
             </w:r>
             <w:proofErr w:type="spellStart"/>
@@ -10653,7 +10759,7 @@
       <w:pPr>
         <w:pStyle w:val="Heading1"/>
       </w:pPr>
-      <w:bookmarkStart w:id="14" w:name="_Toc480594228"/>
+      <w:bookmarkStart w:id="14" w:name="_Toc480758637"/>
       <w:r>
         <w:t>XI.</w:t>
       </w:r>
@@ -10714,11 +10820,14 @@
         <w:rPr>
           <w:b/>
         </w:rPr>
+        <w:t xml:space="preserve">Asymmetric Encryption: </w:t>
+      </w:r>
+      <w:r>
+        <w:t xml:space="preserve">Asymmetric Encryption, also known as Public Key Encryption, is a type of encryption where anyone in possession of a public key can encrypt a message. That message can then only be decrypted with a private key. This method is often used for identity authentication because it is computationally expensive. Once authentication is completed, </w:t>
+      </w:r>
+      <w:r>
         <w:lastRenderedPageBreak/>
-        <w:t xml:space="preserve">Asymmetric Encryption: </w:t>
-      </w:r>
-      <w:r>
-        <w:t>Asymmetric Encryption, also known as Public Key Encryption, is a type of encryption where anyone in possession of a public key can encrypt a message. That message can then only be decrypted with a private key. This method is often used for identity authentication because it is computationally expensive. Once authentication is completed, communications will then often transition into symmetric encryption after generating a symmetric encryption key.</w:t>
+        <w:t>communications will then often transition into symmetric encryption after generating a symmetric encryption key.</w:t>
       </w:r>
     </w:p>
     <w:p>
@@ -10857,7 +10966,6 @@
         <w:rPr>
           <w:b/>
         </w:rPr>
-        <w:lastRenderedPageBreak/>
         <w:t>IMAP protocol:</w:t>
       </w:r>
       <w:r>
@@ -10888,7 +10996,11 @@
       </w:r>
       <w:proofErr w:type="spellEnd"/>
       <w:r>
-        <w:t>. It can also be used as a communications protocol in a private network (either an intranet or an extranet). TCP (Transmission Control Protocol) is layered on top of IP to provide certain network control and data validation features for many internet communications.</w:t>
+        <w:t xml:space="preserve">. It can also be used as a communications protocol in a private network (either an </w:t>
+      </w:r>
+      <w:r>
+        <w:lastRenderedPageBreak/>
+        <w:t>intranet or an extranet). TCP (Transmission Control Protocol) is layered on top of IP to provide certain network control and data validation features for many internet communications.</w:t>
       </w:r>
     </w:p>
     <w:p>
@@ -10937,7 +11049,7 @@
       <w:pPr>
         <w:pStyle w:val="Heading1"/>
       </w:pPr>
-      <w:bookmarkStart w:id="15" w:name="_Toc480594229"/>
+      <w:bookmarkStart w:id="15" w:name="_Toc480758638"/>
       <w:r>
         <w:lastRenderedPageBreak/>
         <w:t>XXI</w:t>
@@ -10957,7 +11069,7 @@
           <w:noProof/>
         </w:rPr>
         <w:drawing>
-          <wp:inline distT="0" distB="0" distL="0" distR="0">
+          <wp:inline distT="0" distB="0" distL="0" distR="0" wp14:anchorId="7406C448" wp14:editId="42A4ED20">
             <wp:extent cx="5704176" cy="7381875"/>
             <wp:effectExtent l="0" t="0" r="0" b="0"/>
             <wp:docPr id="2" name="Picture 2" descr="C:\Users\akonduru2\Desktop\Resume\RESUME1img.jpg"/>
@@ -11011,7 +11123,7 @@
       <w:pPr>
         <w:pStyle w:val="Heading1"/>
       </w:pPr>
-      <w:bookmarkStart w:id="16" w:name="_Toc480594230"/>
+      <w:bookmarkStart w:id="16" w:name="_Toc480758639"/>
       <w:r>
         <w:lastRenderedPageBreak/>
         <w:t>XXII</w:t>
@@ -11036,8 +11148,8 @@
 </file>
 
 <file path=word/numbering.xml><?xml version="1.0" encoding="utf-8"?>
-<w:numbering xmlns:wpc="http://schemas.microsoft.com/office/word/2010/wordprocessingCanvas" xmlns:cx="http://schemas.microsoft.com/office/drawing/2014/chartex" xmlns:cx1="http://schemas.microsoft.com/office/drawing/2015/9/8/chartex" xmlns:cx2="http://schemas.microsoft.com/office/drawing/2015/10/21/chartex" xmlns:cx3="http://schemas.microsoft.com/office/drawing/2016/5/9/chartex" xmlns:cx4="http://schemas.microsoft.com/office/drawing/2016/5/10/chartex" xmlns:cx5="http://schemas.microsoft.com/office/drawing/2016/5/11/chartex" xmlns:cx6="http://schemas.microsoft.com/office/drawing/2016/5/12/chartex" xmlns:cx7="http://schemas.microsoft.com/office/drawing/2016/5/13/chartex" xmlns:cx8="http://schemas.microsoft.com/office/drawing/2016/5/14/chartex" xmlns:mc="http://schemas.openxmlformats.org/markup-compatibility/2006" xmlns:o="urn:schemas-microsoft-com:office:office" xmlns:r="http://schemas.openxmlformats.org/officeDocument/2006/relationships" xmlns:m="http://schemas.openxmlformats.org/officeDocument/2006/math" xmlns:v="urn:schemas-microsoft-com:vml" xmlns:wp14="http://schemas.microsoft.com/office/word/2010/wordprocessingDrawing" xmlns:wp="http://schemas.openxmlformats.org/drawingml/2006/wordprocessingDrawing" xmlns:w10="urn:schemas-microsoft-com:office:word" xmlns:w="http://schemas.openxmlformats.org/wordprocessingml/2006/main" xmlns:w14="http://schemas.microsoft.com/office/word/2010/wordml" xmlns:w15="http://schemas.microsoft.com/office/word/2012/wordml" xmlns:w16se="http://schemas.microsoft.com/office/word/2015/wordml/symex" xmlns:wpg="http://schemas.microsoft.com/office/word/2010/wordprocessingGroup" xmlns:wpi="http://schemas.microsoft.com/office/word/2010/wordprocessingInk" xmlns:wne="http://schemas.microsoft.com/office/word/2006/wordml" xmlns:wps="http://schemas.microsoft.com/office/word/2010/wordprocessingShape" mc:Ignorable="w14 w15 w16se wp14">
-  <w:abstractNum w:abstractNumId="0" w15:restartNumberingAfterBreak="0">
+<w:numbering xmlns:wpc="http://schemas.microsoft.com/office/word/2010/wordprocessingCanvas" xmlns:mc="http://schemas.openxmlformats.org/markup-compatibility/2006" xmlns:o="urn:schemas-microsoft-com:office:office" xmlns:r="http://schemas.openxmlformats.org/officeDocument/2006/relationships" xmlns:m="http://schemas.openxmlformats.org/officeDocument/2006/math" xmlns:v="urn:schemas-microsoft-com:vml" xmlns:wp14="http://schemas.microsoft.com/office/word/2010/wordprocessingDrawing" xmlns:wp="http://schemas.openxmlformats.org/drawingml/2006/wordprocessingDrawing" xmlns:w10="urn:schemas-microsoft-com:office:word" xmlns:w="http://schemas.openxmlformats.org/wordprocessingml/2006/main" xmlns:w14="http://schemas.microsoft.com/office/word/2010/wordml" xmlns:w15="http://schemas.microsoft.com/office/word/2012/wordml" xmlns:wpg="http://schemas.microsoft.com/office/word/2010/wordprocessingGroup" xmlns:wpi="http://schemas.microsoft.com/office/word/2010/wordprocessingInk" xmlns:wne="http://schemas.microsoft.com/office/word/2006/wordml" xmlns:wps="http://schemas.microsoft.com/office/word/2010/wordprocessingShape" mc:Ignorable="w14 w15 wp14">
+  <w:abstractNum w:abstractNumId="0">
     <w:nsid w:val="17542BFB"/>
     <w:multiLevelType w:val="hybridMultilevel"/>
     <w:tmpl w:val="F19235D2"/>
@@ -11123,7 +11235,7 @@
       </w:pPr>
     </w:lvl>
   </w:abstractNum>
-  <w:abstractNum w:abstractNumId="1" w15:restartNumberingAfterBreak="0">
+  <w:abstractNum w:abstractNumId="1">
     <w:nsid w:val="4AEF7B97"/>
     <w:multiLevelType w:val="multilevel"/>
     <w:tmpl w:val="FA5ADDEE"/>
@@ -11244,7 +11356,7 @@
       </w:rPr>
     </w:lvl>
   </w:abstractNum>
-  <w:abstractNum w:abstractNumId="2" w15:restartNumberingAfterBreak="0">
+  <w:abstractNum w:abstractNumId="2">
     <w:nsid w:val="6EA80278"/>
     <w:multiLevelType w:val="hybridMultilevel"/>
     <w:tmpl w:val="C2326BEA"/>
@@ -11357,7 +11469,7 @@
       </w:rPr>
     </w:lvl>
   </w:abstractNum>
-  <w:abstractNum w:abstractNumId="3" w15:restartNumberingAfterBreak="0">
+  <w:abstractNum w:abstractNumId="3">
     <w:nsid w:val="73D878B7"/>
     <w:multiLevelType w:val="hybridMultilevel"/>
     <w:tmpl w:val="B85E9334"/>
@@ -11462,7 +11574,7 @@
 </file>
 
 <file path=word/styles.xml><?xml version="1.0" encoding="utf-8"?>
-<w:styles xmlns:mc="http://schemas.openxmlformats.org/markup-compatibility/2006" xmlns:r="http://schemas.openxmlformats.org/officeDocument/2006/relationships" xmlns:w="http://schemas.openxmlformats.org/wordprocessingml/2006/main" xmlns:w14="http://schemas.microsoft.com/office/word/2010/wordml" xmlns:w15="http://schemas.microsoft.com/office/word/2012/wordml" xmlns:w16se="http://schemas.microsoft.com/office/word/2015/wordml/symex" mc:Ignorable="w14 w15 w16se">
+<w:styles xmlns:mc="http://schemas.openxmlformats.org/markup-compatibility/2006" xmlns:r="http://schemas.openxmlformats.org/officeDocument/2006/relationships" xmlns:w="http://schemas.openxmlformats.org/wordprocessingml/2006/main" xmlns:w14="http://schemas.microsoft.com/office/word/2010/wordml" xmlns:w15="http://schemas.microsoft.com/office/word/2012/wordml" mc:Ignorable="w14 w15">
   <w:docDefaults>
     <w:rPrDefault>
       <w:rPr>
@@ -11478,7 +11590,7 @@
       </w:pPr>
     </w:pPrDefault>
   </w:docDefaults>
-  <w:latentStyles w:defLockedState="0" w:defUIPriority="99" w:defSemiHidden="0" w:defUnhideWhenUsed="0" w:defQFormat="0" w:count="374">
+  <w:latentStyles w:defLockedState="0" w:defUIPriority="99" w:defSemiHidden="0" w:defUnhideWhenUsed="0" w:defQFormat="0" w:count="371">
     <w:lsdException w:name="Normal" w:uiPriority="0" w:qFormat="1"/>
     <w:lsdException w:name="heading 1" w:uiPriority="9" w:qFormat="1"/>
     <w:lsdException w:name="heading 2" w:semiHidden="1" w:uiPriority="9" w:unhideWhenUsed="1" w:qFormat="1"/>
@@ -11850,9 +11962,6 @@
     <w:lsdException w:name="List Table 5 Dark Accent 6" w:uiPriority="50"/>
     <w:lsdException w:name="List Table 6 Colorful Accent 6" w:uiPriority="51"/>
     <w:lsdException w:name="List Table 7 Colorful Accent 6" w:uiPriority="52"/>
-    <w:lsdException w:name="Mention" w:semiHidden="1" w:unhideWhenUsed="1"/>
-    <w:lsdException w:name="Smart Hyperlink" w:semiHidden="1" w:unhideWhenUsed="1"/>
-    <w:lsdException w:name="Hashtag" w:semiHidden="1" w:unhideWhenUsed="1"/>
   </w:latentStyles>
   <w:style w:type="paragraph" w:default="1" w:styleId="Normal">
     <w:name w:val="Normal"/>
@@ -12132,7 +12241,7 @@
       </w:rPr>
     </w:tblStylePr>
   </w:style>
-  <w:style w:type="character" w:styleId="Mention">
+  <w:style w:type="character" w:customStyle="1" w:styleId="Mention">
     <w:name w:val="Mention"/>
     <w:basedOn w:val="DefaultParagraphFont"/>
     <w:uiPriority w:val="99"/>
@@ -12145,6 +12254,538 @@
     </w:rPr>
   </w:style>
 </w:styles>
+</file>
+
+<file path=word/glossary/document.xml><?xml version="1.0" encoding="utf-8"?>
+<w:glossaryDocument xmlns:wpc="http://schemas.microsoft.com/office/word/2010/wordprocessingCanvas" xmlns:mc="http://schemas.openxmlformats.org/markup-compatibility/2006" xmlns:o="urn:schemas-microsoft-com:office:office" xmlns:r="http://schemas.openxmlformats.org/officeDocument/2006/relationships" xmlns:m="http://schemas.openxmlformats.org/officeDocument/2006/math" xmlns:v="urn:schemas-microsoft-com:vml" xmlns:wp14="http://schemas.microsoft.com/office/word/2010/wordprocessingDrawing" xmlns:wp="http://schemas.openxmlformats.org/drawingml/2006/wordprocessingDrawing" xmlns:w10="urn:schemas-microsoft-com:office:word" xmlns:w="http://schemas.openxmlformats.org/wordprocessingml/2006/main" xmlns:w14="http://schemas.microsoft.com/office/word/2010/wordml" xmlns:w15="http://schemas.microsoft.com/office/word/2012/wordml" xmlns:wpg="http://schemas.microsoft.com/office/word/2010/wordprocessingGroup" xmlns:wpi="http://schemas.microsoft.com/office/word/2010/wordprocessingInk" xmlns:wne="http://schemas.microsoft.com/office/word/2006/wordml" xmlns:wps="http://schemas.microsoft.com/office/word/2010/wordprocessingShape" mc:Ignorable="w14 w15 wp14"/>
+</file>
+
+<file path=word/glossary/fontTable.xml><?xml version="1.0" encoding="utf-8"?>
+<w:fonts xmlns:mc="http://schemas.openxmlformats.org/markup-compatibility/2006" xmlns:r="http://schemas.openxmlformats.org/officeDocument/2006/relationships" xmlns:w="http://schemas.openxmlformats.org/wordprocessingml/2006/main" xmlns:w14="http://schemas.microsoft.com/office/word/2010/wordml" xmlns:w15="http://schemas.microsoft.com/office/word/2012/wordml" mc:Ignorable="w14 w15">
+  <w:font w:name="Times New Roman">
+    <w:panose1 w:val="02020603050405020304"/>
+    <w:charset w:val="00"/>
+    <w:family w:val="roman"/>
+    <w:pitch w:val="variable"/>
+    <w:sig w:usb0="E0002EFF" w:usb1="C0007843" w:usb2="00000009" w:usb3="00000000" w:csb0="000001FF" w:csb1="00000000"/>
+  </w:font>
+  <w:font w:name="Wingdings">
+    <w:panose1 w:val="05000000000000000000"/>
+    <w:charset w:val="02"/>
+    <w:family w:val="auto"/>
+    <w:pitch w:val="variable"/>
+    <w:sig w:usb0="00000000" w:usb1="10000000" w:usb2="00000000" w:usb3="00000000" w:csb0="80000000" w:csb1="00000000"/>
+  </w:font>
+  <w:font w:name="Courier New">
+    <w:panose1 w:val="02070309020205020404"/>
+    <w:charset w:val="00"/>
+    <w:family w:val="modern"/>
+    <w:pitch w:val="fixed"/>
+    <w:sig w:usb0="E0002EFF" w:usb1="C0007843" w:usb2="00000009" w:usb3="00000000" w:csb0="000001FF" w:csb1="00000000"/>
+  </w:font>
+  <w:font w:name="Symbol">
+    <w:panose1 w:val="05050102010706020507"/>
+    <w:charset w:val="02"/>
+    <w:family w:val="roman"/>
+    <w:pitch w:val="variable"/>
+    <w:sig w:usb0="00000000" w:usb1="10000000" w:usb2="00000000" w:usb3="00000000" w:csb0="80000000" w:csb1="00000000"/>
+  </w:font>
+  <w:font w:name="Calibri">
+    <w:panose1 w:val="020F0502020204030204"/>
+    <w:charset w:val="00"/>
+    <w:family w:val="swiss"/>
+    <w:pitch w:val="variable"/>
+    <w:sig w:usb0="E00002FF" w:usb1="4000ACFF" w:usb2="00000001" w:usb3="00000000" w:csb0="0000019F" w:csb1="00000000"/>
+  </w:font>
+  <w:font w:name="Calibri Light">
+    <w:panose1 w:val="020F0302020204030204"/>
+    <w:charset w:val="00"/>
+    <w:family w:val="swiss"/>
+    <w:pitch w:val="variable"/>
+    <w:sig w:usb0="A00002EF" w:usb1="4000207B" w:usb2="00000000" w:usb3="00000000" w:csb0="0000019F" w:csb1="00000000"/>
+  </w:font>
+</w:fonts>
+</file>
+
+<file path=word/glossary/settings.xml><?xml version="1.0" encoding="utf-8"?>
+<w:settings xmlns:mc="http://schemas.openxmlformats.org/markup-compatibility/2006" xmlns:o="urn:schemas-microsoft-com:office:office" xmlns:r="http://schemas.openxmlformats.org/officeDocument/2006/relationships" xmlns:m="http://schemas.openxmlformats.org/officeDocument/2006/math" xmlns:v="urn:schemas-microsoft-com:vml" xmlns:w10="urn:schemas-microsoft-com:office:word" xmlns:w="http://schemas.openxmlformats.org/wordprocessingml/2006/main" xmlns:w14="http://schemas.microsoft.com/office/word/2010/wordml" xmlns:w15="http://schemas.microsoft.com/office/word/2012/wordml" xmlns:sl="http://schemas.openxmlformats.org/schemaLibrary/2006/main" mc:Ignorable="w14 w15">
+  <w:view w:val="normal"/>
+  <w:defaultTabStop w:val="720"/>
+  <w:characterSpacingControl w:val="doNotCompress"/>
+  <w:compat>
+    <w:useFELayout/>
+    <w:compatSetting w:name="compatibilityMode" w:uri="http://schemas.microsoft.com/office/word" w:val="15"/>
+    <w:compatSetting w:name="overrideTableStyleFontSizeAndJustification" w:uri="http://schemas.microsoft.com/office/word" w:val="1"/>
+    <w:compatSetting w:name="enableOpenTypeFeatures" w:uri="http://schemas.microsoft.com/office/word" w:val="1"/>
+    <w:compatSetting w:name="doNotFlipMirrorIndents" w:uri="http://schemas.microsoft.com/office/word" w:val="1"/>
+    <w:compatSetting w:name="differentiateMultirowTableHeaders" w:uri="http://schemas.microsoft.com/office/word" w:val="1"/>
+  </w:compat>
+  <w:rsids>
+    <w:rsidRoot w:val="00902945"/>
+    <w:rsid w:val="00902945"/>
+  </w:rsids>
+  <m:mathPr>
+    <m:mathFont m:val="Cambria Math"/>
+    <m:brkBin m:val="before"/>
+    <m:brkBinSub m:val="--"/>
+    <m:smallFrac m:val="0"/>
+    <m:dispDef/>
+    <m:lMargin m:val="0"/>
+    <m:rMargin m:val="0"/>
+    <m:defJc m:val="centerGroup"/>
+    <m:wrapIndent m:val="1440"/>
+    <m:intLim m:val="subSup"/>
+    <m:naryLim m:val="undOvr"/>
+  </m:mathPr>
+  <w:themeFontLang w:val="en-US"/>
+  <w:clrSchemeMapping w:bg1="light1" w:t1="dark1" w:bg2="light2" w:t2="dark2" w:accent1="accent1" w:accent2="accent2" w:accent3="accent3" w:accent4="accent4" w:accent5="accent5" w:accent6="accent6" w:hyperlink="hyperlink" w:followedHyperlink="followedHyperlink"/>
+  <w:decimalSymbol w:val="."/>
+  <w:listSeparator w:val=","/>
+  <w15:chartTrackingRefBased/>
+</w:settings>
+</file>
+
+<file path=word/glossary/styles.xml><?xml version="1.0" encoding="utf-8"?>
+<w:styles xmlns:mc="http://schemas.openxmlformats.org/markup-compatibility/2006" xmlns:r="http://schemas.openxmlformats.org/officeDocument/2006/relationships" xmlns:w="http://schemas.openxmlformats.org/wordprocessingml/2006/main" xmlns:w14="http://schemas.microsoft.com/office/word/2010/wordml" xmlns:w15="http://schemas.microsoft.com/office/word/2012/wordml" mc:Ignorable="w14 w15">
+  <w:docDefaults>
+    <w:rPrDefault>
+      <w:rPr>
+        <w:rFonts w:asciiTheme="minorHAnsi" w:eastAsiaTheme="minorEastAsia" w:hAnsiTheme="minorHAnsi" w:cstheme="minorBidi"/>
+        <w:sz w:val="22"/>
+        <w:szCs w:val="22"/>
+        <w:lang w:val="en-US" w:eastAsia="en-US" w:bidi="ar-SA"/>
+      </w:rPr>
+    </w:rPrDefault>
+    <w:pPrDefault>
+      <w:pPr>
+        <w:spacing w:after="160" w:line="259" w:lineRule="auto"/>
+      </w:pPr>
+    </w:pPrDefault>
+  </w:docDefaults>
+  <w:latentStyles w:defLockedState="0" w:defUIPriority="99" w:defSemiHidden="0" w:defUnhideWhenUsed="0" w:defQFormat="0" w:count="371">
+    <w:lsdException w:name="Normal" w:uiPriority="0" w:qFormat="1"/>
+    <w:lsdException w:name="heading 1" w:uiPriority="9" w:qFormat="1"/>
+    <w:lsdException w:name="heading 2" w:semiHidden="1" w:uiPriority="9" w:unhideWhenUsed="1" w:qFormat="1"/>
+    <w:lsdException w:name="heading 3" w:semiHidden="1" w:uiPriority="9" w:unhideWhenUsed="1" w:qFormat="1"/>
+    <w:lsdException w:name="heading 4" w:semiHidden="1" w:uiPriority="9" w:unhideWhenUsed="1" w:qFormat="1"/>
+    <w:lsdException w:name="heading 5" w:semiHidden="1" w:uiPriority="9" w:unhideWhenUsed="1" w:qFormat="1"/>
+    <w:lsdException w:name="heading 6" w:semiHidden="1" w:uiPriority="9" w:unhideWhenUsed="1" w:qFormat="1"/>
+    <w:lsdException w:name="heading 7" w:semiHidden="1" w:uiPriority="9" w:unhideWhenUsed="1" w:qFormat="1"/>
+    <w:lsdException w:name="heading 8" w:semiHidden="1" w:uiPriority="9" w:unhideWhenUsed="1" w:qFormat="1"/>
+    <w:lsdException w:name="heading 9" w:semiHidden="1" w:uiPriority="9" w:unhideWhenUsed="1" w:qFormat="1"/>
+    <w:lsdException w:name="index 1" w:semiHidden="1" w:unhideWhenUsed="1"/>
+    <w:lsdException w:name="index 2" w:semiHidden="1" w:unhideWhenUsed="1"/>
+    <w:lsdException w:name="index 3" w:semiHidden="1" w:unhideWhenUsed="1"/>
+    <w:lsdException w:name="index 4" w:semiHidden="1" w:unhideWhenUsed="1"/>
+    <w:lsdException w:name="index 5" w:semiHidden="1" w:unhideWhenUsed="1"/>
+    <w:lsdException w:name="index 6" w:semiHidden="1" w:unhideWhenUsed="1"/>
+    <w:lsdException w:name="index 7" w:semiHidden="1" w:unhideWhenUsed="1"/>
+    <w:lsdException w:name="index 8" w:semiHidden="1" w:unhideWhenUsed="1"/>
+    <w:lsdException w:name="index 9" w:semiHidden="1" w:unhideWhenUsed="1"/>
+    <w:lsdException w:name="toc 1" w:semiHidden="1" w:uiPriority="39" w:unhideWhenUsed="1"/>
+    <w:lsdException w:name="toc 2" w:semiHidden="1" w:uiPriority="39" w:unhideWhenUsed="1"/>
+    <w:lsdException w:name="toc 3" w:semiHidden="1" w:uiPriority="39" w:unhideWhenUsed="1"/>
+    <w:lsdException w:name="toc 4" w:semiHidden="1" w:uiPriority="39" w:unhideWhenUsed="1"/>
+    <w:lsdException w:name="toc 5" w:semiHidden="1" w:uiPriority="39" w:unhideWhenUsed="1"/>
+    <w:lsdException w:name="toc 6" w:semiHidden="1" w:uiPriority="39" w:unhideWhenUsed="1"/>
+    <w:lsdException w:name="toc 7" w:semiHidden="1" w:uiPriority="39" w:unhideWhenUsed="1"/>
+    <w:lsdException w:name="toc 8" w:semiHidden="1" w:uiPriority="39" w:unhideWhenUsed="1"/>
+    <w:lsdException w:name="toc 9" w:semiHidden="1" w:uiPriority="39" w:unhideWhenUsed="1"/>
+    <w:lsdException w:name="Normal Indent" w:semiHidden="1" w:unhideWhenUsed="1"/>
+    <w:lsdException w:name="footnote text" w:semiHidden="1" w:unhideWhenUsed="1"/>
+    <w:lsdException w:name="annotation text" w:semiHidden="1" w:unhideWhenUsed="1"/>
+    <w:lsdException w:name="header" w:semiHidden="1" w:unhideWhenUsed="1"/>
+    <w:lsdException w:name="footer" w:semiHidden="1" w:unhideWhenUsed="1"/>
+    <w:lsdException w:name="index heading" w:semiHidden="1" w:unhideWhenUsed="1"/>
+    <w:lsdException w:name="caption" w:semiHidden="1" w:uiPriority="35" w:unhideWhenUsed="1" w:qFormat="1"/>
+    <w:lsdException w:name="table of figures" w:semiHidden="1" w:unhideWhenUsed="1"/>
+    <w:lsdException w:name="envelope address" w:semiHidden="1" w:unhideWhenUsed="1"/>
+    <w:lsdException w:name="envelope return" w:semiHidden="1" w:unhideWhenUsed="1"/>
+    <w:lsdException w:name="footnote reference" w:semiHidden="1" w:unhideWhenUsed="1"/>
+    <w:lsdException w:name="annotation reference" w:semiHidden="1" w:unhideWhenUsed="1"/>
+    <w:lsdException w:name="line number" w:semiHidden="1" w:unhideWhenUsed="1"/>
+    <w:lsdException w:name="page number" w:semiHidden="1" w:unhideWhenUsed="1"/>
+    <w:lsdException w:name="endnote reference" w:semiHidden="1" w:unhideWhenUsed="1"/>
+    <w:lsdException w:name="endnote text" w:semiHidden="1" w:unhideWhenUsed="1"/>
+    <w:lsdException w:name="table of authorities" w:semiHidden="1" w:unhideWhenUsed="1"/>
+    <w:lsdException w:name="macro" w:semiHidden="1" w:unhideWhenUsed="1"/>
+    <w:lsdException w:name="toa heading" w:semiHidden="1" w:unhideWhenUsed="1"/>
+    <w:lsdException w:name="List" w:semiHidden="1" w:unhideWhenUsed="1"/>
+    <w:lsdException w:name="List Bullet" w:semiHidden="1" w:unhideWhenUsed="1"/>
+    <w:lsdException w:name="List Number" w:semiHidden="1" w:unhideWhenUsed="1"/>
+    <w:lsdException w:name="List 2" w:semiHidden="1" w:unhideWhenUsed="1"/>
+    <w:lsdException w:name="List 3" w:semiHidden="1" w:unhideWhenUsed="1"/>
+    <w:lsdException w:name="List 4" w:semiHidden="1" w:unhideWhenUsed="1"/>
+    <w:lsdException w:name="List 5" w:semiHidden="1" w:unhideWhenUsed="1"/>
+    <w:lsdException w:name="List Bullet 2" w:semiHidden="1" w:unhideWhenUsed="1"/>
+    <w:lsdException w:name="List Bullet 3" w:semiHidden="1" w:unhideWhenUsed="1"/>
+    <w:lsdException w:name="List Bullet 4" w:semiHidden="1" w:unhideWhenUsed="1"/>
+    <w:lsdException w:name="List Bullet 5" w:semiHidden="1" w:unhideWhenUsed="1"/>
+    <w:lsdException w:name="List Number 2" w:semiHidden="1" w:unhideWhenUsed="1"/>
+    <w:lsdException w:name="List Number 3" w:semiHidden="1" w:unhideWhenUsed="1"/>
+    <w:lsdException w:name="List Number 4" w:semiHidden="1" w:unhideWhenUsed="1"/>
+    <w:lsdException w:name="List Number 5" w:semiHidden="1" w:unhideWhenUsed="1"/>
+    <w:lsdException w:name="Title" w:uiPriority="10" w:qFormat="1"/>
+    <w:lsdException w:name="Closing" w:semiHidden="1" w:unhideWhenUsed="1"/>
+    <w:lsdException w:name="Signature" w:semiHidden="1" w:unhideWhenUsed="1"/>
+    <w:lsdException w:name="Default Paragraph Font" w:semiHidden="1" w:uiPriority="1" w:unhideWhenUsed="1"/>
+    <w:lsdException w:name="Body Text" w:semiHidden="1" w:unhideWhenUsed="1"/>
+    <w:lsdException w:name="Body Text Indent" w:semiHidden="1" w:unhideWhenUsed="1"/>
+    <w:lsdException w:name="List Continue" w:semiHidden="1" w:unhideWhenUsed="1"/>
+    <w:lsdException w:name="List Continue 2" w:semiHidden="1" w:unhideWhenUsed="1"/>
+    <w:lsdException w:name="List Continue 3" w:semiHidden="1" w:unhideWhenUsed="1"/>
+    <w:lsdException w:name="List Continue 4" w:semiHidden="1" w:unhideWhenUsed="1"/>
+    <w:lsdException w:name="List Continue 5" w:semiHidden="1" w:unhideWhenUsed="1"/>
+    <w:lsdException w:name="Message Header" w:semiHidden="1" w:unhideWhenUsed="1"/>
+    <w:lsdException w:name="Subtitle" w:uiPriority="11" w:qFormat="1"/>
+    <w:lsdException w:name="Salutation" w:semiHidden="1" w:unhideWhenUsed="1"/>
+    <w:lsdException w:name="Date" w:semiHidden="1" w:unhideWhenUsed="1"/>
+    <w:lsdException w:name="Body Text First Indent" w:semiHidden="1" w:unhideWhenUsed="1"/>
+    <w:lsdException w:name="Body Text First Indent 2" w:semiHidden="1" w:unhideWhenUsed="1"/>
+    <w:lsdException w:name="Note Heading" w:semiHidden="1" w:unhideWhenUsed="1"/>
+    <w:lsdException w:name="Body Text 2" w:semiHidden="1" w:unhideWhenUsed="1"/>
+    <w:lsdException w:name="Body Text 3" w:semiHidden="1" w:unhideWhenUsed="1"/>
+    <w:lsdException w:name="Body Text Indent 2" w:semiHidden="1" w:unhideWhenUsed="1"/>
+    <w:lsdException w:name="Body Text Indent 3" w:semiHidden="1" w:unhideWhenUsed="1"/>
+    <w:lsdException w:name="Block Text" w:semiHidden="1" w:unhideWhenUsed="1"/>
+    <w:lsdException w:name="Hyperlink" w:semiHidden="1" w:unhideWhenUsed="1"/>
+    <w:lsdException w:name="FollowedHyperlink" w:semiHidden="1" w:unhideWhenUsed="1"/>
+    <w:lsdException w:name="Strong" w:uiPriority="22" w:qFormat="1"/>
+    <w:lsdException w:name="Emphasis" w:uiPriority="20" w:qFormat="1"/>
+    <w:lsdException w:name="Document Map" w:semiHidden="1" w:unhideWhenUsed="1"/>
+    <w:lsdException w:name="Plain Text" w:semiHidden="1" w:unhideWhenUsed="1"/>
+    <w:lsdException w:name="E-mail Signature" w:semiHidden="1" w:unhideWhenUsed="1"/>
+    <w:lsdException w:name="HTML Top of Form" w:semiHidden="1" w:unhideWhenUsed="1"/>
+    <w:lsdException w:name="HTML Bottom of Form" w:semiHidden="1" w:unhideWhenUsed="1"/>
+    <w:lsdException w:name="Normal (Web)" w:semiHidden="1" w:unhideWhenUsed="1"/>
+    <w:lsdException w:name="HTML Acronym" w:semiHidden="1" w:unhideWhenUsed="1"/>
+    <w:lsdException w:name="HTML Address" w:semiHidden="1" w:unhideWhenUsed="1"/>
+    <w:lsdException w:name="HTML Cite" w:semiHidden="1" w:unhideWhenUsed="1"/>
+    <w:lsdException w:name="HTML Code" w:semiHidden="1" w:unhideWhenUsed="1"/>
+    <w:lsdException w:name="HTML Definition" w:semiHidden="1" w:unhideWhenUsed="1"/>
+    <w:lsdException w:name="HTML Keyboard" w:semiHidden="1" w:unhideWhenUsed="1"/>
+    <w:lsdException w:name="HTML Preformatted" w:semiHidden="1" w:unhideWhenUsed="1"/>
+    <w:lsdException w:name="HTML Sample" w:semiHidden="1" w:unhideWhenUsed="1"/>
+    <w:lsdException w:name="HTML Typewriter" w:semiHidden="1" w:unhideWhenUsed="1"/>
+    <w:lsdException w:name="HTML Variable" w:semiHidden="1" w:unhideWhenUsed="1"/>
+    <w:lsdException w:name="Normal Table" w:semiHidden="1" w:unhideWhenUsed="1"/>
+    <w:lsdException w:name="annotation subject" w:semiHidden="1" w:unhideWhenUsed="1"/>
+    <w:lsdException w:name="No List" w:semiHidden="1" w:unhideWhenUsed="1"/>
+    <w:lsdException w:name="Outline List 1" w:semiHidden="1" w:unhideWhenUsed="1"/>
+    <w:lsdException w:name="Outline List 2" w:semiHidden="1" w:unhideWhenUsed="1"/>
+    <w:lsdException w:name="Outline List 3" w:semiHidden="1" w:unhideWhenUsed="1"/>
+    <w:lsdException w:name="Table Simple 1" w:semiHidden="1" w:unhideWhenUsed="1"/>
+    <w:lsdException w:name="Table Simple 2" w:semiHidden="1" w:unhideWhenUsed="1"/>
+    <w:lsdException w:name="Table Simple 3" w:semiHidden="1" w:unhideWhenUsed="1"/>
+    <w:lsdException w:name="Table Classic 1" w:semiHidden="1" w:unhideWhenUsed="1"/>
+    <w:lsdException w:name="Table Classic 2" w:semiHidden="1" w:unhideWhenUsed="1"/>
+    <w:lsdException w:name="Table Classic 3" w:semiHidden="1" w:unhideWhenUsed="1"/>
+    <w:lsdException w:name="Table Classic 4" w:semiHidden="1" w:unhideWhenUsed="1"/>
+    <w:lsdException w:name="Table Colorful 1" w:semiHidden="1" w:unhideWhenUsed="1"/>
+    <w:lsdException w:name="Table Colorful 2" w:semiHidden="1" w:unhideWhenUsed="1"/>
+    <w:lsdException w:name="Table Colorful 3" w:semiHidden="1" w:unhideWhenUsed="1"/>
+    <w:lsdException w:name="Table Columns 1" w:semiHidden="1" w:unhideWhenUsed="1"/>
+    <w:lsdException w:name="Table Columns 2" w:semiHidden="1" w:unhideWhenUsed="1"/>
+    <w:lsdException w:name="Table Columns 3" w:semiHidden="1" w:unhideWhenUsed="1"/>
+    <w:lsdException w:name="Table Columns 4" w:semiHidden="1" w:unhideWhenUsed="1"/>
+    <w:lsdException w:name="Table Columns 5" w:semiHidden="1" w:unhideWhenUsed="1"/>
+    <w:lsdException w:name="Table Grid 1" w:semiHidden="1" w:unhideWhenUsed="1"/>
+    <w:lsdException w:name="Table Grid 2" w:semiHidden="1" w:unhideWhenUsed="1"/>
+    <w:lsdException w:name="Table Grid 3" w:semiHidden="1" w:unhideWhenUsed="1"/>
+    <w:lsdException w:name="Table Grid 4" w:semiHidden="1" w:unhideWhenUsed="1"/>
+    <w:lsdException w:name="Table Grid 5" w:semiHidden="1" w:unhideWhenUsed="1"/>
+    <w:lsdException w:name="Table Grid 6" w:semiHidden="1" w:unhideWhenUsed="1"/>
+    <w:lsdException w:name="Table Grid 7" w:semiHidden="1" w:unhideWhenUsed="1"/>
+    <w:lsdException w:name="Table Grid 8" w:semiHidden="1" w:unhideWhenUsed="1"/>
+    <w:lsdException w:name="Table List 1" w:semiHidden="1" w:unhideWhenUsed="1"/>
+    <w:lsdException w:name="Table List 2" w:semiHidden="1" w:unhideWhenUsed="1"/>
+    <w:lsdException w:name="Table List 3" w:semiHidden="1" w:unhideWhenUsed="1"/>
+    <w:lsdException w:name="Table List 4" w:semiHidden="1" w:unhideWhenUsed="1"/>
+    <w:lsdException w:name="Table List 5" w:semiHidden="1" w:unhideWhenUsed="1"/>
+    <w:lsdException w:name="Table List 6" w:semiHidden="1" w:unhideWhenUsed="1"/>
+    <w:lsdException w:name="Table List 7" w:semiHidden="1" w:unhideWhenUsed="1"/>
+    <w:lsdException w:name="Table List 8" w:semiHidden="1" w:unhideWhenUsed="1"/>
+    <w:lsdException w:name="Table 3D effects 1" w:semiHidden="1" w:unhideWhenUsed="1"/>
+    <w:lsdException w:name="Table 3D effects 2" w:semiHidden="1" w:unhideWhenUsed="1"/>
+    <w:lsdException w:name="Table 3D effects 3" w:semiHidden="1" w:unhideWhenUsed="1"/>
+    <w:lsdException w:name="Table Contemporary" w:semiHidden="1" w:unhideWhenUsed="1"/>
+    <w:lsdException w:name="Table Elegant" w:semiHidden="1" w:unhideWhenUsed="1"/>
+    <w:lsdException w:name="Table Professional" w:semiHidden="1" w:unhideWhenUsed="1"/>
+    <w:lsdException w:name="Table Subtle 1" w:semiHidden="1" w:unhideWhenUsed="1"/>
+    <w:lsdException w:name="Table Subtle 2" w:semiHidden="1" w:unhideWhenUsed="1"/>
+    <w:lsdException w:name="Table Web 1" w:semiHidden="1" w:unhideWhenUsed="1"/>
+    <w:lsdException w:name="Table Web 2" w:semiHidden="1" w:unhideWhenUsed="1"/>
+    <w:lsdException w:name="Table Web 3" w:semiHidden="1" w:unhideWhenUsed="1"/>
+    <w:lsdException w:name="Balloon Text" w:semiHidden="1" w:unhideWhenUsed="1"/>
+    <w:lsdException w:name="Table Grid" w:uiPriority="39"/>
+    <w:lsdException w:name="Table Theme" w:semiHidden="1" w:unhideWhenUsed="1"/>
+    <w:lsdException w:name="Placeholder Text" w:semiHidden="1"/>
+    <w:lsdException w:name="No Spacing" w:uiPriority="1" w:qFormat="1"/>
+    <w:lsdException w:name="Light Shading" w:uiPriority="60"/>
+    <w:lsdException w:name="Light List" w:uiPriority="61"/>
+    <w:lsdException w:name="Light Grid" w:uiPriority="62"/>
+    <w:lsdException w:name="Medium Shading 1" w:uiPriority="63"/>
+    <w:lsdException w:name="Medium Shading 2" w:uiPriority="64"/>
+    <w:lsdException w:name="Medium List 1" w:uiPriority="65"/>
+    <w:lsdException w:name="Medium List 2" w:uiPriority="66"/>
+    <w:lsdException w:name="Medium Grid 1" w:uiPriority="67"/>
+    <w:lsdException w:name="Medium Grid 2" w:uiPriority="68"/>
+    <w:lsdException w:name="Medium Grid 3" w:uiPriority="69"/>
+    <w:lsdException w:name="Dark List" w:uiPriority="70"/>
+    <w:lsdException w:name="Colorful Shading" w:uiPriority="71"/>
+    <w:lsdException w:name="Colorful List" w:uiPriority="72"/>
+    <w:lsdException w:name="Colorful Grid" w:uiPriority="73"/>
+    <w:lsdException w:name="Light Shading Accent 1" w:uiPriority="60"/>
+    <w:lsdException w:name="Light List Accent 1" w:uiPriority="61"/>
+    <w:lsdException w:name="Light Grid Accent 1" w:uiPriority="62"/>
+    <w:lsdException w:name="Medium Shading 1 Accent 1" w:uiPriority="63"/>
+    <w:lsdException w:name="Medium Shading 2 Accent 1" w:uiPriority="64"/>
+    <w:lsdException w:name="Medium List 1 Accent 1" w:uiPriority="65"/>
+    <w:lsdException w:name="Revision" w:semiHidden="1"/>
+    <w:lsdException w:name="List Paragraph" w:uiPriority="34" w:qFormat="1"/>
+    <w:lsdException w:name="Quote" w:uiPriority="29" w:qFormat="1"/>
+    <w:lsdException w:name="Intense Quote" w:uiPriority="30" w:qFormat="1"/>
+    <w:lsdException w:name="Medium List 2 Accent 1" w:uiPriority="66"/>
+    <w:lsdException w:name="Medium Grid 1 Accent 1" w:uiPriority="67"/>
+    <w:lsdException w:name="Medium Grid 2 Accent 1" w:uiPriority="68"/>
+    <w:lsdException w:name="Medium Grid 3 Accent 1" w:uiPriority="69"/>
+    <w:lsdException w:name="Dark List Accent 1" w:uiPriority="70"/>
+    <w:lsdException w:name="Colorful Shading Accent 1" w:uiPriority="71"/>
+    <w:lsdException w:name="Colorful List Accent 1" w:uiPriority="72"/>
+    <w:lsdException w:name="Colorful Grid Accent 1" w:uiPriority="73"/>
+    <w:lsdException w:name="Light Shading Accent 2" w:uiPriority="60"/>
+    <w:lsdException w:name="Light List Accent 2" w:uiPriority="61"/>
+    <w:lsdException w:name="Light Grid Accent 2" w:uiPriority="62"/>
+    <w:lsdException w:name="Medium Shading 1 Accent 2" w:uiPriority="63"/>
+    <w:lsdException w:name="Medium Shading 2 Accent 2" w:uiPriority="64"/>
+    <w:lsdException w:name="Medium List 1 Accent 2" w:uiPriority="65"/>
+    <w:lsdException w:name="Medium List 2 Accent 2" w:uiPriority="66"/>
+    <w:lsdException w:name="Medium Grid 1 Accent 2" w:uiPriority="67"/>
+    <w:lsdException w:name="Medium Grid 2 Accent 2" w:uiPriority="68"/>
+    <w:lsdException w:name="Medium Grid 3 Accent 2" w:uiPriority="69"/>
+    <w:lsdException w:name="Dark List Accent 2" w:uiPriority="70"/>
+    <w:lsdException w:name="Colorful Shading Accent 2" w:uiPriority="71"/>
+    <w:lsdException w:name="Colorful List Accent 2" w:uiPriority="72"/>
+    <w:lsdException w:name="Colorful Grid Accent 2" w:uiPriority="73"/>
+    <w:lsdException w:name="Light Shading Accent 3" w:uiPriority="60"/>
+    <w:lsdException w:name="Light List Accent 3" w:uiPriority="61"/>
+    <w:lsdException w:name="Light Grid Accent 3" w:uiPriority="62"/>
+    <w:lsdException w:name="Medium Shading 1 Accent 3" w:uiPriority="63"/>
+    <w:lsdException w:name="Medium Shading 2 Accent 3" w:uiPriority="64"/>
+    <w:lsdException w:name="Medium List 1 Accent 3" w:uiPriority="65"/>
+    <w:lsdException w:name="Medium List 2 Accent 3" w:uiPriority="66"/>
+    <w:lsdException w:name="Medium Grid 1 Accent 3" w:uiPriority="67"/>
+    <w:lsdException w:name="Medium Grid 2 Accent 3" w:uiPriority="68"/>
+    <w:lsdException w:name="Medium Grid 3 Accent 3" w:uiPriority="69"/>
+    <w:lsdException w:name="Dark List Accent 3" w:uiPriority="70"/>
+    <w:lsdException w:name="Colorful Shading Accent 3" w:uiPriority="71"/>
+    <w:lsdException w:name="Colorful List Accent 3" w:uiPriority="72"/>
+    <w:lsdException w:name="Colorful Grid Accent 3" w:uiPriority="73"/>
+    <w:lsdException w:name="Light Shading Accent 4" w:uiPriority="60"/>
+    <w:lsdException w:name="Light List Accent 4" w:uiPriority="61"/>
+    <w:lsdException w:name="Light Grid Accent 4" w:uiPriority="62"/>
+    <w:lsdException w:name="Medium Shading 1 Accent 4" w:uiPriority="63"/>
+    <w:lsdException w:name="Medium Shading 2 Accent 4" w:uiPriority="64"/>
+    <w:lsdException w:name="Medium List 1 Accent 4" w:uiPriority="65"/>
+    <w:lsdException w:name="Medium List 2 Accent 4" w:uiPriority="66"/>
+    <w:lsdException w:name="Medium Grid 1 Accent 4" w:uiPriority="67"/>
+    <w:lsdException w:name="Medium Grid 2 Accent 4" w:uiPriority="68"/>
+    <w:lsdException w:name="Medium Grid 3 Accent 4" w:uiPriority="69"/>
+    <w:lsdException w:name="Dark List Accent 4" w:uiPriority="70"/>
+    <w:lsdException w:name="Colorful Shading Accent 4" w:uiPriority="71"/>
+    <w:lsdException w:name="Colorful List Accent 4" w:uiPriority="72"/>
+    <w:lsdException w:name="Colorful Grid Accent 4" w:uiPriority="73"/>
+    <w:lsdException w:name="Light Shading Accent 5" w:uiPriority="60"/>
+    <w:lsdException w:name="Light List Accent 5" w:uiPriority="61"/>
+    <w:lsdException w:name="Light Grid Accent 5" w:uiPriority="62"/>
+    <w:lsdException w:name="Medium Shading 1 Accent 5" w:uiPriority="63"/>
+    <w:lsdException w:name="Medium Shading 2 Accent 5" w:uiPriority="64"/>
+    <w:lsdException w:name="Medium List 1 Accent 5" w:uiPriority="65"/>
+    <w:lsdException w:name="Medium List 2 Accent 5" w:uiPriority="66"/>
+    <w:lsdException w:name="Medium Grid 1 Accent 5" w:uiPriority="67"/>
+    <w:lsdException w:name="Medium Grid 2 Accent 5" w:uiPriority="68"/>
+    <w:lsdException w:name="Medium Grid 3 Accent 5" w:uiPriority="69"/>
+    <w:lsdException w:name="Dark List Accent 5" w:uiPriority="70"/>
+    <w:lsdException w:name="Colorful Shading Accent 5" w:uiPriority="71"/>
+    <w:lsdException w:name="Colorful List Accent 5" w:uiPriority="72"/>
+    <w:lsdException w:name="Colorful Grid Accent 5" w:uiPriority="73"/>
+    <w:lsdException w:name="Light Shading Accent 6" w:uiPriority="60"/>
+    <w:lsdException w:name="Light List Accent 6" w:uiPriority="61"/>
+    <w:lsdException w:name="Light Grid Accent 6" w:uiPriority="62"/>
+    <w:lsdException w:name="Medium Shading 1 Accent 6" w:uiPriority="63"/>
+    <w:lsdException w:name="Medium Shading 2 Accent 6" w:uiPriority="64"/>
+    <w:lsdException w:name="Medium List 1 Accent 6" w:uiPriority="65"/>
+    <w:lsdException w:name="Medium List 2 Accent 6" w:uiPriority="66"/>
+    <w:lsdException w:name="Medium Grid 1 Accent 6" w:uiPriority="67"/>
+    <w:lsdException w:name="Medium Grid 2 Accent 6" w:uiPriority="68"/>
+    <w:lsdException w:name="Medium Grid 3 Accent 6" w:uiPriority="69"/>
+    <w:lsdException w:name="Dark List Accent 6" w:uiPriority="70"/>
+    <w:lsdException w:name="Colorful Shading Accent 6" w:uiPriority="71"/>
+    <w:lsdException w:name="Colorful List Accent 6" w:uiPriority="72"/>
+    <w:lsdException w:name="Colorful Grid Accent 6" w:uiPriority="73"/>
+    <w:lsdException w:name="Subtle Emphasis" w:uiPriority="19" w:qFormat="1"/>
+    <w:lsdException w:name="Intense Emphasis" w:uiPriority="21" w:qFormat="1"/>
+    <w:lsdException w:name="Subtle Reference" w:uiPriority="31" w:qFormat="1"/>
+    <w:lsdException w:name="Intense Reference" w:uiPriority="32" w:qFormat="1"/>
+    <w:lsdException w:name="Book Title" w:uiPriority="33" w:qFormat="1"/>
+    <w:lsdException w:name="Bibliography" w:semiHidden="1" w:uiPriority="37" w:unhideWhenUsed="1"/>
+    <w:lsdException w:name="TOC Heading" w:semiHidden="1" w:uiPriority="39" w:unhideWhenUsed="1" w:qFormat="1"/>
+    <w:lsdException w:name="Plain Table 1" w:uiPriority="41"/>
+    <w:lsdException w:name="Plain Table 2" w:uiPriority="42"/>
+    <w:lsdException w:name="Plain Table 3" w:uiPriority="43"/>
+    <w:lsdException w:name="Plain Table 4" w:uiPriority="44"/>
+    <w:lsdException w:name="Plain Table 5" w:uiPriority="45"/>
+    <w:lsdException w:name="Grid Table Light" w:uiPriority="40"/>
+    <w:lsdException w:name="Grid Table 1 Light" w:uiPriority="46"/>
+    <w:lsdException w:name="Grid Table 2" w:uiPriority="47"/>
+    <w:lsdException w:name="Grid Table 3" w:uiPriority="48"/>
+    <w:lsdException w:name="Grid Table 4" w:uiPriority="49"/>
+    <w:lsdException w:name="Grid Table 5 Dark" w:uiPriority="50"/>
+    <w:lsdException w:name="Grid Table 6 Colorful" w:uiPriority="51"/>
+    <w:lsdException w:name="Grid Table 7 Colorful" w:uiPriority="52"/>
+    <w:lsdException w:name="Grid Table 1 Light Accent 1" w:uiPriority="46"/>
+    <w:lsdException w:name="Grid Table 2 Accent 1" w:uiPriority="47"/>
+    <w:lsdException w:name="Grid Table 3 Accent 1" w:uiPriority="48"/>
+    <w:lsdException w:name="Grid Table 4 Accent 1" w:uiPriority="49"/>
+    <w:lsdException w:name="Grid Table 5 Dark Accent 1" w:uiPriority="50"/>
+    <w:lsdException w:name="Grid Table 6 Colorful Accent 1" w:uiPriority="51"/>
+    <w:lsdException w:name="Grid Table 7 Colorful Accent 1" w:uiPriority="52"/>
+    <w:lsdException w:name="Grid Table 1 Light Accent 2" w:uiPriority="46"/>
+    <w:lsdException w:name="Grid Table 2 Accent 2" w:uiPriority="47"/>
+    <w:lsdException w:name="Grid Table 3 Accent 2" w:uiPriority="48"/>
+    <w:lsdException w:name="Grid Table 4 Accent 2" w:uiPriority="49"/>
+    <w:lsdException w:name="Grid Table 5 Dark Accent 2" w:uiPriority="50"/>
+    <w:lsdException w:name="Grid Table 6 Colorful Accent 2" w:uiPriority="51"/>
+    <w:lsdException w:name="Grid Table 7 Colorful Accent 2" w:uiPriority="52"/>
+    <w:lsdException w:name="Grid Table 1 Light Accent 3" w:uiPriority="46"/>
+    <w:lsdException w:name="Grid Table 2 Accent 3" w:uiPriority="47"/>
+    <w:lsdException w:name="Grid Table 3 Accent 3" w:uiPriority="48"/>
+    <w:lsdException w:name="Grid Table 4 Accent 3" w:uiPriority="49"/>
+    <w:lsdException w:name="Grid Table 5 Dark Accent 3" w:uiPriority="50"/>
+    <w:lsdException w:name="Grid Table 6 Colorful Accent 3" w:uiPriority="51"/>
+    <w:lsdException w:name="Grid Table 7 Colorful Accent 3" w:uiPriority="52"/>
+    <w:lsdException w:name="Grid Table 1 Light Accent 4" w:uiPriority="46"/>
+    <w:lsdException w:name="Grid Table 2 Accent 4" w:uiPriority="47"/>
+    <w:lsdException w:name="Grid Table 3 Accent 4" w:uiPriority="48"/>
+    <w:lsdException w:name="Grid Table 4 Accent 4" w:uiPriority="49"/>
+    <w:lsdException w:name="Grid Table 5 Dark Accent 4" w:uiPriority="50"/>
+    <w:lsdException w:name="Grid Table 6 Colorful Accent 4" w:uiPriority="51"/>
+    <w:lsdException w:name="Grid Table 7 Colorful Accent 4" w:uiPriority="52"/>
+    <w:lsdException w:name="Grid Table 1 Light Accent 5" w:uiPriority="46"/>
+    <w:lsdException w:name="Grid Table 2 Accent 5" w:uiPriority="47"/>
+    <w:lsdException w:name="Grid Table 3 Accent 5" w:uiPriority="48"/>
+    <w:lsdException w:name="Grid Table 4 Accent 5" w:uiPriority="49"/>
+    <w:lsdException w:name="Grid Table 5 Dark Accent 5" w:uiPriority="50"/>
+    <w:lsdException w:name="Grid Table 6 Colorful Accent 5" w:uiPriority="51"/>
+    <w:lsdException w:name="Grid Table 7 Colorful Accent 5" w:uiPriority="52"/>
+    <w:lsdException w:name="Grid Table 1 Light Accent 6" w:uiPriority="46"/>
+    <w:lsdException w:name="Grid Table 2 Accent 6" w:uiPriority="47"/>
+    <w:lsdException w:name="Grid Table 3 Accent 6" w:uiPriority="48"/>
+    <w:lsdException w:name="Grid Table 4 Accent 6" w:uiPriority="49"/>
+    <w:lsdException w:name="Grid Table 5 Dark Accent 6" w:uiPriority="50"/>
+    <w:lsdException w:name="Grid Table 6 Colorful Accent 6" w:uiPriority="51"/>
+    <w:lsdException w:name="Grid Table 7 Colorful Accent 6" w:uiPriority="52"/>
+    <w:lsdException w:name="List Table 1 Light" w:uiPriority="46"/>
+    <w:lsdException w:name="List Table 2" w:uiPriority="47"/>
+    <w:lsdException w:name="List Table 3" w:uiPriority="48"/>
+    <w:lsdException w:name="List Table 4" w:uiPriority="49"/>
+    <w:lsdException w:name="List Table 5 Dark" w:uiPriority="50"/>
+    <w:lsdException w:name="List Table 6 Colorful" w:uiPriority="51"/>
+    <w:lsdException w:name="List Table 7 Colorful" w:uiPriority="52"/>
+    <w:lsdException w:name="List Table 1 Light Accent 1" w:uiPriority="46"/>
+    <w:lsdException w:name="List Table 2 Accent 1" w:uiPriority="47"/>
+    <w:lsdException w:name="List Table 3 Accent 1" w:uiPriority="48"/>
+    <w:lsdException w:name="List Table 4 Accent 1" w:uiPriority="49"/>
+    <w:lsdException w:name="List Table 5 Dark Accent 1" w:uiPriority="50"/>
+    <w:lsdException w:name="List Table 6 Colorful Accent 1" w:uiPriority="51"/>
+    <w:lsdException w:name="List Table 7 Colorful Accent 1" w:uiPriority="52"/>
+    <w:lsdException w:name="List Table 1 Light Accent 2" w:uiPriority="46"/>
+    <w:lsdException w:name="List Table 2 Accent 2" w:uiPriority="47"/>
+    <w:lsdException w:name="List Table 3 Accent 2" w:uiPriority="48"/>
+    <w:lsdException w:name="List Table 4 Accent 2" w:uiPriority="49"/>
+    <w:lsdException w:name="List Table 5 Dark Accent 2" w:uiPriority="50"/>
+    <w:lsdException w:name="List Table 6 Colorful Accent 2" w:uiPriority="51"/>
+    <w:lsdException w:name="List Table 7 Colorful Accent 2" w:uiPriority="52"/>
+    <w:lsdException w:name="List Table 1 Light Accent 3" w:uiPriority="46"/>
+    <w:lsdException w:name="List Table 2 Accent 3" w:uiPriority="47"/>
+    <w:lsdException w:name="List Table 3 Accent 3" w:uiPriority="48"/>
+    <w:lsdException w:name="List Table 4 Accent 3" w:uiPriority="49"/>
+    <w:lsdException w:name="List Table 5 Dark Accent 3" w:uiPriority="50"/>
+    <w:lsdException w:name="List Table 6 Colorful Accent 3" w:uiPriority="51"/>
+    <w:lsdException w:name="List Table 7 Colorful Accent 3" w:uiPriority="52"/>
+    <w:lsdException w:name="List Table 1 Light Accent 4" w:uiPriority="46"/>
+    <w:lsdException w:name="List Table 2 Accent 4" w:uiPriority="47"/>
+    <w:lsdException w:name="List Table 3 Accent 4" w:uiPriority="48"/>
+    <w:lsdException w:name="List Table 4 Accent 4" w:uiPriority="49"/>
+    <w:lsdException w:name="List Table 5 Dark Accent 4" w:uiPriority="50"/>
+    <w:lsdException w:name="List Table 6 Colorful Accent 4" w:uiPriority="51"/>
+    <w:lsdException w:name="List Table 7 Colorful Accent 4" w:uiPriority="52"/>
+    <w:lsdException w:name="List Table 1 Light Accent 5" w:uiPriority="46"/>
+    <w:lsdException w:name="List Table 2 Accent 5" w:uiPriority="47"/>
+    <w:lsdException w:name="List Table 3 Accent 5" w:uiPriority="48"/>
+    <w:lsdException w:name="List Table 4 Accent 5" w:uiPriority="49"/>
+    <w:lsdException w:name="List Table 5 Dark Accent 5" w:uiPriority="50"/>
+    <w:lsdException w:name="List Table 6 Colorful Accent 5" w:uiPriority="51"/>
+    <w:lsdException w:name="List Table 7 Colorful Accent 5" w:uiPriority="52"/>
+    <w:lsdException w:name="List Table 1 Light Accent 6" w:uiPriority="46"/>
+    <w:lsdException w:name="List Table 2 Accent 6" w:uiPriority="47"/>
+    <w:lsdException w:name="List Table 3 Accent 6" w:uiPriority="48"/>
+    <w:lsdException w:name="List Table 4 Accent 6" w:uiPriority="49"/>
+    <w:lsdException w:name="List Table 5 Dark Accent 6" w:uiPriority="50"/>
+    <w:lsdException w:name="List Table 6 Colorful Accent 6" w:uiPriority="51"/>
+    <w:lsdException w:name="List Table 7 Colorful Accent 6" w:uiPriority="52"/>
+  </w:latentStyles>
+  <w:style w:type="paragraph" w:default="1" w:styleId="Normal">
+    <w:name w:val="Normal"/>
+    <w:qFormat/>
+  </w:style>
+  <w:style w:type="character" w:default="1" w:styleId="DefaultParagraphFont">
+    <w:name w:val="Default Paragraph Font"/>
+    <w:uiPriority w:val="1"/>
+    <w:semiHidden/>
+    <w:unhideWhenUsed/>
+  </w:style>
+  <w:style w:type="table" w:default="1" w:styleId="TableNormal">
+    <w:name w:val="Normal Table"/>
+    <w:uiPriority w:val="99"/>
+    <w:semiHidden/>
+    <w:unhideWhenUsed/>
+    <w:tblPr>
+      <w:tblInd w:w="0" w:type="dxa"/>
+      <w:tblCellMar>
+        <w:top w:w="0" w:type="dxa"/>
+        <w:left w:w="108" w:type="dxa"/>
+        <w:bottom w:w="0" w:type="dxa"/>
+        <w:right w:w="108" w:type="dxa"/>
+      </w:tblCellMar>
+    </w:tblPr>
+  </w:style>
+  <w:style w:type="numbering" w:default="1" w:styleId="NoList">
+    <w:name w:val="No List"/>
+    <w:uiPriority w:val="99"/>
+    <w:semiHidden/>
+    <w:unhideWhenUsed/>
+  </w:style>
+  <w:style w:type="paragraph" w:customStyle="1" w:styleId="1C1B32C582E04E87B05EA596616271EE">
+    <w:name w:val="1C1B32C582E04E87B05EA596616271EE"/>
+    <w:rsid w:val="00902945"/>
+  </w:style>
+  <w:style w:type="paragraph" w:customStyle="1" w:styleId="CEA8FEE60238418890CB470618C83EF7">
+    <w:name w:val="CEA8FEE60238418890CB470618C83EF7"/>
+    <w:rsid w:val="00902945"/>
+  </w:style>
+  <w:style w:type="paragraph" w:customStyle="1" w:styleId="C21D2BD7F79A412ABA10EE97E34CA536">
+    <w:name w:val="C21D2BD7F79A412ABA10EE97E34CA536"/>
+    <w:rsid w:val="00902945"/>
+  </w:style>
+</w:styles>
+</file>
+
+<file path=word/glossary/webSettings.xml><?xml version="1.0" encoding="utf-8"?>
+<w:webSettings xmlns:mc="http://schemas.openxmlformats.org/markup-compatibility/2006" xmlns:r="http://schemas.openxmlformats.org/officeDocument/2006/relationships" xmlns:w="http://schemas.openxmlformats.org/wordprocessingml/2006/main" xmlns:w14="http://schemas.microsoft.com/office/word/2010/wordml" xmlns:w15="http://schemas.microsoft.com/office/word/2012/wordml" mc:Ignorable="w14 w15">
+  <w:optimizeForBrowser/>
+  <w:allowPNG/>
+</w:webSettings>
 </file>
 
 <file path=word/theme/theme1.xml><?xml version="1.0" encoding="utf-8"?>
@@ -12413,7 +13054,7 @@
 </file>
 
 <file path=customXml/itemProps1.xml><?xml version="1.0" encoding="utf-8"?>
-<ds:datastoreItem xmlns:ds="http://schemas.openxmlformats.org/officeDocument/2006/customXml" ds:itemID="{54C5D87A-8ABC-461E-9602-09A7233FAEC5}">
+<ds:datastoreItem xmlns:ds="http://schemas.openxmlformats.org/officeDocument/2006/customXml" ds:itemID="{1C7C19ED-2216-4DBF-A665-A581677E92FE}">
   <ds:schemaRefs>
     <ds:schemaRef ds:uri="http://schemas.openxmlformats.org/officeDocument/2006/bibliography"/>
   </ds:schemaRefs>

</xml_diff>